<commit_message>
Case# 27876504 - integration tests and updates to documentation/metadata
</commit_message>
<xml_diff>
--- a/documentation/Stackla_Integration_Guide_20_1_0.docx
+++ b/documentation/Stackla_Integration_Guide_20_1_0.docx
@@ -64,36 +64,12 @@
       <w:r>
         <w:rPr>
           <w:rFonts w:ascii="Times New Roman" w:eastAsia="Times New Roman" w:hAnsi="Times New Roman" w:cs="Times New Roman"/>
-          <w:sz w:val="24"/>
-          <w:szCs w:val="24"/>
-        </w:rPr>
-        <w:fldChar w:fldCharType="begin"/>
-      </w:r>
-      <w:r>
-        <w:rPr>
-          <w:rFonts w:ascii="Times New Roman" w:eastAsia="Times New Roman" w:hAnsi="Times New Roman" w:cs="Times New Roman"/>
-          <w:sz w:val="24"/>
-          <w:szCs w:val="24"/>
-        </w:rPr>
-        <w:instrText xml:space="preserve"> INCLUDEPICTURE "https://getlogovector.com/wp-content/uploads/2019/10/stackla-logo-vector.png" \* MERGEFORMATINET </w:instrText>
-      </w:r>
-      <w:r>
-        <w:rPr>
-          <w:rFonts w:ascii="Times New Roman" w:eastAsia="Times New Roman" w:hAnsi="Times New Roman" w:cs="Times New Roman"/>
-          <w:sz w:val="24"/>
-          <w:szCs w:val="24"/>
-        </w:rPr>
-        <w:fldChar w:fldCharType="separate"/>
-      </w:r>
-      <w:r>
-        <w:rPr>
-          <w:rFonts w:ascii="Times New Roman" w:eastAsia="Times New Roman" w:hAnsi="Times New Roman" w:cs="Times New Roman"/>
           <w:noProof/>
           <w:sz w:val="24"/>
           <w:szCs w:val="24"/>
         </w:rPr>
         <w:drawing>
-          <wp:inline distT="0" distB="0" distL="0" distR="0" wp14:anchorId="1ED04A1F" wp14:editId="4FC96574">
+          <wp:inline distT="0" distB="0" distL="0" distR="0">
             <wp:extent cx="2706370" cy="1503539"/>
             <wp:effectExtent l="0" t="0" r="0" b="0"/>
             <wp:docPr id="5" name="Picture 5" descr="Stackla Logo Vector"/>
@@ -104,20 +80,19 @@
               <a:graphicData uri="http://schemas.openxmlformats.org/drawingml/2006/picture">
                 <pic:pic xmlns:pic="http://schemas.openxmlformats.org/drawingml/2006/picture">
                   <pic:nvPicPr>
-                    <pic:cNvPr id="0" name="Picture 1" descr="Stackla Logo Vector"/>
+                    <pic:cNvPr id="1621445051" name="Picture 1" descr="Stackla Logo Vector"/>
                     <pic:cNvPicPr>
                       <a:picLocks noChangeAspect="1" noChangeArrowheads="1"/>
                     </pic:cNvPicPr>
                   </pic:nvPicPr>
                   <pic:blipFill>
-                    <a:blip r:embed="rId9" cstate="print">
+                    <a:blip r:embed="rId9" r:link="rId10" cstate="print">
                       <a:extLst>
                         <a:ext uri="{28A0092B-C50C-407E-A947-70E740481C1C}">
                           <a14:useLocalDpi xmlns:a14="http://schemas.microsoft.com/office/drawing/2010/main" val="0"/>
                         </a:ext>
                       </a:extLst>
                     </a:blip>
-                    <a:srcRect/>
                     <a:stretch>
                       <a:fillRect/>
                     </a:stretch>
@@ -141,14 +116,6 @@
           </wp:inline>
         </w:drawing>
       </w:r>
-      <w:r>
-        <w:rPr>
-          <w:rFonts w:ascii="Times New Roman" w:eastAsia="Times New Roman" w:hAnsi="Times New Roman" w:cs="Times New Roman"/>
-          <w:sz w:val="24"/>
-          <w:szCs w:val="24"/>
-        </w:rPr>
-        <w:fldChar w:fldCharType="end"/>
-      </w:r>
     </w:p>
     <w:p>
       <w:pPr>
@@ -276,7 +243,7 @@
           <w:szCs w:val="36"/>
         </w:rPr>
         <w:drawing>
-          <wp:inline distT="0" distB="0" distL="114300" distR="114300" wp14:anchorId="15A7DCE1" wp14:editId="63D168E5">
+          <wp:inline distT="0" distB="0" distL="114300" distR="114300">
             <wp:extent cx="5937250" cy="1447800"/>
             <wp:effectExtent l="0" t="0" r="0" b="0"/>
             <wp:docPr id="1027" name="image1.png"/>
@@ -285,12 +252,11 @@
               <a:graphicData uri="http://schemas.openxmlformats.org/drawingml/2006/picture">
                 <pic:pic xmlns:pic="http://schemas.openxmlformats.org/drawingml/2006/picture">
                   <pic:nvPicPr>
-                    <pic:cNvPr id="0" name="image1.png"/>
-                    <pic:cNvPicPr preferRelativeResize="0"/>
+                    <pic:cNvPr id="216471202" name="image1.png"/>
+                    <pic:cNvPicPr/>
                   </pic:nvPicPr>
                   <pic:blipFill>
-                    <a:blip r:embed="rId10"/>
-                    <a:srcRect/>
+                    <a:blip r:embed="rId11"/>
                     <a:stretch>
                       <a:fillRect/>
                     </a:stretch>
@@ -303,7 +269,6 @@
                     <a:prstGeom prst="rect">
                       <a:avLst/>
                     </a:prstGeom>
-                    <a:ln/>
                   </pic:spPr>
                 </pic:pic>
               </a:graphicData>
@@ -376,7 +341,7 @@
           <w:r>
             <w:fldChar w:fldCharType="separate"/>
           </w:r>
-          <w:hyperlink w:anchor="_heading=h.gjdgxs">
+          <w:hyperlink w:anchor="_heading=h.gjdgxs" w:history="1">
             <w:r>
               <w:rPr>
                 <w:b/>
@@ -460,7 +425,7 @@
               <w:szCs w:val="24"/>
             </w:rPr>
           </w:pPr>
-          <w:hyperlink w:anchor="_heading=h.30j0zll">
+          <w:hyperlink w:anchor="_heading=h.30j0zll" w:history="1">
             <w:r>
               <w:rPr>
                 <w:b/>
@@ -545,7 +510,7 @@
               <w:szCs w:val="24"/>
             </w:rPr>
           </w:pPr>
-          <w:hyperlink w:anchor="_heading=h.1fob9te">
+          <w:hyperlink w:anchor="_heading=h.1fob9te" w:history="1">
             <w:r>
               <w:rPr>
                 <w:i/>
@@ -618,7 +583,7 @@
               <w:szCs w:val="24"/>
             </w:rPr>
           </w:pPr>
-          <w:hyperlink w:anchor="_heading=h.3znysh7">
+          <w:hyperlink w:anchor="_heading=h.3znysh7" w:history="1">
             <w:r>
               <w:rPr>
                 <w:i/>
@@ -691,7 +656,7 @@
               <w:szCs w:val="24"/>
             </w:rPr>
           </w:pPr>
-          <w:hyperlink w:anchor="_heading=h.2et92p0">
+          <w:hyperlink w:anchor="_heading=h.2et92p0" w:history="1">
             <w:r>
               <w:rPr>
                 <w:i/>
@@ -764,7 +729,7 @@
               <w:szCs w:val="24"/>
             </w:rPr>
           </w:pPr>
-          <w:hyperlink w:anchor="_heading=h.tyjcwt">
+          <w:hyperlink w:anchor="_heading=h.tyjcwt" w:history="1">
             <w:r>
               <w:rPr>
                 <w:i/>
@@ -837,7 +802,7 @@
               <w:szCs w:val="24"/>
             </w:rPr>
           </w:pPr>
-          <w:hyperlink w:anchor="_heading=h.3dy6vkm">
+          <w:hyperlink w:anchor="_heading=h.3dy6vkm" w:history="1">
             <w:r>
               <w:rPr>
                 <w:i/>
@@ -909,7 +874,7 @@
               <w:szCs w:val="24"/>
             </w:rPr>
           </w:pPr>
-          <w:hyperlink w:anchor="_heading=h.1t3h5sf">
+          <w:hyperlink w:anchor="_heading=h.1t3h5sf" w:history="1">
             <w:r>
               <w:rPr>
                 <w:b/>
@@ -994,7 +959,7 @@
               <w:szCs w:val="24"/>
             </w:rPr>
           </w:pPr>
-          <w:hyperlink w:anchor="_heading=h.4d34og8">
+          <w:hyperlink w:anchor="_heading=h.4d34og8" w:history="1">
             <w:r>
               <w:rPr>
                 <w:i/>
@@ -1067,7 +1032,7 @@
               <w:szCs w:val="24"/>
             </w:rPr>
           </w:pPr>
-          <w:hyperlink w:anchor="_heading=h.17dp8vu">
+          <w:hyperlink w:anchor="_heading=h.17dp8vu" w:history="1">
             <w:r>
               <w:rPr>
                 <w:i/>
@@ -1139,7 +1104,7 @@
               <w:szCs w:val="24"/>
             </w:rPr>
           </w:pPr>
-          <w:hyperlink w:anchor="_heading=h.35nkun2">
+          <w:hyperlink w:anchor="_heading=h.35nkun2" w:history="1">
             <w:r>
               <w:rPr>
                 <w:b/>
@@ -1223,7 +1188,7 @@
               <w:szCs w:val="24"/>
             </w:rPr>
           </w:pPr>
-          <w:hyperlink w:anchor="_heading=h.1ksv4uv">
+          <w:hyperlink w:anchor="_heading=h.1ksv4uv" w:history="1">
             <w:r>
               <w:rPr>
                 <w:b/>
@@ -1308,7 +1273,7 @@
               <w:szCs w:val="24"/>
             </w:rPr>
           </w:pPr>
-          <w:hyperlink w:anchor="_heading=h.44sinio">
+          <w:hyperlink w:anchor="_heading=h.44sinio" w:history="1">
             <w:r>
               <w:rPr>
                 <w:i/>
@@ -1381,7 +1346,7 @@
               <w:szCs w:val="24"/>
             </w:rPr>
           </w:pPr>
-          <w:hyperlink w:anchor="_heading=h.2jxsxqh">
+          <w:hyperlink w:anchor="_heading=h.2jxsxqh" w:history="1">
             <w:r>
               <w:rPr>
                 <w:i/>
@@ -1453,7 +1418,7 @@
               <w:szCs w:val="24"/>
             </w:rPr>
           </w:pPr>
-          <w:hyperlink w:anchor="_heading=h.8dzugef2k69c">
+          <w:hyperlink w:anchor="_heading=h.8dzugef2k69c" w:history="1">
             <w:r>
               <w:rPr>
                 <w:i/>
@@ -1524,7 +1489,7 @@
               <w:szCs w:val="24"/>
             </w:rPr>
           </w:pPr>
-          <w:hyperlink w:anchor="_heading=h.z337ya">
+          <w:hyperlink w:anchor="_heading=h.z337ya" w:history="1">
             <w:r>
               <w:rPr>
                 <w:i/>
@@ -1596,7 +1561,7 @@
               <w:szCs w:val="24"/>
             </w:rPr>
           </w:pPr>
-          <w:hyperlink w:anchor="_heading=h.3j2qqm3">
+          <w:hyperlink w:anchor="_heading=h.3j2qqm3" w:history="1">
             <w:r>
               <w:rPr>
                 <w:b/>
@@ -1681,7 +1646,7 @@
               <w:szCs w:val="24"/>
             </w:rPr>
           </w:pPr>
-          <w:hyperlink w:anchor="_heading=h.1y810tw">
+          <w:hyperlink w:anchor="_heading=h.1y810tw" w:history="1">
             <w:r>
               <w:rPr>
                 <w:i/>
@@ -1754,7 +1719,7 @@
               <w:szCs w:val="24"/>
             </w:rPr>
           </w:pPr>
-          <w:hyperlink w:anchor="_heading=h.4i7ojhp">
+          <w:hyperlink w:anchor="_heading=h.4i7ojhp" w:history="1">
             <w:r>
               <w:rPr>
                 <w:i/>
@@ -1827,7 +1792,7 @@
               <w:szCs w:val="24"/>
             </w:rPr>
           </w:pPr>
-          <w:hyperlink w:anchor="_heading=h.2xcytpi">
+          <w:hyperlink w:anchor="_heading=h.2xcytpi" w:history="1">
             <w:r>
               <w:rPr>
                 <w:i/>
@@ -1899,7 +1864,7 @@
               <w:szCs w:val="24"/>
             </w:rPr>
           </w:pPr>
-          <w:hyperlink w:anchor="_heading=h.1ci93xb">
+          <w:hyperlink w:anchor="_heading=h.1ci93xb" w:history="1">
             <w:r>
               <w:rPr>
                 <w:b/>
@@ -1982,7 +1947,7 @@
               <w:szCs w:val="24"/>
             </w:rPr>
           </w:pPr>
-          <w:hyperlink w:anchor="_heading=h.3whwml4">
+          <w:hyperlink w:anchor="_heading=h.3whwml4" w:history="1">
             <w:r>
               <w:rPr>
                 <w:b/>
@@ -2096,16 +2061,8 @@
         <w:rPr>
           <w:iCs/>
         </w:rPr>
-        <w:t xml:space="preserve">This document describes how to integrate the </w:t>
-      </w:r>
-      <w:proofErr w:type="spellStart"/>
-      <w:r>
-        <w:rPr>
-          <w:iCs/>
-        </w:rPr>
-        <w:t>int_stackla</w:t>
-      </w:r>
-      <w:proofErr w:type="spellEnd"/>
+        <w:t>This document describes how to integrate the int_stackla</w:t>
+      </w:r>
       <w:r>
         <w:rPr>
           <w:iCs/>
@@ -2142,21 +2099,7 @@
         <w:rPr>
           <w:iCs/>
         </w:rPr>
-        <w:t xml:space="preserve">The </w:t>
-      </w:r>
-      <w:proofErr w:type="spellStart"/>
-      <w:r>
-        <w:rPr>
-          <w:iCs/>
-        </w:rPr>
-        <w:t>int_stackla</w:t>
-      </w:r>
-      <w:proofErr w:type="spellEnd"/>
-      <w:r>
-        <w:rPr>
-          <w:iCs/>
-        </w:rPr>
-        <w:t xml:space="preserve"> cartridge supports the following Stackla features:</w:t>
+        <w:t>The int_stackla cartridge supports the following Stackla features:</w:t>
       </w:r>
     </w:p>
     <w:p>
@@ -2711,14 +2654,12 @@
           <w:iCs/>
         </w:rPr>
       </w:pPr>
-      <w:proofErr w:type="spellStart"/>
       <w:r>
         <w:rPr>
           <w:iCs/>
         </w:rPr>
         <w:t>Linkedin</w:t>
       </w:r>
-      <w:proofErr w:type="spellEnd"/>
     </w:p>
     <w:p>
       <w:pPr>
@@ -2785,14 +2726,12 @@
           <w:iCs/>
         </w:rPr>
       </w:pPr>
-      <w:proofErr w:type="spellStart"/>
       <w:r>
         <w:rPr>
           <w:iCs/>
         </w:rPr>
         <w:t>Wistia</w:t>
       </w:r>
-      <w:proofErr w:type="spellEnd"/>
     </w:p>
     <w:p>
       <w:pPr>
@@ -2823,14 +2762,12 @@
           <w:iCs/>
         </w:rPr>
       </w:pPr>
-      <w:proofErr w:type="spellStart"/>
       <w:r>
         <w:rPr>
           <w:iCs/>
         </w:rPr>
         <w:t>Imgur</w:t>
       </w:r>
-      <w:proofErr w:type="spellEnd"/>
     </w:p>
     <w:p>
       <w:pPr>
@@ -2984,37 +2921,7 @@
         <w:rPr>
           <w:iCs/>
         </w:rPr>
-        <w:t xml:space="preserve">The Stackla Tracking Pixel </w:t>
-      </w:r>
-      <w:r>
-        <w:rPr>
-          <w:iCs/>
-        </w:rPr>
-        <w:t>monitors</w:t>
-      </w:r>
-      <w:r>
-        <w:rPr>
-          <w:iCs/>
-        </w:rPr>
-        <w:t xml:space="preserve"> </w:t>
-      </w:r>
-      <w:r>
-        <w:rPr>
-          <w:iCs/>
-        </w:rPr>
-        <w:t xml:space="preserve">customer </w:t>
-      </w:r>
-      <w:r>
-        <w:rPr>
-          <w:iCs/>
-        </w:rPr>
-        <w:t>activity on a Salesforce B2C Commerce site.</w:t>
-      </w:r>
-      <w:r>
-        <w:rPr>
-          <w:iCs/>
-        </w:rPr>
-        <w:t xml:space="preserve"> The following events are tracked</w:t>
+        <w:t>The Stackla Tracking Pixel monitors customer activity on a Salesforce B2C Commerce site. The following events are tracked</w:t>
       </w:r>
       <w:r>
         <w:rPr>
@@ -3118,21 +3025,17 @@
           <w:p>
             <w:pPr>
               <w:rPr>
+                <w:iCs/>
+              </w:rPr>
+            </w:pPr>
+            <w:r>
+              <w:rPr>
                 <w:b w:val="0"/>
                 <w:bCs w:val="0"/>
                 <w:iCs/>
               </w:rPr>
-            </w:pPr>
-            <w:proofErr w:type="spellStart"/>
-            <w:r>
-              <w:rPr>
-                <w:b w:val="0"/>
-                <w:bCs w:val="0"/>
-                <w:iCs/>
-              </w:rPr>
               <w:t>product_page_view</w:t>
             </w:r>
-            <w:proofErr w:type="spellEnd"/>
           </w:p>
         </w:tc>
         <w:tc>
@@ -3177,14 +3080,12 @@
                 <w:iCs/>
               </w:rPr>
             </w:pPr>
-            <w:proofErr w:type="spellStart"/>
             <w:r>
               <w:rPr>
                 <w:iCs/>
               </w:rPr>
               <w:t>product_id</w:t>
             </w:r>
-            <w:proofErr w:type="spellEnd"/>
           </w:p>
         </w:tc>
       </w:tr>
@@ -3197,21 +3098,17 @@
           <w:p>
             <w:pPr>
               <w:rPr>
+                <w:iCs/>
+              </w:rPr>
+            </w:pPr>
+            <w:r>
+              <w:rPr>
                 <w:b w:val="0"/>
                 <w:bCs w:val="0"/>
                 <w:iCs/>
               </w:rPr>
-            </w:pPr>
-            <w:proofErr w:type="spellStart"/>
-            <w:r>
-              <w:rPr>
-                <w:b w:val="0"/>
-                <w:bCs w:val="0"/>
-                <w:iCs/>
-              </w:rPr>
               <w:t>add_to_cart</w:t>
             </w:r>
-            <w:proofErr w:type="spellEnd"/>
           </w:p>
         </w:tc>
         <w:tc>
@@ -3256,14 +3153,12 @@
                 <w:iCs/>
               </w:rPr>
             </w:pPr>
-            <w:proofErr w:type="spellStart"/>
             <w:r>
               <w:rPr>
                 <w:iCs/>
               </w:rPr>
               <w:t>product_id</w:t>
             </w:r>
-            <w:proofErr w:type="spellEnd"/>
           </w:p>
           <w:p>
             <w:pPr>
@@ -3286,14 +3181,12 @@
                 <w:iCs/>
               </w:rPr>
             </w:pPr>
-            <w:proofErr w:type="spellStart"/>
             <w:r>
               <w:rPr>
                 <w:iCs/>
               </w:rPr>
               <w:t>ext_quantity</w:t>
             </w:r>
-            <w:proofErr w:type="spellEnd"/>
           </w:p>
           <w:p>
             <w:pPr>
@@ -3302,14 +3195,12 @@
                 <w:iCs/>
               </w:rPr>
             </w:pPr>
-            <w:proofErr w:type="spellStart"/>
             <w:r>
               <w:rPr>
                 <w:iCs/>
               </w:rPr>
               <w:t>ext_price</w:t>
             </w:r>
-            <w:proofErr w:type="spellEnd"/>
           </w:p>
         </w:tc>
       </w:tr>
@@ -3322,21 +3213,25 @@
           <w:p>
             <w:pPr>
               <w:rPr>
+                <w:iCs/>
+              </w:rPr>
+            </w:pPr>
+            <w:r>
+              <w:rPr>
                 <w:b w:val="0"/>
                 <w:bCs w:val="0"/>
                 <w:iCs/>
               </w:rPr>
-            </w:pPr>
-            <w:proofErr w:type="spellStart"/>
+              <w:t>pa</w:t>
+            </w:r>
             <w:r>
               <w:rPr>
                 <w:b w:val="0"/>
                 <w:bCs w:val="0"/>
                 <w:iCs/>
               </w:rPr>
-              <w:t>payment_info</w:t>
-            </w:r>
-            <w:proofErr w:type="spellEnd"/>
+              <w:t>yment_info</w:t>
+            </w:r>
           </w:p>
         </w:tc>
         <w:tc>
@@ -3369,14 +3264,12 @@
                 <w:iCs/>
               </w:rPr>
             </w:pPr>
-            <w:proofErr w:type="spellStart"/>
             <w:r>
               <w:rPr>
                 <w:iCs/>
               </w:rPr>
               <w:t>product_id</w:t>
             </w:r>
-            <w:proofErr w:type="spellEnd"/>
           </w:p>
           <w:p>
             <w:pPr>
@@ -3385,14 +3278,12 @@
                 <w:iCs/>
               </w:rPr>
             </w:pPr>
-            <w:proofErr w:type="spellStart"/>
             <w:r>
               <w:rPr>
                 <w:iCs/>
               </w:rPr>
               <w:t>ext_currency</w:t>
             </w:r>
-            <w:proofErr w:type="spellEnd"/>
           </w:p>
           <w:p>
             <w:pPr>
@@ -3401,14 +3292,12 @@
                 <w:iCs/>
               </w:rPr>
             </w:pPr>
-            <w:proofErr w:type="spellStart"/>
             <w:r>
               <w:rPr>
                 <w:iCs/>
               </w:rPr>
               <w:t>ext_quantity</w:t>
             </w:r>
-            <w:proofErr w:type="spellEnd"/>
           </w:p>
           <w:p>
             <w:pPr>
@@ -3417,14 +3306,12 @@
                 <w:iCs/>
               </w:rPr>
             </w:pPr>
-            <w:proofErr w:type="spellStart"/>
             <w:r>
               <w:rPr>
                 <w:iCs/>
               </w:rPr>
               <w:t>ext_price</w:t>
             </w:r>
-            <w:proofErr w:type="spellEnd"/>
           </w:p>
         </w:tc>
       </w:tr>
@@ -3437,8 +3324,6 @@
           <w:p>
             <w:pPr>
               <w:rPr>
-                <w:b w:val="0"/>
-                <w:bCs w:val="0"/>
                 <w:iCs/>
               </w:rPr>
             </w:pPr>
@@ -3482,14 +3367,12 @@
                 <w:iCs/>
               </w:rPr>
             </w:pPr>
-            <w:proofErr w:type="spellStart"/>
             <w:r>
               <w:rPr>
                 <w:iCs/>
               </w:rPr>
               <w:t>product_id</w:t>
             </w:r>
-            <w:proofErr w:type="spellEnd"/>
           </w:p>
           <w:p>
             <w:pPr>
@@ -3498,14 +3381,12 @@
                 <w:iCs/>
               </w:rPr>
             </w:pPr>
-            <w:proofErr w:type="spellStart"/>
             <w:r>
               <w:rPr>
                 <w:iCs/>
               </w:rPr>
               <w:t>ext_currency</w:t>
             </w:r>
-            <w:proofErr w:type="spellEnd"/>
           </w:p>
           <w:p>
             <w:pPr>
@@ -3514,14 +3395,12 @@
                 <w:iCs/>
               </w:rPr>
             </w:pPr>
-            <w:proofErr w:type="spellStart"/>
             <w:r>
               <w:rPr>
                 <w:iCs/>
               </w:rPr>
               <w:t>ext_quantity</w:t>
             </w:r>
-            <w:proofErr w:type="spellEnd"/>
           </w:p>
           <w:p>
             <w:pPr>
@@ -3530,14 +3409,12 @@
                 <w:iCs/>
               </w:rPr>
             </w:pPr>
-            <w:proofErr w:type="spellStart"/>
             <w:r>
               <w:rPr>
                 <w:iCs/>
               </w:rPr>
               <w:t>ext_price</w:t>
             </w:r>
-            <w:proofErr w:type="spellEnd"/>
           </w:p>
         </w:tc>
       </w:tr>
@@ -3553,7 +3430,6 @@
                 <w:iCs/>
               </w:rPr>
             </w:pPr>
-            <w:proofErr w:type="spellStart"/>
             <w:r>
               <w:rPr>
                 <w:b w:val="0"/>
@@ -3562,7 +3438,6 @@
               </w:rPr>
               <w:t>add_to_wishlist</w:t>
             </w:r>
-            <w:proofErr w:type="spellEnd"/>
           </w:p>
         </w:tc>
         <w:tc>
@@ -3607,14 +3482,12 @@
                 <w:iCs/>
               </w:rPr>
             </w:pPr>
-            <w:proofErr w:type="spellStart"/>
             <w:r>
               <w:rPr>
                 <w:iCs/>
               </w:rPr>
               <w:t>product_id</w:t>
             </w:r>
-            <w:proofErr w:type="spellEnd"/>
           </w:p>
           <w:p>
             <w:pPr>
@@ -3623,14 +3496,12 @@
                 <w:iCs/>
               </w:rPr>
             </w:pPr>
-            <w:proofErr w:type="spellStart"/>
             <w:r>
               <w:rPr>
                 <w:iCs/>
               </w:rPr>
               <w:t>ext_currency</w:t>
             </w:r>
-            <w:proofErr w:type="spellEnd"/>
           </w:p>
           <w:p>
             <w:pPr>
@@ -3639,14 +3510,12 @@
                 <w:iCs/>
               </w:rPr>
             </w:pPr>
-            <w:proofErr w:type="spellStart"/>
             <w:r>
               <w:rPr>
                 <w:iCs/>
               </w:rPr>
               <w:t>ext_quantity</w:t>
             </w:r>
-            <w:proofErr w:type="spellEnd"/>
           </w:p>
           <w:p>
             <w:pPr>
@@ -3655,14 +3524,12 @@
                 <w:iCs/>
               </w:rPr>
             </w:pPr>
-            <w:proofErr w:type="spellStart"/>
             <w:r>
               <w:rPr>
                 <w:iCs/>
               </w:rPr>
               <w:t>ext_price</w:t>
             </w:r>
-            <w:proofErr w:type="spellEnd"/>
           </w:p>
         </w:tc>
       </w:tr>
@@ -3709,7 +3576,13 @@
         <w:rPr>
           <w:iCs/>
         </w:rPr>
-        <w:t>tracking for the following events that are not included in this cartridge:</w:t>
+        <w:t xml:space="preserve">tracking for the following events that are not </w:t>
+      </w:r>
+      <w:r>
+        <w:rPr>
+          <w:iCs/>
+        </w:rPr>
+        <w:t>included in this cartridge:</w:t>
       </w:r>
     </w:p>
     <w:p>
@@ -3844,14 +3717,12 @@
                 <w:iCs/>
               </w:rPr>
             </w:pPr>
-            <w:proofErr w:type="spellStart"/>
             <w:r>
               <w:rPr>
                 <w:iCs/>
               </w:rPr>
               <w:t>product_id</w:t>
             </w:r>
-            <w:proofErr w:type="spellEnd"/>
           </w:p>
           <w:p>
             <w:pPr>
@@ -3860,14 +3731,12 @@
                 <w:iCs/>
               </w:rPr>
             </w:pPr>
-            <w:proofErr w:type="spellStart"/>
             <w:r>
               <w:rPr>
                 <w:iCs/>
               </w:rPr>
               <w:t>ext_currency</w:t>
             </w:r>
-            <w:proofErr w:type="spellEnd"/>
           </w:p>
           <w:p>
             <w:pPr>
@@ -3876,14 +3745,12 @@
                 <w:iCs/>
               </w:rPr>
             </w:pPr>
-            <w:proofErr w:type="spellStart"/>
             <w:r>
               <w:rPr>
                 <w:iCs/>
               </w:rPr>
               <w:t>ext_quantity</w:t>
             </w:r>
-            <w:proofErr w:type="spellEnd"/>
           </w:p>
           <w:p>
             <w:pPr>
@@ -3892,14 +3759,12 @@
                 <w:iCs/>
               </w:rPr>
             </w:pPr>
-            <w:proofErr w:type="spellStart"/>
             <w:r>
               <w:rPr>
                 <w:iCs/>
               </w:rPr>
               <w:t>ext_price</w:t>
             </w:r>
-            <w:proofErr w:type="spellEnd"/>
           </w:p>
         </w:tc>
       </w:tr>
@@ -3940,7 +3805,13 @@
               <w:rPr>
                 <w:iCs/>
               </w:rPr>
-              <w:t>Record an event when the user has successfully registered/subscribed to a service.</w:t>
+              <w:t xml:space="preserve">Record an event when the user has </w:t>
+            </w:r>
+            <w:r>
+              <w:rPr>
+                <w:iCs/>
+              </w:rPr>
+              <w:t>successfully registered/subscribed to a service.</w:t>
             </w:r>
           </w:p>
         </w:tc>
@@ -3955,14 +3826,12 @@
                 <w:iCs/>
               </w:rPr>
             </w:pPr>
-            <w:proofErr w:type="spellStart"/>
             <w:r>
               <w:rPr>
                 <w:iCs/>
               </w:rPr>
               <w:t>product_id</w:t>
             </w:r>
-            <w:proofErr w:type="spellEnd"/>
           </w:p>
         </w:tc>
       </w:tr>
@@ -4023,13 +3892,7 @@
         <w:rPr>
           <w:iCs/>
         </w:rPr>
-        <w:t>User-Generated</w:t>
-      </w:r>
-      <w:r>
-        <w:rPr>
-          <w:iCs/>
-        </w:rPr>
-        <w:t xml:space="preserve"> Content </w:t>
+        <w:t xml:space="preserve">User-Generated content </w:t>
       </w:r>
       <w:r>
         <w:rPr>
@@ -4069,7 +3932,6 @@
         </w:rPr>
         <w:t xml:space="preserve">Widget settings and appearance may be customized in the Stackla Dashboard. A widget’s appearance may be further customized by adding </w:t>
       </w:r>
-      <w:proofErr w:type="spellStart"/>
       <w:r>
         <w:rPr>
           <w:iCs/>
@@ -4080,14 +3942,7 @@
         <w:rPr>
           <w:iCs/>
         </w:rPr>
-        <w:t>avascript</w:t>
-      </w:r>
-      <w:proofErr w:type="spellEnd"/>
-      <w:r>
-        <w:rPr>
-          <w:iCs/>
-        </w:rPr>
-        <w:t xml:space="preserve"> and CSS in the widget’s Custom Code Editor.</w:t>
+        <w:t>avascript and CSS in the widget’s Custom Code Editor.</w:t>
       </w:r>
     </w:p>
     <w:p>
@@ -4158,7 +4013,13 @@
         <w:rPr>
           <w:iCs/>
         </w:rPr>
-        <w:t xml:space="preserve">The widget is also available as a component in Page Designer allowing for it to be easily added into any Page Designer page. </w:t>
+        <w:t xml:space="preserve">The widget is also available as a </w:t>
+      </w:r>
+      <w:r>
+        <w:rPr>
+          <w:iCs/>
+        </w:rPr>
+        <w:t>component in Page Designer, allowing for it to be easily added to any Page Designer page.</w:t>
       </w:r>
     </w:p>
     <w:p>
@@ -4237,7 +4098,13 @@
         <w:rPr>
           <w:iCs/>
         </w:rPr>
-        <w:t>The product feed requires the following elements:</w:t>
+        <w:t>The product feed requires t</w:t>
+      </w:r>
+      <w:r>
+        <w:rPr>
+          <w:iCs/>
+        </w:rPr>
+        <w:t>he following elements:</w:t>
       </w:r>
     </w:p>
     <w:p>
@@ -4360,103 +4227,118 @@
           <w:bCs/>
           <w:iCs/>
         </w:rPr>
-        <w:t>&lt;</w:t>
-      </w:r>
-      <w:proofErr w:type="spellStart"/>
+        <w:t>&lt;image_link&gt;</w:t>
+      </w:r>
+      <w:r>
+        <w:rPr>
+          <w:iCs/>
+        </w:rPr>
+        <w:t xml:space="preserve"> - URL: Between 1 - 250 Characters </w:t>
+      </w:r>
+    </w:p>
+    <w:p>
+      <w:pPr>
+        <w:ind w:left="720"/>
+        <w:rPr>
+          <w:iCs/>
+        </w:rPr>
+      </w:pPr>
       <w:r>
         <w:rPr>
           <w:b/>
           <w:bCs/>
           <w:iCs/>
         </w:rPr>
-        <w:t>image_link</w:t>
-      </w:r>
-      <w:proofErr w:type="spellEnd"/>
+        <w:t>&lt;availability&gt;</w:t>
+      </w:r>
+      <w:r>
+        <w:rPr>
+          <w:iCs/>
+        </w:rPr>
+        <w:t xml:space="preserve"> - Options: 'in stock', 'out of stock', 'preorder' </w:t>
+      </w:r>
+    </w:p>
+    <w:p>
+      <w:pPr>
+        <w:ind w:left="720"/>
+        <w:rPr>
+          <w:iCs/>
+        </w:rPr>
+      </w:pPr>
       <w:r>
         <w:rPr>
           <w:b/>
           <w:bCs/>
           <w:iCs/>
         </w:rPr>
-        <w:t>&gt;</w:t>
-      </w:r>
-      <w:r>
-        <w:rPr>
-          <w:iCs/>
-        </w:rPr>
-        <w:t xml:space="preserve"> - URL: Between 1 - 250 Characters </w:t>
-      </w:r>
+        <w:t>&lt;price&gt;</w:t>
+      </w:r>
+      <w:r>
+        <w:rPr>
+          <w:iCs/>
+        </w:rPr>
+        <w:t xml:space="preserve"> - String: Between 3 - 20 Characters</w:t>
+      </w:r>
+    </w:p>
+    <w:p>
+      <w:pPr>
+        <w:rPr>
+          <w:iCs/>
+        </w:rPr>
+      </w:pPr>
+    </w:p>
+    <w:p>
+      <w:pPr>
+        <w:rPr>
+          <w:iCs/>
+        </w:rPr>
+      </w:pPr>
+      <w:r>
+        <w:rPr>
+          <w:iCs/>
+        </w:rPr>
+        <w:t>The Export Product Feed job step may be modified to include the following optional elements:</w:t>
+      </w:r>
+    </w:p>
+    <w:p>
+      <w:pPr>
+        <w:rPr>
+          <w:iCs/>
+        </w:rPr>
+      </w:pPr>
     </w:p>
     <w:p>
       <w:pPr>
         <w:ind w:left="720"/>
-        <w:rPr>
-          <w:iCs/>
-        </w:rPr>
       </w:pPr>
       <w:r>
         <w:rPr>
           <w:b/>
           <w:bCs/>
-          <w:iCs/>
-        </w:rPr>
-        <w:t>&lt;availability&gt;</w:t>
-      </w:r>
-      <w:r>
-        <w:rPr>
-          <w:iCs/>
-        </w:rPr>
-        <w:t xml:space="preserve"> - Options: 'in stock', 'out of stock', 'preorder' </w:t>
+        </w:rPr>
+        <w:t>&lt;condition&gt;</w:t>
+      </w:r>
+      <w:r>
+        <w:t xml:space="preserve"> - Options: 'new', 'refurbished', 'used'</w:t>
+      </w:r>
+      <w:r>
+        <w:t xml:space="preserve"> </w:t>
       </w:r>
     </w:p>
     <w:p>
       <w:pPr>
         <w:ind w:left="720"/>
-        <w:rPr>
-          <w:iCs/>
-        </w:rPr>
       </w:pPr>
       <w:r>
         <w:rPr>
           <w:b/>
           <w:bCs/>
-          <w:iCs/>
-        </w:rPr>
-        <w:t>&lt;price&gt;</w:t>
-      </w:r>
-      <w:r>
-        <w:rPr>
-          <w:iCs/>
-        </w:rPr>
-        <w:t xml:space="preserve"> - String: Between 3 - 20 Characters</w:t>
-      </w:r>
-    </w:p>
-    <w:p>
-      <w:pPr>
-        <w:rPr>
-          <w:iCs/>
-        </w:rPr>
-      </w:pPr>
-    </w:p>
-    <w:p>
-      <w:pPr>
-        <w:rPr>
-          <w:iCs/>
-        </w:rPr>
-      </w:pPr>
-      <w:r>
-        <w:rPr>
-          <w:iCs/>
-        </w:rPr>
-        <w:t>The Export Product Feed job step may be modified to include the following optional elements:</w:t>
-      </w:r>
-    </w:p>
-    <w:p>
-      <w:pPr>
-        <w:rPr>
-          <w:iCs/>
-        </w:rPr>
-      </w:pPr>
+        </w:rPr>
+        <w:t>&lt;shipping&gt;</w:t>
+      </w:r>
+      <w:r>
+        <w:t xml:space="preserve"> - SubElements: 'country', 'service', 'price' </w:t>
+      </w:r>
     </w:p>
     <w:p>
       <w:pPr>
@@ -4467,10 +4349,10 @@
           <w:b/>
           <w:bCs/>
         </w:rPr>
-        <w:t>&lt;condition&gt;</w:t>
-      </w:r>
-      <w:r>
-        <w:t xml:space="preserve"> - Options: 'new', 'refurbished', 'used' </w:t>
+        <w:t>&lt;expiration_date&gt;</w:t>
+      </w:r>
+      <w:r>
+        <w:t xml:space="preserve"> - dateTime </w:t>
       </w:r>
     </w:p>
     <w:p>
@@ -4482,18 +4364,10 @@
           <w:b/>
           <w:bCs/>
         </w:rPr>
-        <w:t>&lt;shipping&gt;</w:t>
-      </w:r>
-      <w:r>
-        <w:t xml:space="preserve"> - </w:t>
-      </w:r>
-      <w:proofErr w:type="spellStart"/>
-      <w:r>
-        <w:t>SubElements</w:t>
-      </w:r>
-      <w:proofErr w:type="spellEnd"/>
-      <w:r>
-        <w:t xml:space="preserve">: 'country', 'service', 'price' </w:t>
+        <w:t>&lt;brand&gt;</w:t>
+      </w:r>
+      <w:r>
+        <w:t xml:space="preserve"> - String: Between 1 - 70 Characters </w:t>
       </w:r>
     </w:p>
     <w:p>
@@ -4505,34 +4379,40 @@
           <w:b/>
           <w:bCs/>
         </w:rPr>
-        <w:t>&lt;</w:t>
-      </w:r>
-      <w:proofErr w:type="spellStart"/>
+        <w:t>&lt;gtin&gt;</w:t>
+      </w:r>
+      <w:r>
+        <w:t xml:space="preserve"> - String: Between 1 - 50 Characters </w:t>
+      </w:r>
+    </w:p>
+    <w:p>
+      <w:pPr>
+        <w:ind w:left="720"/>
+      </w:pPr>
       <w:r>
         <w:rPr>
           <w:b/>
           <w:bCs/>
         </w:rPr>
-        <w:t>expiration_date</w:t>
-      </w:r>
-      <w:proofErr w:type="spellEnd"/>
+        <w:t>&lt;mpn&gt;</w:t>
+      </w:r>
+      <w:r>
+        <w:t xml:space="preserve"> - String: Between 1 - 50 Characters </w:t>
+      </w:r>
+    </w:p>
+    <w:p>
+      <w:pPr>
+        <w:ind w:left="720"/>
+      </w:pPr>
       <w:r>
         <w:rPr>
           <w:b/>
           <w:bCs/>
         </w:rPr>
-        <w:t>&gt;</w:t>
-      </w:r>
-      <w:r>
-        <w:t xml:space="preserve"> - </w:t>
-      </w:r>
-      <w:proofErr w:type="spellStart"/>
-      <w:r>
-        <w:t>dateTime</w:t>
-      </w:r>
-      <w:proofErr w:type="spellEnd"/>
-      <w:r>
-        <w:t xml:space="preserve"> </w:t>
+        <w:t>&lt;product_category</w:t>
+      </w:r>
+      <w:r>
+        <w:t xml:space="preserve">&gt; - String: Between 1 - 250 Characters </w:t>
       </w:r>
     </w:p>
     <w:p>
@@ -4544,10 +4424,10 @@
           <w:b/>
           <w:bCs/>
         </w:rPr>
-        <w:t>&lt;brand&gt;</w:t>
-      </w:r>
-      <w:r>
-        <w:t xml:space="preserve"> - String: Between 1 - 70 Characters </w:t>
+        <w:t>&lt;product_type&gt;</w:t>
+      </w:r>
+      <w:r>
+        <w:t xml:space="preserve"> - String: Between 1 - 250 Characters </w:t>
       </w:r>
     </w:p>
     <w:p>
@@ -4559,26 +4439,43 @@
           <w:b/>
           <w:bCs/>
         </w:rPr>
-        <w:t>&lt;</w:t>
-      </w:r>
-      <w:proofErr w:type="spellStart"/>
+        <w:t>&lt;additional_image_type&gt;</w:t>
+      </w:r>
+      <w:r>
+        <w:t xml:space="preserve"> - String: Between 1 - 250 Characters </w:t>
+      </w:r>
+    </w:p>
+    <w:p>
+      <w:pPr>
+        <w:ind w:left="720"/>
+      </w:pPr>
       <w:r>
         <w:rPr>
           <w:b/>
           <w:bCs/>
         </w:rPr>
-        <w:t>gtin</w:t>
-      </w:r>
-      <w:proofErr w:type="spellEnd"/>
+        <w:t>&lt;gender&gt;</w:t>
+      </w:r>
+      <w:r>
+        <w:t xml:space="preserve"> - Options: 'Male', 'Female', 'Unisex'</w:t>
+      </w:r>
+      <w:r>
+        <w:t xml:space="preserve"> </w:t>
+      </w:r>
+    </w:p>
+    <w:p>
+      <w:pPr>
+        <w:ind w:left="720"/>
+      </w:pPr>
       <w:r>
         <w:rPr>
           <w:b/>
           <w:bCs/>
         </w:rPr>
-        <w:t>&gt;</w:t>
-      </w:r>
-      <w:r>
-        <w:t xml:space="preserve"> - String: Between 1 - 50 Characters </w:t>
+        <w:t>&lt;age_group&gt;</w:t>
+      </w:r>
+      <w:r>
+        <w:t xml:space="preserve"> - Options: 'Newborn', 'Infant', 'Toddler', 'Kids', 'Adult' </w:t>
       </w:r>
     </w:p>
     <w:p>
@@ -4590,23 +4487,37 @@
           <w:b/>
           <w:bCs/>
         </w:rPr>
-        <w:t>&lt;</w:t>
-      </w:r>
-      <w:proofErr w:type="spellStart"/>
+        <w:t>&lt;color&gt;</w:t>
+      </w:r>
+      <w:r>
+        <w:t xml:space="preserve"> - String: Between 1 - 25 Characters </w:t>
+      </w:r>
+    </w:p>
+    <w:p>
+      <w:pPr>
+        <w:ind w:left="720"/>
+      </w:pPr>
       <w:r>
         <w:rPr>
           <w:b/>
           <w:bCs/>
         </w:rPr>
-        <w:t>mpn</w:t>
-      </w:r>
-      <w:proofErr w:type="spellEnd"/>
+        <w:t>&lt;size&gt;</w:t>
+      </w:r>
+      <w:r>
+        <w:t xml:space="preserve"> - String: Between 1 - 25 Characters </w:t>
+      </w:r>
+    </w:p>
+    <w:p>
+      <w:pPr>
+        <w:ind w:left="720"/>
+      </w:pPr>
       <w:r>
         <w:rPr>
           <w:b/>
           <w:bCs/>
         </w:rPr>
-        <w:t>&gt;</w:t>
+        <w:t>&lt;item_group_id&gt;</w:t>
       </w:r>
       <w:r>
         <w:t xml:space="preserve"> - String: Between 1 - 50 Characters </w:t>
@@ -4621,19 +4532,25 @@
           <w:b/>
           <w:bCs/>
         </w:rPr>
-        <w:t>&lt;</w:t>
-      </w:r>
-      <w:proofErr w:type="spellStart"/>
+        <w:t>&lt;sale_price&gt;</w:t>
+      </w:r>
+      <w:r>
+        <w:t xml:space="preserve"> - String: Between 3 - 20 Characters </w:t>
+      </w:r>
+    </w:p>
+    <w:p>
+      <w:pPr>
+        <w:ind w:left="720"/>
+      </w:pPr>
       <w:r>
         <w:rPr>
           <w:b/>
           <w:bCs/>
         </w:rPr>
-        <w:t>product_category</w:t>
-      </w:r>
-      <w:proofErr w:type="spellEnd"/>
-      <w:r>
-        <w:t xml:space="preserve">&gt; - String: Between 1 - 250 Characters </w:t>
+        <w:t>&lt;sale_price_start_date&gt;</w:t>
+      </w:r>
+      <w:r>
+        <w:t xml:space="preserve"> - dateTime </w:t>
       </w:r>
     </w:p>
     <w:p>
@@ -4645,271 +4562,11 @@
           <w:b/>
           <w:bCs/>
         </w:rPr>
-        <w:t>&lt;</w:t>
-      </w:r>
-      <w:proofErr w:type="spellStart"/>
-      <w:r>
-        <w:rPr>
-          <w:b/>
-          <w:bCs/>
-        </w:rPr>
-        <w:t>product_type</w:t>
-      </w:r>
-      <w:proofErr w:type="spellEnd"/>
-      <w:r>
-        <w:rPr>
-          <w:b/>
-          <w:bCs/>
-        </w:rPr>
-        <w:t>&gt;</w:t>
-      </w:r>
-      <w:r>
-        <w:t xml:space="preserve"> - String: Between 1 - 250 Characters </w:t>
-      </w:r>
-    </w:p>
-    <w:p>
-      <w:pPr>
-        <w:ind w:left="720"/>
-      </w:pPr>
-      <w:r>
-        <w:rPr>
-          <w:b/>
-          <w:bCs/>
-        </w:rPr>
-        <w:t>&lt;</w:t>
-      </w:r>
-      <w:proofErr w:type="spellStart"/>
-      <w:r>
-        <w:rPr>
-          <w:b/>
-          <w:bCs/>
-        </w:rPr>
-        <w:t>additional_image_type</w:t>
-      </w:r>
-      <w:proofErr w:type="spellEnd"/>
-      <w:r>
-        <w:rPr>
-          <w:b/>
-          <w:bCs/>
-        </w:rPr>
-        <w:t>&gt;</w:t>
-      </w:r>
-      <w:r>
-        <w:t xml:space="preserve"> - String: Between 1 - 250 Characters </w:t>
-      </w:r>
-    </w:p>
-    <w:p>
-      <w:pPr>
-        <w:ind w:left="720"/>
-      </w:pPr>
-      <w:r>
-        <w:rPr>
-          <w:b/>
-          <w:bCs/>
-        </w:rPr>
-        <w:t>&lt;gender&gt;</w:t>
-      </w:r>
-      <w:r>
-        <w:t xml:space="preserve"> - Options: 'Male', 'Female', 'Unisex' </w:t>
-      </w:r>
-    </w:p>
-    <w:p>
-      <w:pPr>
-        <w:ind w:left="720"/>
-      </w:pPr>
-      <w:r>
-        <w:rPr>
-          <w:b/>
-          <w:bCs/>
-        </w:rPr>
-        <w:t>&lt;</w:t>
-      </w:r>
-      <w:proofErr w:type="spellStart"/>
-      <w:r>
-        <w:rPr>
-          <w:b/>
-          <w:bCs/>
-        </w:rPr>
-        <w:t>age_group</w:t>
-      </w:r>
-      <w:proofErr w:type="spellEnd"/>
-      <w:r>
-        <w:rPr>
-          <w:b/>
-          <w:bCs/>
-        </w:rPr>
-        <w:t>&gt;</w:t>
-      </w:r>
-      <w:r>
-        <w:t xml:space="preserve"> - Options: 'Newborn', 'Infant', 'Toddler', 'Kids', 'Adult' </w:t>
-      </w:r>
-    </w:p>
-    <w:p>
-      <w:pPr>
-        <w:ind w:left="720"/>
-      </w:pPr>
-      <w:r>
-        <w:rPr>
-          <w:b/>
-          <w:bCs/>
-        </w:rPr>
-        <w:t>&lt;color&gt;</w:t>
-      </w:r>
-      <w:r>
-        <w:t xml:space="preserve"> - String: Between 1 - 25 Characters </w:t>
-      </w:r>
-    </w:p>
-    <w:p>
-      <w:pPr>
-        <w:ind w:left="720"/>
-      </w:pPr>
-      <w:r>
-        <w:rPr>
-          <w:b/>
-          <w:bCs/>
-        </w:rPr>
-        <w:t>&lt;size&gt;</w:t>
-      </w:r>
-      <w:r>
-        <w:t xml:space="preserve"> - String: Between 1 - 25 Characters </w:t>
-      </w:r>
-    </w:p>
-    <w:p>
-      <w:pPr>
-        <w:ind w:left="720"/>
-      </w:pPr>
-      <w:r>
-        <w:rPr>
-          <w:b/>
-          <w:bCs/>
-        </w:rPr>
-        <w:t>&lt;</w:t>
-      </w:r>
-      <w:proofErr w:type="spellStart"/>
-      <w:r>
-        <w:rPr>
-          <w:b/>
-          <w:bCs/>
-        </w:rPr>
-        <w:t>item_group_id</w:t>
-      </w:r>
-      <w:proofErr w:type="spellEnd"/>
-      <w:r>
-        <w:rPr>
-          <w:b/>
-          <w:bCs/>
-        </w:rPr>
-        <w:t>&gt;</w:t>
-      </w:r>
-      <w:r>
-        <w:t xml:space="preserve"> - String: Between 1 - 50 Characters </w:t>
-      </w:r>
-    </w:p>
-    <w:p>
-      <w:pPr>
-        <w:ind w:left="720"/>
-      </w:pPr>
-      <w:r>
-        <w:rPr>
-          <w:b/>
-          <w:bCs/>
-        </w:rPr>
-        <w:t>&lt;</w:t>
-      </w:r>
-      <w:proofErr w:type="spellStart"/>
-      <w:r>
-        <w:rPr>
-          <w:b/>
-          <w:bCs/>
-        </w:rPr>
-        <w:t>sale_price</w:t>
-      </w:r>
-      <w:proofErr w:type="spellEnd"/>
-      <w:r>
-        <w:rPr>
-          <w:b/>
-          <w:bCs/>
-        </w:rPr>
-        <w:t>&gt;</w:t>
-      </w:r>
-      <w:r>
-        <w:t xml:space="preserve"> - String: Between 3 - 20 Characters </w:t>
-      </w:r>
-    </w:p>
-    <w:p>
-      <w:pPr>
-        <w:ind w:left="720"/>
-      </w:pPr>
-      <w:r>
-        <w:rPr>
-          <w:b/>
-          <w:bCs/>
-        </w:rPr>
-        <w:t>&lt;</w:t>
-      </w:r>
-      <w:proofErr w:type="spellStart"/>
-      <w:r>
-        <w:rPr>
-          <w:b/>
-          <w:bCs/>
-        </w:rPr>
-        <w:t>sale_price_start_date</w:t>
-      </w:r>
-      <w:proofErr w:type="spellEnd"/>
-      <w:r>
-        <w:rPr>
-          <w:b/>
-          <w:bCs/>
-        </w:rPr>
-        <w:t>&gt;</w:t>
-      </w:r>
-      <w:r>
-        <w:t xml:space="preserve"> - </w:t>
-      </w:r>
-      <w:proofErr w:type="spellStart"/>
-      <w:r>
-        <w:t>dateTime</w:t>
-      </w:r>
-      <w:proofErr w:type="spellEnd"/>
-      <w:r>
-        <w:t xml:space="preserve"> </w:t>
-      </w:r>
-    </w:p>
-    <w:p>
-      <w:pPr>
-        <w:ind w:left="720"/>
-      </w:pPr>
-      <w:r>
-        <w:rPr>
-          <w:b/>
-          <w:bCs/>
-        </w:rPr>
-        <w:t>&lt;</w:t>
-      </w:r>
-      <w:proofErr w:type="spellStart"/>
-      <w:r>
-        <w:rPr>
-          <w:b/>
-          <w:bCs/>
-        </w:rPr>
-        <w:t>sale_price_end_date</w:t>
-      </w:r>
-      <w:proofErr w:type="spellEnd"/>
-      <w:r>
-        <w:rPr>
-          <w:b/>
-          <w:bCs/>
-        </w:rPr>
-        <w:t>&gt;</w:t>
-      </w:r>
-      <w:r>
-        <w:t xml:space="preserve"> - </w:t>
-      </w:r>
-      <w:proofErr w:type="spellStart"/>
-      <w:r>
-        <w:t>dateTime</w:t>
-      </w:r>
-      <w:proofErr w:type="spellEnd"/>
+        <w:t>&lt;sale_price_end_date&gt;</w:t>
+      </w:r>
+      <w:r>
+        <w:t xml:space="preserve"> - dateTime</w:t>
+      </w:r>
     </w:p>
     <w:p>
       <w:pPr>
@@ -5146,16 +4803,7 @@
     <w:p/>
     <w:p>
       <w:r>
-        <w:t>C</w:t>
-      </w:r>
-      <w:r>
-        <w:t>ustomer order details</w:t>
-      </w:r>
-      <w:r>
-        <w:t xml:space="preserve"> are sent to Stackla</w:t>
-      </w:r>
-      <w:r>
-        <w:t xml:space="preserve">. </w:t>
+        <w:t xml:space="preserve">Customer order details are sent to Stackla. </w:t>
       </w:r>
       <w:r>
         <w:t xml:space="preserve">No customer payment </w:t>
@@ -5258,7 +4906,6 @@
         </w:rPr>
         <w:t xml:space="preserve">Compile the </w:t>
       </w:r>
-      <w:proofErr w:type="spellStart"/>
       <w:r>
         <w:rPr>
           <w:iCs/>
@@ -5269,14 +4916,7 @@
         <w:rPr>
           <w:iCs/>
         </w:rPr>
-        <w:t>avascript</w:t>
-      </w:r>
-      <w:proofErr w:type="spellEnd"/>
-      <w:r>
-        <w:rPr>
-          <w:iCs/>
-        </w:rPr>
-        <w:t xml:space="preserve"> </w:t>
+        <w:t xml:space="preserve">avascript </w:t>
       </w:r>
       <w:r>
         <w:rPr>
@@ -5288,35 +4928,7 @@
         <w:rPr>
           <w:iCs/>
         </w:rPr>
-        <w:t>run the command “</w:t>
-      </w:r>
-      <w:proofErr w:type="spellStart"/>
-      <w:r>
-        <w:rPr>
-          <w:iCs/>
-        </w:rPr>
-        <w:t>npm</w:t>
-      </w:r>
-      <w:proofErr w:type="spellEnd"/>
-      <w:r>
-        <w:rPr>
-          <w:iCs/>
-        </w:rPr>
-        <w:t xml:space="preserve"> run </w:t>
-      </w:r>
-      <w:proofErr w:type="spellStart"/>
-      <w:r>
-        <w:rPr>
-          <w:iCs/>
-        </w:rPr>
-        <w:t>compile:js</w:t>
-      </w:r>
-      <w:proofErr w:type="spellEnd"/>
-      <w:r>
-        <w:rPr>
-          <w:iCs/>
-        </w:rPr>
-        <w:t>”</w:t>
+        <w:t>run the command “npm run compile:js”</w:t>
       </w:r>
       <w:r>
         <w:rPr>
@@ -5406,21 +5018,7 @@
         <w:rPr>
           <w:iCs/>
         </w:rPr>
-        <w:t>, i.e. “</w:t>
-      </w:r>
-      <w:proofErr w:type="spellStart"/>
-      <w:r>
-        <w:rPr>
-          <w:iCs/>
-        </w:rPr>
-        <w:t>int_stackla:app_storefront_base</w:t>
-      </w:r>
-      <w:proofErr w:type="spellEnd"/>
-      <w:r>
-        <w:rPr>
-          <w:iCs/>
-        </w:rPr>
-        <w:t>”.</w:t>
+        <w:t>, i.e., "int_stackla:app_storefront_base”.</w:t>
       </w:r>
     </w:p>
     <w:p>
@@ -5582,7 +5180,13 @@
         <w:rPr>
           <w:iCs/>
         </w:rPr>
-        <w:t>. Upload and import metadata.zip.</w:t>
+        <w:t>. Uplo</w:t>
+      </w:r>
+      <w:r>
+        <w:rPr>
+          <w:iCs/>
+        </w:rPr>
+        <w:t>ad and import metadata.zip.</w:t>
       </w:r>
     </w:p>
     <w:p>
@@ -5726,8 +5330,6 @@
             <w:pPr>
               <w:rPr>
                 <w:rFonts w:asciiTheme="minorHAnsi" w:hAnsiTheme="minorHAnsi" w:cs="Arial"/>
-                <w:b w:val="0"/>
-                <w:bCs w:val="0"/>
                 <w:color w:val="000000"/>
                 <w:shd w:val="clear" w:color="auto" w:fill="FFFFFF"/>
               </w:rPr>
@@ -5765,14 +5367,12 @@
                 <w:rFonts w:asciiTheme="minorHAnsi" w:eastAsia="Times New Roman" w:hAnsiTheme="minorHAnsi" w:cs="Times New Roman"/>
               </w:rPr>
             </w:pPr>
-            <w:proofErr w:type="spellStart"/>
             <w:r>
               <w:rPr>
                 <w:rFonts w:asciiTheme="minorHAnsi" w:eastAsia="Times New Roman" w:hAnsiTheme="minorHAnsi" w:cs="Times New Roman"/>
               </w:rPr>
               <w:t>stacklaTrackingEnabled</w:t>
             </w:r>
-            <w:proofErr w:type="spellEnd"/>
           </w:p>
         </w:tc>
         <w:tc>
@@ -5805,8 +5405,6 @@
             <w:pPr>
               <w:rPr>
                 <w:rFonts w:asciiTheme="minorHAnsi" w:hAnsiTheme="minorHAnsi"/>
-                <w:b w:val="0"/>
-                <w:bCs w:val="0"/>
               </w:rPr>
             </w:pPr>
             <w:r>
@@ -5832,14 +5430,12 @@
                 <w:rFonts w:asciiTheme="minorHAnsi" w:eastAsia="Times New Roman" w:hAnsiTheme="minorHAnsi" w:cs="Times New Roman"/>
               </w:rPr>
             </w:pPr>
-            <w:proofErr w:type="spellStart"/>
             <w:r>
               <w:rPr>
                 <w:rFonts w:asciiTheme="minorHAnsi" w:eastAsia="Times New Roman" w:hAnsiTheme="minorHAnsi" w:cs="Times New Roman"/>
               </w:rPr>
               <w:t>stacklaTrackingPixelUrl</w:t>
             </w:r>
-            <w:proofErr w:type="spellEnd"/>
           </w:p>
         </w:tc>
         <w:tc>
@@ -5872,8 +5468,6 @@
             <w:pPr>
               <w:rPr>
                 <w:rFonts w:asciiTheme="minorHAnsi" w:eastAsia="Times New Roman" w:hAnsiTheme="minorHAnsi" w:cs="Times New Roman"/>
-                <w:b w:val="0"/>
-                <w:bCs w:val="0"/>
               </w:rPr>
             </w:pPr>
             <w:r>
@@ -5905,14 +5499,12 @@
                 <w:rFonts w:asciiTheme="minorHAnsi" w:eastAsia="Times New Roman" w:hAnsiTheme="minorHAnsi" w:cs="Times New Roman"/>
               </w:rPr>
             </w:pPr>
-            <w:proofErr w:type="spellStart"/>
             <w:r>
               <w:rPr>
                 <w:rFonts w:asciiTheme="minorHAnsi" w:eastAsia="Times New Roman" w:hAnsiTheme="minorHAnsi" w:cs="Times New Roman"/>
               </w:rPr>
               <w:t>stacklaWidgetId</w:t>
             </w:r>
-            <w:proofErr w:type="spellEnd"/>
           </w:p>
         </w:tc>
         <w:tc>
@@ -6007,8 +5599,6 @@
             <w:pPr>
               <w:rPr>
                 <w:rFonts w:asciiTheme="minorHAnsi" w:eastAsia="Times New Roman" w:hAnsiTheme="minorHAnsi" w:cs="Times New Roman"/>
-                <w:b w:val="0"/>
-                <w:bCs w:val="0"/>
               </w:rPr>
             </w:pPr>
             <w:r>
@@ -6032,14 +5622,12 @@
                 <w:rFonts w:asciiTheme="minorHAnsi" w:eastAsia="Times New Roman" w:hAnsiTheme="minorHAnsi" w:cs="Times New Roman"/>
               </w:rPr>
             </w:pPr>
-            <w:proofErr w:type="spellStart"/>
             <w:r>
               <w:rPr>
                 <w:rFonts w:asciiTheme="minorHAnsi" w:eastAsia="Times New Roman" w:hAnsiTheme="minorHAnsi" w:cs="Times New Roman"/>
               </w:rPr>
               <w:t>stacklaWidgetAvailableProductsOnly</w:t>
             </w:r>
-            <w:proofErr w:type="spellEnd"/>
           </w:p>
         </w:tc>
         <w:tc>
@@ -6084,8 +5672,6 @@
             <w:pPr>
               <w:rPr>
                 <w:rFonts w:asciiTheme="minorHAnsi" w:eastAsia="Times New Roman" w:hAnsiTheme="minorHAnsi" w:cs="Times New Roman"/>
-                <w:b w:val="0"/>
-                <w:bCs w:val="0"/>
               </w:rPr>
             </w:pPr>
             <w:r>
@@ -6094,7 +5680,15 @@
                 <w:b w:val="0"/>
                 <w:bCs w:val="0"/>
               </w:rPr>
-              <w:t>Stackla Widget Filter</w:t>
+              <w:t xml:space="preserve">Stackla </w:t>
+            </w:r>
+            <w:r>
+              <w:rPr>
+                <w:rFonts w:asciiTheme="minorHAnsi" w:eastAsia="Times New Roman" w:hAnsiTheme="minorHAnsi" w:cs="Times New Roman"/>
+                <w:b w:val="0"/>
+                <w:bCs w:val="0"/>
+              </w:rPr>
+              <w:t>Widget Filter</w:t>
             </w:r>
           </w:p>
         </w:tc>
@@ -6109,14 +5703,12 @@
                 <w:rFonts w:asciiTheme="minorHAnsi" w:eastAsia="Times New Roman" w:hAnsiTheme="minorHAnsi" w:cs="Times New Roman"/>
               </w:rPr>
             </w:pPr>
-            <w:proofErr w:type="spellStart"/>
             <w:r>
               <w:rPr>
                 <w:rFonts w:asciiTheme="minorHAnsi" w:eastAsia="Times New Roman" w:hAnsiTheme="minorHAnsi" w:cs="Times New Roman"/>
               </w:rPr>
               <w:t>stacklaWidgetFilter</w:t>
             </w:r>
-            <w:proofErr w:type="spellEnd"/>
           </w:p>
         </w:tc>
         <w:tc>
@@ -6149,8 +5741,6 @@
             <w:pPr>
               <w:rPr>
                 <w:rFonts w:asciiTheme="minorHAnsi" w:eastAsia="Times New Roman" w:hAnsiTheme="minorHAnsi" w:cs="Times New Roman"/>
-                <w:b w:val="0"/>
-                <w:bCs w:val="0"/>
               </w:rPr>
             </w:pPr>
             <w:r>
@@ -6174,14 +5764,12 @@
                 <w:rFonts w:asciiTheme="minorHAnsi" w:eastAsia="Times New Roman" w:hAnsiTheme="minorHAnsi" w:cs="Times New Roman"/>
               </w:rPr>
             </w:pPr>
-            <w:proofErr w:type="spellStart"/>
             <w:r>
               <w:rPr>
                 <w:rFonts w:asciiTheme="minorHAnsi" w:eastAsia="Times New Roman" w:hAnsiTheme="minorHAnsi" w:cs="Times New Roman"/>
               </w:rPr>
               <w:t>stacklaWidgetTagGroup</w:t>
             </w:r>
-            <w:proofErr w:type="spellEnd"/>
           </w:p>
         </w:tc>
         <w:tc>
@@ -6214,8 +5802,6 @@
             <w:pPr>
               <w:rPr>
                 <w:rFonts w:asciiTheme="minorHAnsi" w:eastAsia="Times New Roman" w:hAnsiTheme="minorHAnsi" w:cs="Times New Roman"/>
-                <w:b w:val="0"/>
-                <w:bCs w:val="0"/>
               </w:rPr>
             </w:pPr>
             <w:r>
@@ -6247,14 +5833,12 @@
                 <w:rFonts w:asciiTheme="minorHAnsi" w:eastAsia="Times New Roman" w:hAnsiTheme="minorHAnsi" w:cs="Times New Roman"/>
               </w:rPr>
             </w:pPr>
-            <w:proofErr w:type="spellStart"/>
             <w:r>
               <w:rPr>
                 <w:rFonts w:asciiTheme="minorHAnsi" w:eastAsia="Times New Roman" w:hAnsiTheme="minorHAnsi" w:cs="Times New Roman"/>
               </w:rPr>
               <w:t>stacklaWidgetTagsGroupedAs</w:t>
             </w:r>
-            <w:proofErr w:type="spellEnd"/>
           </w:p>
         </w:tc>
         <w:tc>
@@ -6287,8 +5871,6 @@
             <w:pPr>
               <w:rPr>
                 <w:rFonts w:asciiTheme="minorHAnsi" w:eastAsia="Times New Roman" w:hAnsiTheme="minorHAnsi" w:cs="Times New Roman"/>
-                <w:b w:val="0"/>
-                <w:bCs w:val="0"/>
               </w:rPr>
             </w:pPr>
             <w:r>
@@ -6297,7 +5879,15 @@
                 <w:b w:val="0"/>
                 <w:bCs w:val="0"/>
               </w:rPr>
-              <w:t>Stackla PDP Widget Enabled</w:t>
+              <w:t>Stackl</w:t>
+            </w:r>
+            <w:r>
+              <w:rPr>
+                <w:rFonts w:asciiTheme="minorHAnsi" w:eastAsia="Times New Roman" w:hAnsiTheme="minorHAnsi" w:cs="Times New Roman"/>
+                <w:b w:val="0"/>
+                <w:bCs w:val="0"/>
+              </w:rPr>
+              <w:t>a PDP Widget Enabled</w:t>
             </w:r>
           </w:p>
         </w:tc>
@@ -6312,14 +5902,12 @@
                 <w:rFonts w:asciiTheme="minorHAnsi" w:eastAsia="Times New Roman" w:hAnsiTheme="minorHAnsi" w:cs="Times New Roman"/>
               </w:rPr>
             </w:pPr>
-            <w:proofErr w:type="spellStart"/>
             <w:r>
               <w:rPr>
                 <w:rFonts w:asciiTheme="minorHAnsi" w:eastAsia="Times New Roman" w:hAnsiTheme="minorHAnsi" w:cs="Times New Roman"/>
               </w:rPr>
               <w:t>stacklaWidgetEnabled</w:t>
             </w:r>
-            <w:proofErr w:type="spellEnd"/>
           </w:p>
         </w:tc>
         <w:tc>
@@ -6431,21 +6019,7 @@
         <w:rPr>
           <w:iCs/>
         </w:rPr>
-        <w:t xml:space="preserve">The </w:t>
-      </w:r>
-      <w:proofErr w:type="spellStart"/>
-      <w:r>
-        <w:rPr>
-          <w:iCs/>
-        </w:rPr>
-        <w:t>Stackla-ProductFeed</w:t>
-      </w:r>
-      <w:proofErr w:type="spellEnd"/>
-      <w:r>
-        <w:rPr>
-          <w:iCs/>
-        </w:rPr>
-        <w:t xml:space="preserve"> job</w:t>
+        <w:t>The Stackla-ProductFeed job</w:t>
       </w:r>
       <w:r>
         <w:rPr>
@@ -6481,13 +6055,7 @@
         <w:rPr>
           <w:iCs/>
         </w:rPr>
-        <w:t xml:space="preserve">By default, the job is scheduled to run every 24 hours. </w:t>
-      </w:r>
-      <w:r>
-        <w:rPr>
-          <w:iCs/>
-        </w:rPr>
-        <w:t>Configure the parameters of the</w:t>
+        <w:t>By default, the job is scheduled to run every 24 hours. Configure the parameters of the</w:t>
       </w:r>
       <w:r>
         <w:rPr>
@@ -6495,8 +6063,6 @@
         </w:rPr>
         <w:t xml:space="preserve"> </w:t>
       </w:r>
-      <w:proofErr w:type="spellStart"/>
-      <w:proofErr w:type="gramStart"/>
       <w:r>
         <w:rPr>
           <w:iCs/>
@@ -6519,16 +6085,8 @@
         <w:rPr>
           <w:iCs/>
         </w:rPr>
-        <w:t>tackla</w:t>
-      </w:r>
-      <w:proofErr w:type="gramEnd"/>
-      <w:r>
-        <w:rPr>
-          <w:iCs/>
-        </w:rPr>
-        <w:t>.ExportProductFeed</w:t>
-      </w:r>
-      <w:proofErr w:type="spellEnd"/>
+        <w:t>tackla.ExportProductFeed</w:t>
+      </w:r>
       <w:r>
         <w:rPr>
           <w:iCs/>
@@ -6565,41 +6123,33 @@
         <w:rPr>
           <w:iCs/>
         </w:rPr>
-        <w:t>Specific product IDs (separated by commas) may be entered for the “Products” parameter. If no product IDs are specified, all products assigned to the current site will be exported to the product feed.</w:t>
-      </w:r>
-    </w:p>
-    <w:p>
-      <w:pPr>
-        <w:rPr>
-          <w:iCs/>
-        </w:rPr>
-      </w:pPr>
-    </w:p>
-    <w:p>
-      <w:pPr>
-        <w:rPr>
-          <w:iCs/>
-        </w:rPr>
-      </w:pPr>
-      <w:r>
-        <w:rPr>
-          <w:iCs/>
-        </w:rPr>
-        <w:t>The default value for the “</w:t>
-      </w:r>
-      <w:proofErr w:type="spellStart"/>
-      <w:r>
-        <w:rPr>
-          <w:iCs/>
-        </w:rPr>
-        <w:t>TargetFolder</w:t>
-      </w:r>
-      <w:proofErr w:type="spellEnd"/>
-      <w:r>
-        <w:rPr>
-          <w:iCs/>
-        </w:rPr>
-        <w:t>” parameter is “</w:t>
+        <w:t>Specific product IDs (separated by commas) may be entered for the “Products” parameter. If no product IDs are specified, all</w:t>
+      </w:r>
+      <w:r>
+        <w:rPr>
+          <w:iCs/>
+        </w:rPr>
+        <w:t xml:space="preserve"> products assigned to the current site will be exported to the product feed.</w:t>
+      </w:r>
+    </w:p>
+    <w:p>
+      <w:pPr>
+        <w:rPr>
+          <w:iCs/>
+        </w:rPr>
+      </w:pPr>
+    </w:p>
+    <w:p>
+      <w:pPr>
+        <w:rPr>
+          <w:iCs/>
+        </w:rPr>
+      </w:pPr>
+      <w:r>
+        <w:rPr>
+          <w:iCs/>
+        </w:rPr>
+        <w:t>The default value for the “TargetFolder” parameter is “</w:t>
       </w:r>
       <w:r>
         <w:rPr>
@@ -6611,7 +6161,7 @@
         <w:rPr>
           <w:iCs/>
         </w:rPr>
-        <w:t xml:space="preserve">” and the default value for the </w:t>
+        <w:t xml:space="preserve">," and the default value for the </w:t>
       </w:r>
       <w:r>
         <w:rPr>
@@ -6625,14 +6175,12 @@
         </w:rPr>
         <w:t xml:space="preserve"> parameter is “</w:t>
       </w:r>
-      <w:proofErr w:type="spellStart"/>
       <w:r>
         <w:rPr>
           <w:iCs/>
         </w:rPr>
         <w:t>stackla_product_feed</w:t>
       </w:r>
-      <w:proofErr w:type="spellEnd"/>
       <w:r>
         <w:rPr>
           <w:iCs/>
@@ -6660,8 +6208,6 @@
         <w:lastRenderedPageBreak/>
         <w:t xml:space="preserve">The scope of the </w:t>
       </w:r>
-      <w:proofErr w:type="spellStart"/>
-      <w:proofErr w:type="gramStart"/>
       <w:r>
         <w:rPr>
           <w:iCs/>
@@ -6684,16 +6230,8 @@
         <w:rPr>
           <w:iCs/>
         </w:rPr>
-        <w:t>tackla</w:t>
-      </w:r>
-      <w:proofErr w:type="gramEnd"/>
-      <w:r>
-        <w:rPr>
-          <w:iCs/>
-        </w:rPr>
-        <w:t>.ExportProductFeed</w:t>
-      </w:r>
-      <w:proofErr w:type="spellEnd"/>
+        <w:t>tackla.ExportProductFeed</w:t>
+      </w:r>
       <w:r>
         <w:rPr>
           <w:iCs/>
@@ -6800,30 +6338,8 @@
         <w:rPr>
           <w:iCs/>
         </w:rPr>
-        <w:t>In order to enable the tracking pixel “</w:t>
-      </w:r>
-      <w:proofErr w:type="spellStart"/>
-      <w:r>
-        <w:rPr>
-          <w:iCs/>
-        </w:rPr>
-        <w:t>add_to_wishlist</w:t>
-      </w:r>
-      <w:proofErr w:type="spellEnd"/>
-      <w:r>
-        <w:rPr>
-          <w:iCs/>
-        </w:rPr>
-        <w:t>” event for use with the “</w:t>
-      </w:r>
-      <w:proofErr w:type="spellStart"/>
-      <w:r>
-        <w:rPr>
-          <w:iCs/>
-        </w:rPr>
-        <w:t>plugin_wishlists</w:t>
-      </w:r>
-      <w:proofErr w:type="spellEnd"/>
+        <w:t>In order to enable the tracking pixel “add_to_wishlist” event for use with the “plugin_wishlists</w:t>
+      </w:r>
       <w:r>
         <w:rPr>
           <w:iCs/>
@@ -6848,47 +6364,11 @@
         </w:rPr>
         <w:t xml:space="preserve"> containing “</w:t>
       </w:r>
-      <w:proofErr w:type="spellStart"/>
-      <w:r>
-        <w:rPr>
-          <w:iCs/>
-        </w:rPr>
-        <w:t>processInclude</w:t>
-      </w:r>
-      <w:proofErr w:type="spellEnd"/>
-      <w:r>
-        <w:rPr>
-          <w:iCs/>
-        </w:rPr>
-        <w:t>(require(</w:t>
-      </w:r>
-      <w:proofErr w:type="gramStart"/>
-      <w:r>
-        <w:rPr>
-          <w:iCs/>
-        </w:rPr>
-        <w:t>'./</w:t>
-      </w:r>
-      <w:proofErr w:type="gramEnd"/>
-      <w:r>
-        <w:rPr>
-          <w:iCs/>
-        </w:rPr>
-        <w:t>product/</w:t>
-      </w:r>
-      <w:proofErr w:type="spellStart"/>
-      <w:r>
-        <w:rPr>
-          <w:iCs/>
-        </w:rPr>
-        <w:t>wishlist</w:t>
-      </w:r>
-      <w:proofErr w:type="spellEnd"/>
-      <w:r>
-        <w:rPr>
-          <w:iCs/>
-        </w:rPr>
-        <w:t>'))</w:t>
+      <w:r>
+        <w:rPr>
+          <w:iCs/>
+        </w:rPr>
+        <w:t>processInclude(require('./product/wishlist'))</w:t>
       </w:r>
       <w:r>
         <w:rPr>
@@ -6906,21 +6386,7 @@
         <w:rPr>
           <w:iCs/>
         </w:rPr>
-        <w:t>“cartridge/client/default/</w:t>
-      </w:r>
-      <w:proofErr w:type="spellStart"/>
-      <w:r>
-        <w:rPr>
-          <w:iCs/>
-        </w:rPr>
-        <w:t>js</w:t>
-      </w:r>
-      <w:proofErr w:type="spellEnd"/>
-      <w:r>
-        <w:rPr>
-          <w:iCs/>
-        </w:rPr>
-        <w:t>”</w:t>
+        <w:t>“cartridge/client/default/js”</w:t>
       </w:r>
       <w:r>
         <w:rPr>
@@ -6952,23 +6418,14 @@
         <w:rPr>
           <w:iCs/>
         </w:rPr>
-        <w:t xml:space="preserve">In the main.js file located in the same directory, change the path for </w:t>
-      </w:r>
-      <w:proofErr w:type="spellStart"/>
-      <w:r>
-        <w:rPr>
-          <w:iCs/>
-        </w:rPr>
-        <w:t>miniCart</w:t>
-      </w:r>
-      <w:proofErr w:type="spellEnd"/>
-      <w:r>
-        <w:rPr>
-          <w:iCs/>
-        </w:rPr>
-        <w:t xml:space="preserve"> to </w:t>
-      </w:r>
-      <w:proofErr w:type="gramStart"/>
+        <w:t>In the main.js file located in the same direct</w:t>
+      </w:r>
+      <w:r>
+        <w:rPr>
+          <w:iCs/>
+        </w:rPr>
+        <w:t xml:space="preserve">ory, change the path for miniCart to </w:t>
+      </w:r>
       <w:r>
         <w:rPr>
           <w:iCs/>
@@ -6979,23 +6436,8 @@
         <w:rPr>
           <w:iCs/>
         </w:rPr>
-        <w:t>./</w:t>
-      </w:r>
-      <w:proofErr w:type="gramEnd"/>
-      <w:r>
-        <w:rPr>
-          <w:iCs/>
-        </w:rPr>
-        <w:t>components/</w:t>
-      </w:r>
-      <w:proofErr w:type="spellStart"/>
-      <w:r>
-        <w:rPr>
-          <w:iCs/>
-        </w:rPr>
-        <w:t>miniCart</w:t>
-      </w:r>
-      <w:proofErr w:type="spellEnd"/>
+        <w:t>./components/miniCart</w:t>
+      </w:r>
       <w:r>
         <w:rPr>
           <w:iCs/>
@@ -7020,61 +6462,7 @@
         <w:rPr>
           <w:iCs/>
         </w:rPr>
-        <w:t>In the “paths” property of the p</w:t>
-      </w:r>
-      <w:proofErr w:type="spellStart"/>
-      <w:r>
-        <w:rPr>
-          <w:iCs/>
-        </w:rPr>
-        <w:t>ackage.json</w:t>
-      </w:r>
-      <w:proofErr w:type="spellEnd"/>
-      <w:r>
-        <w:rPr>
-          <w:iCs/>
-        </w:rPr>
-        <w:t xml:space="preserve"> file located in the top level of the cartridge, a</w:t>
-      </w:r>
-      <w:r>
-        <w:rPr>
-          <w:iCs/>
-        </w:rPr>
-        <w:t>dd a “</w:t>
-      </w:r>
-      <w:proofErr w:type="spellStart"/>
-      <w:r>
-        <w:rPr>
-          <w:iCs/>
-        </w:rPr>
-        <w:t>wishlists</w:t>
-      </w:r>
-      <w:proofErr w:type="spellEnd"/>
-      <w:r>
-        <w:rPr>
-          <w:iCs/>
-        </w:rPr>
-        <w:t>” property with a path to your “</w:t>
-      </w:r>
-      <w:proofErr w:type="spellStart"/>
-      <w:r>
-        <w:rPr>
-          <w:iCs/>
-        </w:rPr>
-        <w:t>plugin_wishlists</w:t>
-      </w:r>
-      <w:proofErr w:type="spellEnd"/>
-      <w:r>
-        <w:rPr>
-          <w:iCs/>
-        </w:rPr>
-        <w:t>” cartridge</w:t>
-      </w:r>
-      <w:r>
-        <w:rPr>
-          <w:iCs/>
-        </w:rPr>
-        <w:t>.</w:t>
+        <w:t>In the “paths” property of the package.json file located in the top level of the cartridge, add a “wishlists” property with a path to your “plugin_wishlists” cartridge.</w:t>
       </w:r>
     </w:p>
     <w:p>
@@ -7110,7 +6498,10 @@
     <w:p/>
     <w:p>
       <w:r>
-        <w:t>No additional tests were necessary for this cartridge.</w:t>
+        <w:t>Integration t</w:t>
+      </w:r>
+      <w:r>
+        <w:t>ests for the Cart-AddProduct route and the optional Wishlist-AddProduct route have been included in the cartridge.</w:t>
       </w:r>
     </w:p>
     <w:p/>
@@ -7189,19 +6580,11 @@
         </w:rPr>
         <w:t xml:space="preserve">by the </w:t>
       </w:r>
-      <w:proofErr w:type="spellStart"/>
-      <w:r>
-        <w:rPr>
-          <w:iCs/>
-        </w:rPr>
-        <w:t>Stackla-ProductFeed</w:t>
-      </w:r>
-      <w:proofErr w:type="spellEnd"/>
-      <w:r>
-        <w:rPr>
-          <w:iCs/>
-        </w:rPr>
-        <w:t xml:space="preserve"> </w:t>
+      <w:r>
+        <w:rPr>
+          <w:iCs/>
+        </w:rPr>
+        <w:t xml:space="preserve">Stackla-ProductFeed </w:t>
       </w:r>
       <w:r>
         <w:rPr>
@@ -7334,7 +6717,13 @@
         <w:rPr>
           <w:iCs/>
         </w:rPr>
-        <w:t>When the Stackla service is down, customer activity will not be tracked and widgets will not appear.</w:t>
+        <w:t xml:space="preserve">When the Stackla service is down, customer </w:t>
+      </w:r>
+      <w:r>
+        <w:rPr>
+          <w:iCs/>
+        </w:rPr>
+        <w:t>activity will not be tracked, and widgets will not appear.</w:t>
       </w:r>
       <w:r>
         <w:rPr>
@@ -7443,21 +6832,13 @@
         <w:rPr>
           <w:iCs/>
         </w:rPr>
-        <w:t xml:space="preserve">The product feed generated by the </w:t>
-      </w:r>
-      <w:proofErr w:type="spellStart"/>
-      <w:r>
-        <w:rPr>
-          <w:iCs/>
-        </w:rPr>
-        <w:t>Stackla-ProductFeed</w:t>
-      </w:r>
-      <w:proofErr w:type="spellEnd"/>
-      <w:r>
-        <w:rPr>
-          <w:iCs/>
-        </w:rPr>
-        <w:t xml:space="preserve"> job needs to be imported into Stackla.</w:t>
+        <w:t>The product feed generated by the S</w:t>
+      </w:r>
+      <w:r>
+        <w:rPr>
+          <w:iCs/>
+        </w:rPr>
+        <w:t>tackla-ProductFeed job needs to be imported into Stackla.</w:t>
       </w:r>
     </w:p>
     <w:p>
@@ -7532,7 +6913,13 @@
         <w:rPr>
           <w:iCs/>
         </w:rPr>
-        <w:t>Find the product feed XML file and copy the URL, i.e. {domain}/on/demandware.static/-/Sites-storefront-catalog-m-en/default/feeds/productfeed.xml.</w:t>
+        <w:t>Find the product fe</w:t>
+      </w:r>
+      <w:r>
+        <w:rPr>
+          <w:iCs/>
+        </w:rPr>
+        <w:t>ed XML file and copy the URL, i.e., {domain}/on/demandware.static/-/Sites-storefront-catalog-m-en/default/feeds/productfeed.xml.</w:t>
       </w:r>
     </w:p>
     <w:p>
@@ -7556,7 +6943,7 @@
         <w:rPr>
           <w:iCs/>
         </w:rPr>
-        <w:t>o the Stackla Dashboard</w:t>
+        <w:t>o to the Stackla Dashboard</w:t>
       </w:r>
       <w:r>
         <w:rPr>
@@ -7602,7 +6989,13 @@
         <w:rPr>
           <w:iCs/>
         </w:rPr>
-        <w:t>Add the URL of the product feed XML file from the Salesforce B2C Commerce site.</w:t>
+        <w:t xml:space="preserve">Add the URL of the product feed XML file from the </w:t>
+      </w:r>
+      <w:r>
+        <w:rPr>
+          <w:iCs/>
+        </w:rPr>
+        <w:t>Salesforce B2C Commerce site.</w:t>
       </w:r>
     </w:p>
     <w:p>
@@ -7624,7 +7017,7 @@
           <w:noProof/>
         </w:rPr>
         <w:drawing>
-          <wp:inline distT="0" distB="0" distL="0" distR="0" wp14:anchorId="7C844A37" wp14:editId="7B3CF4A2">
+          <wp:inline distT="0" distB="0" distL="0" distR="0">
             <wp:extent cx="3850224" cy="3875314"/>
             <wp:effectExtent l="0" t="0" r="0" b="0"/>
             <wp:docPr id="6" name="Picture 6"/>
@@ -7635,11 +7028,11 @@
               <a:graphicData uri="http://schemas.openxmlformats.org/drawingml/2006/picture">
                 <pic:pic xmlns:pic="http://schemas.openxmlformats.org/drawingml/2006/picture">
                   <pic:nvPicPr>
-                    <pic:cNvPr id="6" name="Screen Shot 2020-07-08 at 2.43.31 AM.png"/>
+                    <pic:cNvPr id="1713888540" name="Screen Shot 2020-07-08 at 2.43.31 AM.png"/>
                     <pic:cNvPicPr/>
                   </pic:nvPicPr>
                   <pic:blipFill>
-                    <a:blip r:embed="rId11" cstate="print">
+                    <a:blip r:embed="rId12" cstate="print">
                       <a:extLst>
                         <a:ext uri="{28A0092B-C50C-407E-A947-70E740481C1C}">
                           <a14:useLocalDpi xmlns:a14="http://schemas.microsoft.com/office/drawing/2010/main" val="0"/>
@@ -7800,7 +7193,7 @@
         </w:rPr>
         <w:lastRenderedPageBreak/>
         <w:drawing>
-          <wp:inline distT="0" distB="0" distL="0" distR="0" wp14:anchorId="5266A010" wp14:editId="0D41076A">
+          <wp:inline distT="0" distB="0" distL="0" distR="0">
             <wp:extent cx="5943600" cy="1354455"/>
             <wp:effectExtent l="0" t="0" r="0" b="4445"/>
             <wp:docPr id="1" name="Picture 1"/>
@@ -7811,11 +7204,11 @@
               <a:graphicData uri="http://schemas.openxmlformats.org/drawingml/2006/picture">
                 <pic:pic xmlns:pic="http://schemas.openxmlformats.org/drawingml/2006/picture">
                   <pic:nvPicPr>
-                    <pic:cNvPr id="1" name="Screen Shot 2020-07-07 at 2.35.21 AM.png"/>
+                    <pic:cNvPr id="737041551" name="Screen Shot 2020-07-07 at 2.35.21 AM.png"/>
                     <pic:cNvPicPr/>
                   </pic:nvPicPr>
                   <pic:blipFill>
-                    <a:blip r:embed="rId12" cstate="print">
+                    <a:blip r:embed="rId13" cstate="print">
                       <a:extLst>
                         <a:ext uri="{28A0092B-C50C-407E-A947-70E740481C1C}">
                           <a14:useLocalDpi xmlns:a14="http://schemas.microsoft.com/office/drawing/2010/main" val="0"/>
@@ -7863,7 +7256,7 @@
           <w:noProof/>
         </w:rPr>
         <w:drawing>
-          <wp:inline distT="0" distB="0" distL="0" distR="0" wp14:anchorId="321CC0AF" wp14:editId="25A4427A">
+          <wp:inline distT="0" distB="0" distL="0" distR="0">
             <wp:extent cx="5943600" cy="2663190"/>
             <wp:effectExtent l="0" t="0" r="0" b="3810"/>
             <wp:docPr id="2" name="Picture 2"/>
@@ -7874,11 +7267,11 @@
               <a:graphicData uri="http://schemas.openxmlformats.org/drawingml/2006/picture">
                 <pic:pic xmlns:pic="http://schemas.openxmlformats.org/drawingml/2006/picture">
                   <pic:nvPicPr>
-                    <pic:cNvPr id="2" name="Screen Shot 2020-07-07 at 2.36.00 AM.png"/>
+                    <pic:cNvPr id="364478176" name="Screen Shot 2020-07-07 at 2.36.00 AM.png"/>
                     <pic:cNvPicPr/>
                   </pic:nvPicPr>
                   <pic:blipFill>
-                    <a:blip r:embed="rId13" cstate="print">
+                    <a:blip r:embed="rId14" cstate="print">
                       <a:extLst>
                         <a:ext uri="{28A0092B-C50C-407E-A947-70E740481C1C}">
                           <a14:useLocalDpi xmlns:a14="http://schemas.microsoft.com/office/drawing/2010/main" val="0"/>
@@ -7963,7 +7356,10 @@
         <w:ind w:hanging="2"/>
       </w:pPr>
       <w:r>
-        <w:t xml:space="preserve">The Page Designer widget appears as a component that can be added to any Page Designer page. </w:t>
+        <w:t>The Page Designer widget appears as a component</w:t>
+      </w:r>
+      <w:r>
+        <w:t xml:space="preserve"> that can be added to any Page Designer page. </w:t>
       </w:r>
       <w:r>
         <w:t xml:space="preserve">Page Designer is located in Business Manager in </w:t>
@@ -7998,7 +7394,7 @@
         </w:rPr>
         <w:lastRenderedPageBreak/>
         <w:drawing>
-          <wp:inline distT="0" distB="0" distL="0" distR="0" wp14:anchorId="648C6C9E" wp14:editId="501D2C75">
+          <wp:inline distT="0" distB="0" distL="0" distR="0">
             <wp:extent cx="5943600" cy="2985135"/>
             <wp:effectExtent l="0" t="0" r="0" b="0"/>
             <wp:docPr id="3" name="Picture 3"/>
@@ -8009,11 +7405,11 @@
               <a:graphicData uri="http://schemas.openxmlformats.org/drawingml/2006/picture">
                 <pic:pic xmlns:pic="http://schemas.openxmlformats.org/drawingml/2006/picture">
                   <pic:nvPicPr>
-                    <pic:cNvPr id="3" name="Screen Shot 2020-07-07 at 3.19.00 AM.png"/>
+                    <pic:cNvPr id="1132931740" name="Screen Shot 2020-07-07 at 3.19.00 AM.png"/>
                     <pic:cNvPicPr/>
                   </pic:nvPicPr>
                   <pic:blipFill>
-                    <a:blip r:embed="rId14" cstate="print">
+                    <a:blip r:embed="rId15" cstate="print">
                       <a:extLst>
                         <a:ext uri="{28A0092B-C50C-407E-A947-70E740481C1C}">
                           <a14:useLocalDpi xmlns:a14="http://schemas.microsoft.com/office/drawing/2010/main" val="0"/>
@@ -8058,7 +7454,7 @@
         </w:rPr>
         <w:lastRenderedPageBreak/>
         <w:drawing>
-          <wp:inline distT="0" distB="0" distL="0" distR="0" wp14:anchorId="42E36E76" wp14:editId="16FFC521">
+          <wp:inline distT="0" distB="0" distL="0" distR="0">
             <wp:extent cx="3120571" cy="6217156"/>
             <wp:effectExtent l="0" t="0" r="3810" b="6350"/>
             <wp:docPr id="7" name="Picture 7"/>
@@ -8069,11 +7465,11 @@
               <a:graphicData uri="http://schemas.openxmlformats.org/drawingml/2006/picture">
                 <pic:pic xmlns:pic="http://schemas.openxmlformats.org/drawingml/2006/picture">
                   <pic:nvPicPr>
-                    <pic:cNvPr id="7" name="Screen Shot 2020-07-08 at 2.45.29 AM.png"/>
+                    <pic:cNvPr id="1106853546" name="Screen Shot 2020-07-08 at 2.45.29 AM.png"/>
                     <pic:cNvPicPr/>
                   </pic:nvPicPr>
                   <pic:blipFill>
-                    <a:blip r:embed="rId15" cstate="print">
+                    <a:blip r:embed="rId16" cstate="print">
                       <a:extLst>
                         <a:ext uri="{28A0092B-C50C-407E-A947-70E740481C1C}">
                           <a14:useLocalDpi xmlns:a14="http://schemas.microsoft.com/office/drawing/2010/main" val="0"/>
@@ -8149,21 +7545,7 @@
         <w:rPr>
           <w:iCs/>
         </w:rPr>
-        <w:t xml:space="preserve">The widget appears on the Product Detail Page. The </w:t>
-      </w:r>
-      <w:proofErr w:type="spellStart"/>
-      <w:r>
-        <w:rPr>
-          <w:iCs/>
-        </w:rPr>
-        <w:t>productDetails.isml</w:t>
-      </w:r>
-      <w:proofErr w:type="spellEnd"/>
-      <w:r>
-        <w:rPr>
-          <w:iCs/>
-        </w:rPr>
-        <w:t xml:space="preserve"> template may be modified to change the position of the widget.</w:t>
+        <w:t>The widget appears on the Product Detail Page. The productDetails.isml template may be modified to change the position of the widget.</w:t>
       </w:r>
     </w:p>
     <w:p>
@@ -8186,7 +7568,7 @@
         </w:rPr>
         <w:lastRenderedPageBreak/>
         <w:drawing>
-          <wp:inline distT="0" distB="0" distL="0" distR="0" wp14:anchorId="5F4504CD" wp14:editId="38245E8A">
+          <wp:inline distT="0" distB="0" distL="0" distR="0">
             <wp:extent cx="5943600" cy="4881245"/>
             <wp:effectExtent l="0" t="0" r="0" b="0"/>
             <wp:docPr id="4" name="Picture 4"/>
@@ -8197,11 +7579,11 @@
               <a:graphicData uri="http://schemas.openxmlformats.org/drawingml/2006/picture">
                 <pic:pic xmlns:pic="http://schemas.openxmlformats.org/drawingml/2006/picture">
                   <pic:nvPicPr>
-                    <pic:cNvPr id="4" name="Screen Shot 2020-07-07 at 3.26.07 AM.png"/>
+                    <pic:cNvPr id="1588387598" name="Screen Shot 2020-07-07 at 3.26.07 AM.png"/>
                     <pic:cNvPicPr/>
                   </pic:nvPicPr>
                   <pic:blipFill>
-                    <a:blip r:embed="rId16" cstate="print">
+                    <a:blip r:embed="rId17" cstate="print">
                       <a:extLst>
                         <a:ext uri="{28A0092B-C50C-407E-A947-70E740481C1C}">
                           <a14:useLocalDpi xmlns:a14="http://schemas.microsoft.com/office/drawing/2010/main" val="0"/>
@@ -8228,7 +7610,129 @@
         </w:drawing>
       </w:r>
     </w:p>
-    <w:p/>
+    <w:p>
+      <w:pPr>
+        <w:rPr>
+          <w:iCs/>
+        </w:rPr>
+      </w:pPr>
+    </w:p>
+    <w:p>
+      <w:pPr>
+        <w:rPr>
+          <w:iCs/>
+        </w:rPr>
+      </w:pPr>
+    </w:p>
+    <w:p>
+      <w:pPr>
+        <w:rPr>
+          <w:iCs/>
+        </w:rPr>
+      </w:pPr>
+      <w:r>
+        <w:rPr>
+          <w:iCs/>
+        </w:rPr>
+        <w:t>The Stackla tracking pixel can be viewed by checking the source code of the page. For example, the ‘</w:t>
+      </w:r>
+      <w:r>
+        <w:rPr>
+          <w:iCs/>
+        </w:rPr>
+        <w:t>product_page_view</w:t>
+      </w:r>
+      <w:r>
+        <w:rPr>
+          <w:iCs/>
+        </w:rPr>
+        <w:t>’ tracking event pixel should be visible when inspecting the</w:t>
+      </w:r>
+      <w:r>
+        <w:rPr>
+          <w:iCs/>
+        </w:rPr>
+        <w:t xml:space="preserve"> rendered</w:t>
+      </w:r>
+      <w:r>
+        <w:rPr>
+          <w:iCs/>
+        </w:rPr>
+        <w:t xml:space="preserve"> Product Detail Page</w:t>
+      </w:r>
+      <w:r>
+        <w:rPr>
+          <w:iCs/>
+        </w:rPr>
+        <w:t xml:space="preserve"> </w:t>
+      </w:r>
+      <w:r>
+        <w:rPr>
+          <w:iCs/>
+        </w:rPr>
+        <w:t>code</w:t>
+      </w:r>
+      <w:r>
+        <w:rPr>
+          <w:iCs/>
+        </w:rPr>
+        <w:t>.</w:t>
+      </w:r>
+    </w:p>
+    <w:p>
+      <w:pPr>
+        <w:rPr>
+          <w:iCs/>
+        </w:rPr>
+      </w:pPr>
+    </w:p>
+    <w:p>
+      <w:pPr>
+        <w:rPr>
+          <w:iCs/>
+        </w:rPr>
+      </w:pPr>
+      <w:r>
+        <w:rPr>
+          <w:iCs/>
+        </w:rPr>
+        <w:drawing>
+          <wp:inline distT="0" distB="0" distL="0" distR="0" wp14:anchorId="71915687" wp14:editId="59889CF2">
+            <wp:extent cx="5943600" cy="1758315"/>
+            <wp:effectExtent l="0" t="0" r="0" b="0"/>
+            <wp:docPr id="9" name="Picture 9" descr="Text&#10;&#10;Description automatically generated"/>
+            <wp:cNvGraphicFramePr>
+              <a:graphicFrameLocks xmlns:a="http://schemas.openxmlformats.org/drawingml/2006/main" noChangeAspect="1"/>
+            </wp:cNvGraphicFramePr>
+            <a:graphic xmlns:a="http://schemas.openxmlformats.org/drawingml/2006/main">
+              <a:graphicData uri="http://schemas.openxmlformats.org/drawingml/2006/picture">
+                <pic:pic xmlns:pic="http://schemas.openxmlformats.org/drawingml/2006/picture">
+                  <pic:nvPicPr>
+                    <pic:cNvPr id="9" name="Picture 9" descr="Text&#10;&#10;Description automatically generated"/>
+                    <pic:cNvPicPr/>
+                  </pic:nvPicPr>
+                  <pic:blipFill>
+                    <a:blip r:embed="rId18"/>
+                    <a:stretch>
+                      <a:fillRect/>
+                    </a:stretch>
+                  </pic:blipFill>
+                  <pic:spPr>
+                    <a:xfrm>
+                      <a:off x="0" y="0"/>
+                      <a:ext cx="5943600" cy="1758315"/>
+                    </a:xfrm>
+                    <a:prstGeom prst="rect">
+                      <a:avLst/>
+                    </a:prstGeom>
+                  </pic:spPr>
+                </pic:pic>
+              </a:graphicData>
+            </a:graphic>
+          </wp:inline>
+        </w:drawing>
+      </w:r>
+    </w:p>
     <w:p/>
     <w:p>
       <w:pPr>
@@ -8241,6 +7745,7 @@
       <w:bookmarkStart w:id="22" w:name="_heading=h.1ci93xb" w:colFirst="0" w:colLast="0"/>
       <w:bookmarkEnd w:id="22"/>
       <w:r>
+        <w:lastRenderedPageBreak/>
         <w:t>Known Issues</w:t>
       </w:r>
     </w:p>
@@ -8411,7 +7916,10 @@
           </w:tcPr>
           <w:p>
             <w:r>
-              <w:t>Initial release</w:t>
+              <w:t xml:space="preserve">Initial </w:t>
+            </w:r>
+            <w:r>
+              <w:t>release</w:t>
             </w:r>
           </w:p>
         </w:tc>
@@ -8419,12 +7927,12 @@
     </w:tbl>
     <w:p/>
     <w:sectPr>
-      <w:headerReference w:type="even" r:id="rId17"/>
-      <w:headerReference w:type="default" r:id="rId18"/>
-      <w:footerReference w:type="even" r:id="rId19"/>
-      <w:footerReference w:type="default" r:id="rId20"/>
-      <w:headerReference w:type="first" r:id="rId21"/>
-      <w:footerReference w:type="first" r:id="rId22"/>
+      <w:headerReference w:type="even" r:id="rId19"/>
+      <w:headerReference w:type="default" r:id="rId20"/>
+      <w:footerReference w:type="even" r:id="rId21"/>
+      <w:footerReference w:type="default" r:id="rId22"/>
+      <w:headerReference w:type="first" r:id="rId23"/>
+      <w:footerReference w:type="first" r:id="rId24"/>
       <w:pgSz w:w="12240" w:h="15840"/>
       <w:pgMar w:top="1440" w:right="1440" w:bottom="1440" w:left="1440" w:header="720" w:footer="720" w:gutter="0"/>
       <w:pgNumType w:start="1"/>
@@ -8733,7 +8241,7 @@
     <w:nsid w:val="00526D83"/>
     <w:multiLevelType w:val="hybridMultilevel"/>
     <w:tmpl w:val="19788406"/>
-    <w:lvl w:ilvl="0" w:tplc="04090001">
+    <w:lvl w:ilvl="0" w:tplc="ABCAEB42">
       <w:start w:val="1"/>
       <w:numFmt w:val="bullet"/>
       <w:lvlText w:val=""/>
@@ -8745,7 +8253,7 @@
         <w:rFonts w:ascii="Symbol" w:hAnsi="Symbol" w:hint="default"/>
       </w:rPr>
     </w:lvl>
-    <w:lvl w:ilvl="1" w:tplc="04090003" w:tentative="1">
+    <w:lvl w:ilvl="1" w:tplc="FEE2B35C" w:tentative="1">
       <w:start w:val="1"/>
       <w:numFmt w:val="bullet"/>
       <w:lvlText w:val="o"/>
@@ -8757,7 +8265,7 @@
         <w:rFonts w:ascii="Courier New" w:hAnsi="Courier New" w:hint="default"/>
       </w:rPr>
     </w:lvl>
-    <w:lvl w:ilvl="2" w:tplc="04090005" w:tentative="1">
+    <w:lvl w:ilvl="2" w:tplc="65526472" w:tentative="1">
       <w:start w:val="1"/>
       <w:numFmt w:val="bullet"/>
       <w:lvlText w:val=""/>
@@ -8769,7 +8277,7 @@
         <w:rFonts w:ascii="Wingdings" w:hAnsi="Wingdings" w:hint="default"/>
       </w:rPr>
     </w:lvl>
-    <w:lvl w:ilvl="3" w:tplc="04090001" w:tentative="1">
+    <w:lvl w:ilvl="3" w:tplc="EA600B0A" w:tentative="1">
       <w:start w:val="1"/>
       <w:numFmt w:val="bullet"/>
       <w:lvlText w:val=""/>
@@ -8781,7 +8289,7 @@
         <w:rFonts w:ascii="Symbol" w:hAnsi="Symbol" w:hint="default"/>
       </w:rPr>
     </w:lvl>
-    <w:lvl w:ilvl="4" w:tplc="04090003" w:tentative="1">
+    <w:lvl w:ilvl="4" w:tplc="BCC67198" w:tentative="1">
       <w:start w:val="1"/>
       <w:numFmt w:val="bullet"/>
       <w:lvlText w:val="o"/>
@@ -8793,7 +8301,7 @@
         <w:rFonts w:ascii="Courier New" w:hAnsi="Courier New" w:hint="default"/>
       </w:rPr>
     </w:lvl>
-    <w:lvl w:ilvl="5" w:tplc="04090005" w:tentative="1">
+    <w:lvl w:ilvl="5" w:tplc="5A643360" w:tentative="1">
       <w:start w:val="1"/>
       <w:numFmt w:val="bullet"/>
       <w:lvlText w:val=""/>
@@ -8805,7 +8313,7 @@
         <w:rFonts w:ascii="Wingdings" w:hAnsi="Wingdings" w:hint="default"/>
       </w:rPr>
     </w:lvl>
-    <w:lvl w:ilvl="6" w:tplc="04090001" w:tentative="1">
+    <w:lvl w:ilvl="6" w:tplc="6204CEC8" w:tentative="1">
       <w:start w:val="1"/>
       <w:numFmt w:val="bullet"/>
       <w:lvlText w:val=""/>
@@ -8817,7 +8325,7 @@
         <w:rFonts w:ascii="Symbol" w:hAnsi="Symbol" w:hint="default"/>
       </w:rPr>
     </w:lvl>
-    <w:lvl w:ilvl="7" w:tplc="04090003" w:tentative="1">
+    <w:lvl w:ilvl="7" w:tplc="5142EA76" w:tentative="1">
       <w:start w:val="1"/>
       <w:numFmt w:val="bullet"/>
       <w:lvlText w:val="o"/>
@@ -8829,7 +8337,7 @@
         <w:rFonts w:ascii="Courier New" w:hAnsi="Courier New" w:hint="default"/>
       </w:rPr>
     </w:lvl>
-    <w:lvl w:ilvl="8" w:tplc="04090005" w:tentative="1">
+    <w:lvl w:ilvl="8" w:tplc="67EC5AEE" w:tentative="1">
       <w:start w:val="1"/>
       <w:numFmt w:val="bullet"/>
       <w:lvlText w:val=""/>
@@ -8846,7 +8354,7 @@
     <w:nsid w:val="0BEC0C07"/>
     <w:multiLevelType w:val="hybridMultilevel"/>
     <w:tmpl w:val="4594D2F6"/>
-    <w:lvl w:ilvl="0" w:tplc="04090001">
+    <w:lvl w:ilvl="0" w:tplc="CC509C2E">
       <w:start w:val="1"/>
       <w:numFmt w:val="bullet"/>
       <w:lvlText w:val=""/>
@@ -8858,7 +8366,7 @@
         <w:rFonts w:ascii="Symbol" w:hAnsi="Symbol" w:hint="default"/>
       </w:rPr>
     </w:lvl>
-    <w:lvl w:ilvl="1" w:tplc="04090003" w:tentative="1">
+    <w:lvl w:ilvl="1" w:tplc="29A640A6" w:tentative="1">
       <w:start w:val="1"/>
       <w:numFmt w:val="bullet"/>
       <w:lvlText w:val="o"/>
@@ -8870,7 +8378,7 @@
         <w:rFonts w:ascii="Courier New" w:hAnsi="Courier New" w:hint="default"/>
       </w:rPr>
     </w:lvl>
-    <w:lvl w:ilvl="2" w:tplc="04090005" w:tentative="1">
+    <w:lvl w:ilvl="2" w:tplc="A23A36FC" w:tentative="1">
       <w:start w:val="1"/>
       <w:numFmt w:val="bullet"/>
       <w:lvlText w:val=""/>
@@ -8882,7 +8390,7 @@
         <w:rFonts w:ascii="Wingdings" w:hAnsi="Wingdings" w:hint="default"/>
       </w:rPr>
     </w:lvl>
-    <w:lvl w:ilvl="3" w:tplc="04090001" w:tentative="1">
+    <w:lvl w:ilvl="3" w:tplc="B87CDBE6" w:tentative="1">
       <w:start w:val="1"/>
       <w:numFmt w:val="bullet"/>
       <w:lvlText w:val=""/>
@@ -8894,7 +8402,7 @@
         <w:rFonts w:ascii="Symbol" w:hAnsi="Symbol" w:hint="default"/>
       </w:rPr>
     </w:lvl>
-    <w:lvl w:ilvl="4" w:tplc="04090003" w:tentative="1">
+    <w:lvl w:ilvl="4" w:tplc="87AC4E30" w:tentative="1">
       <w:start w:val="1"/>
       <w:numFmt w:val="bullet"/>
       <w:lvlText w:val="o"/>
@@ -8906,7 +8414,7 @@
         <w:rFonts w:ascii="Courier New" w:hAnsi="Courier New" w:hint="default"/>
       </w:rPr>
     </w:lvl>
-    <w:lvl w:ilvl="5" w:tplc="04090005" w:tentative="1">
+    <w:lvl w:ilvl="5" w:tplc="F8709A98" w:tentative="1">
       <w:start w:val="1"/>
       <w:numFmt w:val="bullet"/>
       <w:lvlText w:val=""/>
@@ -8918,7 +8426,7 @@
         <w:rFonts w:ascii="Wingdings" w:hAnsi="Wingdings" w:hint="default"/>
       </w:rPr>
     </w:lvl>
-    <w:lvl w:ilvl="6" w:tplc="04090001" w:tentative="1">
+    <w:lvl w:ilvl="6" w:tplc="4EC2FA92" w:tentative="1">
       <w:start w:val="1"/>
       <w:numFmt w:val="bullet"/>
       <w:lvlText w:val=""/>
@@ -8930,7 +8438,7 @@
         <w:rFonts w:ascii="Symbol" w:hAnsi="Symbol" w:hint="default"/>
       </w:rPr>
     </w:lvl>
-    <w:lvl w:ilvl="7" w:tplc="04090003" w:tentative="1">
+    <w:lvl w:ilvl="7" w:tplc="4BB01C16" w:tentative="1">
       <w:start w:val="1"/>
       <w:numFmt w:val="bullet"/>
       <w:lvlText w:val="o"/>
@@ -8942,7 +8450,7 @@
         <w:rFonts w:ascii="Courier New" w:hAnsi="Courier New" w:hint="default"/>
       </w:rPr>
     </w:lvl>
-    <w:lvl w:ilvl="8" w:tplc="04090005" w:tentative="1">
+    <w:lvl w:ilvl="8" w:tplc="D90C3326" w:tentative="1">
       <w:start w:val="1"/>
       <w:numFmt w:val="bullet"/>
       <w:lvlText w:val=""/>
@@ -9073,7 +8581,7 @@
     <w:nsid w:val="125F79C0"/>
     <w:multiLevelType w:val="hybridMultilevel"/>
     <w:tmpl w:val="1D882EDA"/>
-    <w:lvl w:ilvl="0" w:tplc="04090001">
+    <w:lvl w:ilvl="0" w:tplc="4A1A44AC">
       <w:start w:val="1"/>
       <w:numFmt w:val="bullet"/>
       <w:lvlText w:val=""/>
@@ -9085,7 +8593,7 @@
         <w:rFonts w:ascii="Symbol" w:hAnsi="Symbol" w:hint="default"/>
       </w:rPr>
     </w:lvl>
-    <w:lvl w:ilvl="1" w:tplc="04090003" w:tentative="1">
+    <w:lvl w:ilvl="1" w:tplc="FB22F826" w:tentative="1">
       <w:start w:val="1"/>
       <w:numFmt w:val="bullet"/>
       <w:lvlText w:val="o"/>
@@ -9097,7 +8605,7 @@
         <w:rFonts w:ascii="Courier New" w:hAnsi="Courier New" w:hint="default"/>
       </w:rPr>
     </w:lvl>
-    <w:lvl w:ilvl="2" w:tplc="04090005" w:tentative="1">
+    <w:lvl w:ilvl="2" w:tplc="7EE6B6C0" w:tentative="1">
       <w:start w:val="1"/>
       <w:numFmt w:val="bullet"/>
       <w:lvlText w:val=""/>
@@ -9109,7 +8617,7 @@
         <w:rFonts w:ascii="Wingdings" w:hAnsi="Wingdings" w:hint="default"/>
       </w:rPr>
     </w:lvl>
-    <w:lvl w:ilvl="3" w:tplc="04090001" w:tentative="1">
+    <w:lvl w:ilvl="3" w:tplc="6A6623EA" w:tentative="1">
       <w:start w:val="1"/>
       <w:numFmt w:val="bullet"/>
       <w:lvlText w:val=""/>
@@ -9121,7 +8629,7 @@
         <w:rFonts w:ascii="Symbol" w:hAnsi="Symbol" w:hint="default"/>
       </w:rPr>
     </w:lvl>
-    <w:lvl w:ilvl="4" w:tplc="04090003" w:tentative="1">
+    <w:lvl w:ilvl="4" w:tplc="468CB472" w:tentative="1">
       <w:start w:val="1"/>
       <w:numFmt w:val="bullet"/>
       <w:lvlText w:val="o"/>
@@ -9133,7 +8641,7 @@
         <w:rFonts w:ascii="Courier New" w:hAnsi="Courier New" w:hint="default"/>
       </w:rPr>
     </w:lvl>
-    <w:lvl w:ilvl="5" w:tplc="04090005" w:tentative="1">
+    <w:lvl w:ilvl="5" w:tplc="286ABFC2" w:tentative="1">
       <w:start w:val="1"/>
       <w:numFmt w:val="bullet"/>
       <w:lvlText w:val=""/>
@@ -9145,7 +8653,7 @@
         <w:rFonts w:ascii="Wingdings" w:hAnsi="Wingdings" w:hint="default"/>
       </w:rPr>
     </w:lvl>
-    <w:lvl w:ilvl="6" w:tplc="04090001" w:tentative="1">
+    <w:lvl w:ilvl="6" w:tplc="E5D83950" w:tentative="1">
       <w:start w:val="1"/>
       <w:numFmt w:val="bullet"/>
       <w:lvlText w:val=""/>
@@ -9157,7 +8665,7 @@
         <w:rFonts w:ascii="Symbol" w:hAnsi="Symbol" w:hint="default"/>
       </w:rPr>
     </w:lvl>
-    <w:lvl w:ilvl="7" w:tplc="04090003" w:tentative="1">
+    <w:lvl w:ilvl="7" w:tplc="2E0E4BC8" w:tentative="1">
       <w:start w:val="1"/>
       <w:numFmt w:val="bullet"/>
       <w:lvlText w:val="o"/>
@@ -9169,7 +8677,7 @@
         <w:rFonts w:ascii="Courier New" w:hAnsi="Courier New" w:hint="default"/>
       </w:rPr>
     </w:lvl>
-    <w:lvl w:ilvl="8" w:tplc="04090005" w:tentative="1">
+    <w:lvl w:ilvl="8" w:tplc="CF3CAFE0" w:tentative="1">
       <w:start w:val="1"/>
       <w:numFmt w:val="bullet"/>
       <w:lvlText w:val=""/>
@@ -9299,7 +8807,7 @@
     <w:nsid w:val="387B03D6"/>
     <w:multiLevelType w:val="hybridMultilevel"/>
     <w:tmpl w:val="CECE29F8"/>
-    <w:lvl w:ilvl="0" w:tplc="04090001">
+    <w:lvl w:ilvl="0" w:tplc="CD56D6E2">
       <w:start w:val="1"/>
       <w:numFmt w:val="bullet"/>
       <w:lvlText w:val=""/>
@@ -9311,7 +8819,7 @@
         <w:rFonts w:ascii="Symbol" w:hAnsi="Symbol" w:hint="default"/>
       </w:rPr>
     </w:lvl>
-    <w:lvl w:ilvl="1" w:tplc="04090003" w:tentative="1">
+    <w:lvl w:ilvl="1" w:tplc="47666C42" w:tentative="1">
       <w:start w:val="1"/>
       <w:numFmt w:val="bullet"/>
       <w:lvlText w:val="o"/>
@@ -9323,7 +8831,7 @@
         <w:rFonts w:ascii="Courier New" w:hAnsi="Courier New" w:hint="default"/>
       </w:rPr>
     </w:lvl>
-    <w:lvl w:ilvl="2" w:tplc="04090005" w:tentative="1">
+    <w:lvl w:ilvl="2" w:tplc="9E34C87A" w:tentative="1">
       <w:start w:val="1"/>
       <w:numFmt w:val="bullet"/>
       <w:lvlText w:val=""/>
@@ -9335,7 +8843,7 @@
         <w:rFonts w:ascii="Wingdings" w:hAnsi="Wingdings" w:hint="default"/>
       </w:rPr>
     </w:lvl>
-    <w:lvl w:ilvl="3" w:tplc="04090001" w:tentative="1">
+    <w:lvl w:ilvl="3" w:tplc="6BEE1264" w:tentative="1">
       <w:start w:val="1"/>
       <w:numFmt w:val="bullet"/>
       <w:lvlText w:val=""/>
@@ -9347,7 +8855,7 @@
         <w:rFonts w:ascii="Symbol" w:hAnsi="Symbol" w:hint="default"/>
       </w:rPr>
     </w:lvl>
-    <w:lvl w:ilvl="4" w:tplc="04090003" w:tentative="1">
+    <w:lvl w:ilvl="4" w:tplc="CB54DA44" w:tentative="1">
       <w:start w:val="1"/>
       <w:numFmt w:val="bullet"/>
       <w:lvlText w:val="o"/>
@@ -9359,7 +8867,7 @@
         <w:rFonts w:ascii="Courier New" w:hAnsi="Courier New" w:hint="default"/>
       </w:rPr>
     </w:lvl>
-    <w:lvl w:ilvl="5" w:tplc="04090005" w:tentative="1">
+    <w:lvl w:ilvl="5" w:tplc="1EB68902" w:tentative="1">
       <w:start w:val="1"/>
       <w:numFmt w:val="bullet"/>
       <w:lvlText w:val=""/>
@@ -9371,7 +8879,7 @@
         <w:rFonts w:ascii="Wingdings" w:hAnsi="Wingdings" w:hint="default"/>
       </w:rPr>
     </w:lvl>
-    <w:lvl w:ilvl="6" w:tplc="04090001" w:tentative="1">
+    <w:lvl w:ilvl="6" w:tplc="AC06D50C" w:tentative="1">
       <w:start w:val="1"/>
       <w:numFmt w:val="bullet"/>
       <w:lvlText w:val=""/>
@@ -9383,7 +8891,7 @@
         <w:rFonts w:ascii="Symbol" w:hAnsi="Symbol" w:hint="default"/>
       </w:rPr>
     </w:lvl>
-    <w:lvl w:ilvl="7" w:tplc="04090003" w:tentative="1">
+    <w:lvl w:ilvl="7" w:tplc="AEB6F59A" w:tentative="1">
       <w:start w:val="1"/>
       <w:numFmt w:val="bullet"/>
       <w:lvlText w:val="o"/>
@@ -9395,7 +8903,7 @@
         <w:rFonts w:ascii="Courier New" w:hAnsi="Courier New" w:hint="default"/>
       </w:rPr>
     </w:lvl>
-    <w:lvl w:ilvl="8" w:tplc="04090005" w:tentative="1">
+    <w:lvl w:ilvl="8" w:tplc="CC50C1E0" w:tentative="1">
       <w:start w:val="1"/>
       <w:numFmt w:val="bullet"/>
       <w:lvlText w:val=""/>
@@ -9619,7 +9127,7 @@
     <w:nsid w:val="415F29B1"/>
     <w:multiLevelType w:val="hybridMultilevel"/>
     <w:tmpl w:val="EE6EA9EA"/>
-    <w:lvl w:ilvl="0" w:tplc="0409000F">
+    <w:lvl w:ilvl="0" w:tplc="982C743A">
       <w:start w:val="1"/>
       <w:numFmt w:val="decimal"/>
       <w:lvlText w:val="%1."/>
@@ -9631,7 +9139,7 @@
         <w:rFonts w:hint="default"/>
       </w:rPr>
     </w:lvl>
-    <w:lvl w:ilvl="1" w:tplc="04090019" w:tentative="1">
+    <w:lvl w:ilvl="1" w:tplc="6F7A3330" w:tentative="1">
       <w:start w:val="1"/>
       <w:numFmt w:val="lowerLetter"/>
       <w:lvlText w:val="%2."/>
@@ -9640,7 +9148,7 @@
         <w:ind w:left="1440" w:hanging="360"/>
       </w:pPr>
     </w:lvl>
-    <w:lvl w:ilvl="2" w:tplc="0409001B" w:tentative="1">
+    <w:lvl w:ilvl="2" w:tplc="3A14722E" w:tentative="1">
       <w:start w:val="1"/>
       <w:numFmt w:val="lowerRoman"/>
       <w:lvlText w:val="%3."/>
@@ -9649,7 +9157,7 @@
         <w:ind w:left="2160" w:hanging="180"/>
       </w:pPr>
     </w:lvl>
-    <w:lvl w:ilvl="3" w:tplc="0409000F" w:tentative="1">
+    <w:lvl w:ilvl="3" w:tplc="EE5E24C0" w:tentative="1">
       <w:start w:val="1"/>
       <w:numFmt w:val="decimal"/>
       <w:lvlText w:val="%4."/>
@@ -9658,7 +9166,7 @@
         <w:ind w:left="2880" w:hanging="360"/>
       </w:pPr>
     </w:lvl>
-    <w:lvl w:ilvl="4" w:tplc="04090019" w:tentative="1">
+    <w:lvl w:ilvl="4" w:tplc="3DD448EE" w:tentative="1">
       <w:start w:val="1"/>
       <w:numFmt w:val="lowerLetter"/>
       <w:lvlText w:val="%5."/>
@@ -9667,7 +9175,7 @@
         <w:ind w:left="3600" w:hanging="360"/>
       </w:pPr>
     </w:lvl>
-    <w:lvl w:ilvl="5" w:tplc="0409001B" w:tentative="1">
+    <w:lvl w:ilvl="5" w:tplc="5948B79C" w:tentative="1">
       <w:start w:val="1"/>
       <w:numFmt w:val="lowerRoman"/>
       <w:lvlText w:val="%6."/>
@@ -9676,7 +9184,7 @@
         <w:ind w:left="4320" w:hanging="180"/>
       </w:pPr>
     </w:lvl>
-    <w:lvl w:ilvl="6" w:tplc="0409000F" w:tentative="1">
+    <w:lvl w:ilvl="6" w:tplc="581A41A2" w:tentative="1">
       <w:start w:val="1"/>
       <w:numFmt w:val="decimal"/>
       <w:lvlText w:val="%7."/>
@@ -9685,7 +9193,7 @@
         <w:ind w:left="5040" w:hanging="360"/>
       </w:pPr>
     </w:lvl>
-    <w:lvl w:ilvl="7" w:tplc="04090019" w:tentative="1">
+    <w:lvl w:ilvl="7" w:tplc="39E21F5E" w:tentative="1">
       <w:start w:val="1"/>
       <w:numFmt w:val="lowerLetter"/>
       <w:lvlText w:val="%8."/>
@@ -9694,7 +9202,7 @@
         <w:ind w:left="5760" w:hanging="360"/>
       </w:pPr>
     </w:lvl>
-    <w:lvl w:ilvl="8" w:tplc="0409001B" w:tentative="1">
+    <w:lvl w:ilvl="8" w:tplc="B808A61E" w:tentative="1">
       <w:start w:val="1"/>
       <w:numFmt w:val="lowerRoman"/>
       <w:lvlText w:val="%9."/>
@@ -9708,7 +9216,7 @@
     <w:nsid w:val="56680B57"/>
     <w:multiLevelType w:val="hybridMultilevel"/>
     <w:tmpl w:val="7C286F72"/>
-    <w:lvl w:ilvl="0" w:tplc="04090001">
+    <w:lvl w:ilvl="0" w:tplc="8C20082E">
       <w:start w:val="1"/>
       <w:numFmt w:val="bullet"/>
       <w:lvlText w:val=""/>
@@ -9720,7 +9228,7 @@
         <w:rFonts w:ascii="Symbol" w:hAnsi="Symbol" w:hint="default"/>
       </w:rPr>
     </w:lvl>
-    <w:lvl w:ilvl="1" w:tplc="04090003" w:tentative="1">
+    <w:lvl w:ilvl="1" w:tplc="417236CA" w:tentative="1">
       <w:start w:val="1"/>
       <w:numFmt w:val="bullet"/>
       <w:lvlText w:val="o"/>
@@ -9732,7 +9240,7 @@
         <w:rFonts w:ascii="Courier New" w:hAnsi="Courier New" w:hint="default"/>
       </w:rPr>
     </w:lvl>
-    <w:lvl w:ilvl="2" w:tplc="04090005" w:tentative="1">
+    <w:lvl w:ilvl="2" w:tplc="437E98BE" w:tentative="1">
       <w:start w:val="1"/>
       <w:numFmt w:val="bullet"/>
       <w:lvlText w:val=""/>
@@ -9744,7 +9252,7 @@
         <w:rFonts w:ascii="Wingdings" w:hAnsi="Wingdings" w:hint="default"/>
       </w:rPr>
     </w:lvl>
-    <w:lvl w:ilvl="3" w:tplc="04090001" w:tentative="1">
+    <w:lvl w:ilvl="3" w:tplc="203641B4" w:tentative="1">
       <w:start w:val="1"/>
       <w:numFmt w:val="bullet"/>
       <w:lvlText w:val=""/>
@@ -9756,7 +9264,7 @@
         <w:rFonts w:ascii="Symbol" w:hAnsi="Symbol" w:hint="default"/>
       </w:rPr>
     </w:lvl>
-    <w:lvl w:ilvl="4" w:tplc="04090003" w:tentative="1">
+    <w:lvl w:ilvl="4" w:tplc="E95055F6" w:tentative="1">
       <w:start w:val="1"/>
       <w:numFmt w:val="bullet"/>
       <w:lvlText w:val="o"/>
@@ -9768,7 +9276,7 @@
         <w:rFonts w:ascii="Courier New" w:hAnsi="Courier New" w:hint="default"/>
       </w:rPr>
     </w:lvl>
-    <w:lvl w:ilvl="5" w:tplc="04090005" w:tentative="1">
+    <w:lvl w:ilvl="5" w:tplc="349E1972" w:tentative="1">
       <w:start w:val="1"/>
       <w:numFmt w:val="bullet"/>
       <w:lvlText w:val=""/>
@@ -9780,7 +9288,7 @@
         <w:rFonts w:ascii="Wingdings" w:hAnsi="Wingdings" w:hint="default"/>
       </w:rPr>
     </w:lvl>
-    <w:lvl w:ilvl="6" w:tplc="04090001" w:tentative="1">
+    <w:lvl w:ilvl="6" w:tplc="9038467E" w:tentative="1">
       <w:start w:val="1"/>
       <w:numFmt w:val="bullet"/>
       <w:lvlText w:val=""/>
@@ -9792,7 +9300,7 @@
         <w:rFonts w:ascii="Symbol" w:hAnsi="Symbol" w:hint="default"/>
       </w:rPr>
     </w:lvl>
-    <w:lvl w:ilvl="7" w:tplc="04090003" w:tentative="1">
+    <w:lvl w:ilvl="7" w:tplc="A1DCDF4C" w:tentative="1">
       <w:start w:val="1"/>
       <w:numFmt w:val="bullet"/>
       <w:lvlText w:val="o"/>
@@ -9804,7 +9312,7 @@
         <w:rFonts w:ascii="Courier New" w:hAnsi="Courier New" w:hint="default"/>
       </w:rPr>
     </w:lvl>
-    <w:lvl w:ilvl="8" w:tplc="04090005" w:tentative="1">
+    <w:lvl w:ilvl="8" w:tplc="09C658E0" w:tentative="1">
       <w:start w:val="1"/>
       <w:numFmt w:val="bullet"/>
       <w:lvlText w:val=""/>
@@ -10233,11 +9741,6 @@
     <w:lsdException w:name="List Table 5 Dark Accent 6" w:uiPriority="50"/>
     <w:lsdException w:name="List Table 6 Colorful Accent 6" w:uiPriority="51"/>
     <w:lsdException w:name="List Table 7 Colorful Accent 6" w:uiPriority="52"/>
-    <w:lsdException w:name="Mention" w:semiHidden="1" w:unhideWhenUsed="1"/>
-    <w:lsdException w:name="Smart Hyperlink" w:semiHidden="1" w:unhideWhenUsed="1"/>
-    <w:lsdException w:name="Hashtag" w:semiHidden="1" w:unhideWhenUsed="1"/>
-    <w:lsdException w:name="Unresolved Mention" w:semiHidden="1" w:unhideWhenUsed="1"/>
-    <w:lsdException w:name="Smart Link" w:semiHidden="1" w:unhideWhenUsed="1"/>
   </w:latentStyles>
   <w:style w:type="paragraph" w:default="1" w:styleId="Normal">
     <w:name w:val="Normal"/>
@@ -10746,6 +10249,7 @@
     </w:rPr>
   </w:style>
   <w:style w:type="table" w:customStyle="1" w:styleId="a">
+    <w:name w:val="a"/>
     <w:basedOn w:val="TableNormal"/>
     <w:tblPr>
       <w:tblStyleRowBandSize w:val="1"/>

</xml_diff>

<commit_message>
Case# 27876504 - update SFRA version
</commit_message>
<xml_diff>
--- a/documentation/Stackla_Integration_Guide_20_1_0.docx
+++ b/documentation/Stackla_Integration_Guide_20_1_0.docx
@@ -126,12 +126,21 @@
           <w:szCs w:val="72"/>
         </w:rPr>
       </w:pPr>
+      <w:proofErr w:type="spellStart"/>
       <w:r>
         <w:rPr>
           <w:sz w:val="72"/>
           <w:szCs w:val="72"/>
         </w:rPr>
-        <w:t xml:space="preserve">Stackla </w:t>
+        <w:t>Stackla</w:t>
+      </w:r>
+      <w:proofErr w:type="spellEnd"/>
+      <w:r>
+        <w:rPr>
+          <w:sz w:val="72"/>
+          <w:szCs w:val="72"/>
+        </w:rPr>
+        <w:t xml:space="preserve"> </w:t>
       </w:r>
       <w:r>
         <w:rPr>
@@ -2061,8 +2070,16 @@
         <w:rPr>
           <w:iCs/>
         </w:rPr>
-        <w:t>This document describes how to integrate the int_stackla</w:t>
-      </w:r>
+        <w:t xml:space="preserve">This document describes how to integrate the </w:t>
+      </w:r>
+      <w:proofErr w:type="spellStart"/>
+      <w:r>
+        <w:rPr>
+          <w:iCs/>
+        </w:rPr>
+        <w:t>int_stackla</w:t>
+      </w:r>
+      <w:proofErr w:type="spellEnd"/>
       <w:r>
         <w:rPr>
           <w:iCs/>
@@ -2099,7 +2116,35 @@
         <w:rPr>
           <w:iCs/>
         </w:rPr>
-        <w:t>The int_stackla cartridge supports the following Stackla features:</w:t>
+        <w:t xml:space="preserve">The </w:t>
+      </w:r>
+      <w:proofErr w:type="spellStart"/>
+      <w:r>
+        <w:rPr>
+          <w:iCs/>
+        </w:rPr>
+        <w:t>int_stackla</w:t>
+      </w:r>
+      <w:proofErr w:type="spellEnd"/>
+      <w:r>
+        <w:rPr>
+          <w:iCs/>
+        </w:rPr>
+        <w:t xml:space="preserve"> cartridge supports the following </w:t>
+      </w:r>
+      <w:proofErr w:type="spellStart"/>
+      <w:r>
+        <w:rPr>
+          <w:iCs/>
+        </w:rPr>
+        <w:t>Stackla</w:t>
+      </w:r>
+      <w:proofErr w:type="spellEnd"/>
+      <w:r>
+        <w:rPr>
+          <w:iCs/>
+        </w:rPr>
+        <w:t xml:space="preserve"> features:</w:t>
       </w:r>
     </w:p>
     <w:p>
@@ -2287,11 +2332,19 @@
           <w:iCs/>
         </w:rPr>
       </w:pPr>
-      <w:r>
-        <w:rPr>
-          <w:iCs/>
-        </w:rPr>
-        <w:t xml:space="preserve">Stackla </w:t>
+      <w:proofErr w:type="spellStart"/>
+      <w:r>
+        <w:rPr>
+          <w:iCs/>
+        </w:rPr>
+        <w:t>Stackla</w:t>
+      </w:r>
+      <w:proofErr w:type="spellEnd"/>
+      <w:r>
+        <w:rPr>
+          <w:iCs/>
+        </w:rPr>
+        <w:t xml:space="preserve"> </w:t>
       </w:r>
       <w:r>
         <w:rPr>
@@ -2480,12 +2533,14 @@
           <w:iCs/>
         </w:rPr>
       </w:pPr>
+      <w:proofErr w:type="spellStart"/>
       <w:r>
         <w:rPr>
           <w:iCs/>
         </w:rPr>
         <w:t>Stackla</w:t>
       </w:r>
+      <w:proofErr w:type="spellEnd"/>
     </w:p>
     <w:p>
       <w:pPr>
@@ -2654,12 +2709,14 @@
           <w:iCs/>
         </w:rPr>
       </w:pPr>
+      <w:proofErr w:type="spellStart"/>
       <w:r>
         <w:rPr>
           <w:iCs/>
         </w:rPr>
         <w:t>Linkedin</w:t>
       </w:r>
+      <w:proofErr w:type="spellEnd"/>
     </w:p>
     <w:p>
       <w:pPr>
@@ -2726,12 +2783,14 @@
           <w:iCs/>
         </w:rPr>
       </w:pPr>
+      <w:proofErr w:type="spellStart"/>
       <w:r>
         <w:rPr>
           <w:iCs/>
         </w:rPr>
         <w:t>Wistia</w:t>
       </w:r>
+      <w:proofErr w:type="spellEnd"/>
     </w:p>
     <w:p>
       <w:pPr>
@@ -2762,12 +2821,14 @@
           <w:iCs/>
         </w:rPr>
       </w:pPr>
+      <w:proofErr w:type="spellStart"/>
       <w:r>
         <w:rPr>
           <w:iCs/>
         </w:rPr>
         <w:t>Imgur</w:t>
       </w:r>
+      <w:proofErr w:type="spellEnd"/>
     </w:p>
     <w:p>
       <w:pPr>
@@ -2921,7 +2982,21 @@
         <w:rPr>
           <w:iCs/>
         </w:rPr>
-        <w:t>The Stackla Tracking Pixel monitors customer activity on a Salesforce B2C Commerce site. The following events are tracked</w:t>
+        <w:t xml:space="preserve">The </w:t>
+      </w:r>
+      <w:proofErr w:type="spellStart"/>
+      <w:r>
+        <w:rPr>
+          <w:iCs/>
+        </w:rPr>
+        <w:t>Stackla</w:t>
+      </w:r>
+      <w:proofErr w:type="spellEnd"/>
+      <w:r>
+        <w:rPr>
+          <w:iCs/>
+        </w:rPr>
+        <w:t xml:space="preserve"> Tracking Pixel monitors customer activity on a Salesforce B2C Commerce site. The following events are tracked</w:t>
       </w:r>
       <w:r>
         <w:rPr>
@@ -3028,6 +3103,7 @@
                 <w:iCs/>
               </w:rPr>
             </w:pPr>
+            <w:proofErr w:type="spellStart"/>
             <w:r>
               <w:rPr>
                 <w:b w:val="0"/>
@@ -3036,6 +3112,7 @@
               </w:rPr>
               <w:t>product_page_view</w:t>
             </w:r>
+            <w:proofErr w:type="spellEnd"/>
           </w:p>
         </w:tc>
         <w:tc>
@@ -3065,7 +3142,21 @@
               <w:rPr>
                 <w:iCs/>
               </w:rPr>
-              <w:t xml:space="preserve"> views a specific Product Page after interacting with a Stackla Widget</w:t>
+              <w:t xml:space="preserve"> views a specific Product Page after interacting with a </w:t>
+            </w:r>
+            <w:proofErr w:type="spellStart"/>
+            <w:r>
+              <w:rPr>
+                <w:iCs/>
+              </w:rPr>
+              <w:t>Stackla</w:t>
+            </w:r>
+            <w:proofErr w:type="spellEnd"/>
+            <w:r>
+              <w:rPr>
+                <w:iCs/>
+              </w:rPr>
+              <w:t xml:space="preserve"> Widget</w:t>
             </w:r>
           </w:p>
         </w:tc>
@@ -3080,12 +3171,14 @@
                 <w:iCs/>
               </w:rPr>
             </w:pPr>
+            <w:proofErr w:type="spellStart"/>
             <w:r>
               <w:rPr>
                 <w:iCs/>
               </w:rPr>
               <w:t>product_id</w:t>
             </w:r>
+            <w:proofErr w:type="spellEnd"/>
           </w:p>
         </w:tc>
       </w:tr>
@@ -3101,6 +3194,7 @@
                 <w:iCs/>
               </w:rPr>
             </w:pPr>
+            <w:proofErr w:type="spellStart"/>
             <w:r>
               <w:rPr>
                 <w:b w:val="0"/>
@@ -3109,6 +3203,7 @@
               </w:rPr>
               <w:t>add_to_cart</w:t>
             </w:r>
+            <w:proofErr w:type="spellEnd"/>
           </w:p>
         </w:tc>
         <w:tc>
@@ -3153,12 +3248,14 @@
                 <w:iCs/>
               </w:rPr>
             </w:pPr>
+            <w:proofErr w:type="spellStart"/>
             <w:r>
               <w:rPr>
                 <w:iCs/>
               </w:rPr>
               <w:t>product_id</w:t>
             </w:r>
+            <w:proofErr w:type="spellEnd"/>
           </w:p>
           <w:p>
             <w:pPr>
@@ -3181,12 +3278,14 @@
                 <w:iCs/>
               </w:rPr>
             </w:pPr>
+            <w:proofErr w:type="spellStart"/>
             <w:r>
               <w:rPr>
                 <w:iCs/>
               </w:rPr>
               <w:t>ext_quantity</w:t>
             </w:r>
+            <w:proofErr w:type="spellEnd"/>
           </w:p>
           <w:p>
             <w:pPr>
@@ -3195,12 +3294,14 @@
                 <w:iCs/>
               </w:rPr>
             </w:pPr>
+            <w:proofErr w:type="spellStart"/>
             <w:r>
               <w:rPr>
                 <w:iCs/>
               </w:rPr>
               <w:t>ext_price</w:t>
             </w:r>
+            <w:proofErr w:type="spellEnd"/>
           </w:p>
         </w:tc>
       </w:tr>
@@ -3216,22 +3317,16 @@
                 <w:iCs/>
               </w:rPr>
             </w:pPr>
+            <w:proofErr w:type="spellStart"/>
             <w:r>
               <w:rPr>
                 <w:b w:val="0"/>
                 <w:bCs w:val="0"/>
                 <w:iCs/>
               </w:rPr>
-              <w:t>pa</w:t>
-            </w:r>
-            <w:r>
-              <w:rPr>
-                <w:b w:val="0"/>
-                <w:bCs w:val="0"/>
-                <w:iCs/>
-              </w:rPr>
-              <w:t>yment_info</w:t>
-            </w:r>
+              <w:t>payment_info</w:t>
+            </w:r>
+            <w:proofErr w:type="spellEnd"/>
           </w:p>
         </w:tc>
         <w:tc>
@@ -3264,12 +3359,14 @@
                 <w:iCs/>
               </w:rPr>
             </w:pPr>
+            <w:proofErr w:type="spellStart"/>
             <w:r>
               <w:rPr>
                 <w:iCs/>
               </w:rPr>
               <w:t>product_id</w:t>
             </w:r>
+            <w:proofErr w:type="spellEnd"/>
           </w:p>
           <w:p>
             <w:pPr>
@@ -3278,12 +3375,14 @@
                 <w:iCs/>
               </w:rPr>
             </w:pPr>
+            <w:proofErr w:type="spellStart"/>
             <w:r>
               <w:rPr>
                 <w:iCs/>
               </w:rPr>
               <w:t>ext_currency</w:t>
             </w:r>
+            <w:proofErr w:type="spellEnd"/>
           </w:p>
           <w:p>
             <w:pPr>
@@ -3292,12 +3391,14 @@
                 <w:iCs/>
               </w:rPr>
             </w:pPr>
+            <w:proofErr w:type="spellStart"/>
             <w:r>
               <w:rPr>
                 <w:iCs/>
               </w:rPr>
               <w:t>ext_quantity</w:t>
             </w:r>
+            <w:proofErr w:type="spellEnd"/>
           </w:p>
           <w:p>
             <w:pPr>
@@ -3306,12 +3407,14 @@
                 <w:iCs/>
               </w:rPr>
             </w:pPr>
+            <w:proofErr w:type="spellStart"/>
             <w:r>
               <w:rPr>
                 <w:iCs/>
               </w:rPr>
               <w:t>ext_price</w:t>
             </w:r>
+            <w:proofErr w:type="spellEnd"/>
           </w:p>
         </w:tc>
       </w:tr>
@@ -3367,12 +3470,14 @@
                 <w:iCs/>
               </w:rPr>
             </w:pPr>
+            <w:proofErr w:type="spellStart"/>
             <w:r>
               <w:rPr>
                 <w:iCs/>
               </w:rPr>
               <w:t>product_id</w:t>
             </w:r>
+            <w:proofErr w:type="spellEnd"/>
           </w:p>
           <w:p>
             <w:pPr>
@@ -3381,12 +3486,14 @@
                 <w:iCs/>
               </w:rPr>
             </w:pPr>
+            <w:proofErr w:type="spellStart"/>
             <w:r>
               <w:rPr>
                 <w:iCs/>
               </w:rPr>
               <w:t>ext_currency</w:t>
             </w:r>
+            <w:proofErr w:type="spellEnd"/>
           </w:p>
           <w:p>
             <w:pPr>
@@ -3395,12 +3502,14 @@
                 <w:iCs/>
               </w:rPr>
             </w:pPr>
+            <w:proofErr w:type="spellStart"/>
             <w:r>
               <w:rPr>
                 <w:iCs/>
               </w:rPr>
               <w:t>ext_quantity</w:t>
             </w:r>
+            <w:proofErr w:type="spellEnd"/>
           </w:p>
           <w:p>
             <w:pPr>
@@ -3409,12 +3518,14 @@
                 <w:iCs/>
               </w:rPr>
             </w:pPr>
+            <w:proofErr w:type="spellStart"/>
             <w:r>
               <w:rPr>
                 <w:iCs/>
               </w:rPr>
               <w:t>ext_price</w:t>
             </w:r>
+            <w:proofErr w:type="spellEnd"/>
           </w:p>
         </w:tc>
       </w:tr>
@@ -3430,6 +3541,7 @@
                 <w:iCs/>
               </w:rPr>
             </w:pPr>
+            <w:proofErr w:type="spellStart"/>
             <w:r>
               <w:rPr>
                 <w:b w:val="0"/>
@@ -3438,6 +3550,7 @@
               </w:rPr>
               <w:t>add_to_wishlist</w:t>
             </w:r>
+            <w:proofErr w:type="spellEnd"/>
           </w:p>
         </w:tc>
         <w:tc>
@@ -3482,12 +3595,14 @@
                 <w:iCs/>
               </w:rPr>
             </w:pPr>
+            <w:proofErr w:type="spellStart"/>
             <w:r>
               <w:rPr>
                 <w:iCs/>
               </w:rPr>
               <w:t>product_id</w:t>
             </w:r>
+            <w:proofErr w:type="spellEnd"/>
           </w:p>
           <w:p>
             <w:pPr>
@@ -3496,12 +3611,14 @@
                 <w:iCs/>
               </w:rPr>
             </w:pPr>
+            <w:proofErr w:type="spellStart"/>
             <w:r>
               <w:rPr>
                 <w:iCs/>
               </w:rPr>
               <w:t>ext_currency</w:t>
             </w:r>
+            <w:proofErr w:type="spellEnd"/>
           </w:p>
           <w:p>
             <w:pPr>
@@ -3510,12 +3627,14 @@
                 <w:iCs/>
               </w:rPr>
             </w:pPr>
+            <w:proofErr w:type="spellStart"/>
             <w:r>
               <w:rPr>
                 <w:iCs/>
               </w:rPr>
               <w:t>ext_quantity</w:t>
             </w:r>
+            <w:proofErr w:type="spellEnd"/>
           </w:p>
           <w:p>
             <w:pPr>
@@ -3524,12 +3643,14 @@
                 <w:iCs/>
               </w:rPr>
             </w:pPr>
+            <w:proofErr w:type="spellStart"/>
             <w:r>
               <w:rPr>
                 <w:iCs/>
               </w:rPr>
               <w:t>ext_price</w:t>
             </w:r>
+            <w:proofErr w:type="spellEnd"/>
           </w:p>
         </w:tc>
       </w:tr>
@@ -3554,11 +3675,19 @@
           <w:iCs/>
         </w:rPr>
       </w:pPr>
-      <w:r>
-        <w:rPr>
-          <w:iCs/>
-        </w:rPr>
-        <w:t xml:space="preserve">Stackla also </w:t>
+      <w:proofErr w:type="spellStart"/>
+      <w:r>
+        <w:rPr>
+          <w:iCs/>
+        </w:rPr>
+        <w:t>Stackla</w:t>
+      </w:r>
+      <w:proofErr w:type="spellEnd"/>
+      <w:r>
+        <w:rPr>
+          <w:iCs/>
+        </w:rPr>
+        <w:t xml:space="preserve"> also </w:t>
       </w:r>
       <w:r>
         <w:rPr>
@@ -3576,13 +3705,7 @@
         <w:rPr>
           <w:iCs/>
         </w:rPr>
-        <w:t xml:space="preserve">tracking for the following events that are not </w:t>
-      </w:r>
-      <w:r>
-        <w:rPr>
-          <w:iCs/>
-        </w:rPr>
-        <w:t>included in this cartridge:</w:t>
+        <w:t>tracking for the following events that are not included in this cartridge:</w:t>
       </w:r>
     </w:p>
     <w:p>
@@ -3717,12 +3840,14 @@
                 <w:iCs/>
               </w:rPr>
             </w:pPr>
+            <w:proofErr w:type="spellStart"/>
             <w:r>
               <w:rPr>
                 <w:iCs/>
               </w:rPr>
               <w:t>product_id</w:t>
             </w:r>
+            <w:proofErr w:type="spellEnd"/>
           </w:p>
           <w:p>
             <w:pPr>
@@ -3731,12 +3856,14 @@
                 <w:iCs/>
               </w:rPr>
             </w:pPr>
+            <w:proofErr w:type="spellStart"/>
             <w:r>
               <w:rPr>
                 <w:iCs/>
               </w:rPr>
               <w:t>ext_currency</w:t>
             </w:r>
+            <w:proofErr w:type="spellEnd"/>
           </w:p>
           <w:p>
             <w:pPr>
@@ -3745,12 +3872,14 @@
                 <w:iCs/>
               </w:rPr>
             </w:pPr>
+            <w:proofErr w:type="spellStart"/>
             <w:r>
               <w:rPr>
                 <w:iCs/>
               </w:rPr>
               <w:t>ext_quantity</w:t>
             </w:r>
+            <w:proofErr w:type="spellEnd"/>
           </w:p>
           <w:p>
             <w:pPr>
@@ -3759,12 +3888,14 @@
                 <w:iCs/>
               </w:rPr>
             </w:pPr>
+            <w:proofErr w:type="spellStart"/>
             <w:r>
               <w:rPr>
                 <w:iCs/>
               </w:rPr>
               <w:t>ext_price</w:t>
             </w:r>
+            <w:proofErr w:type="spellEnd"/>
           </w:p>
         </w:tc>
       </w:tr>
@@ -3805,13 +3936,7 @@
               <w:rPr>
                 <w:iCs/>
               </w:rPr>
-              <w:t xml:space="preserve">Record an event when the user has </w:t>
-            </w:r>
-            <w:r>
-              <w:rPr>
-                <w:iCs/>
-              </w:rPr>
-              <w:t>successfully registered/subscribed to a service.</w:t>
+              <w:t>Record an event when the user has successfully registered/subscribed to a service.</w:t>
             </w:r>
           </w:p>
         </w:tc>
@@ -3826,12 +3951,14 @@
                 <w:iCs/>
               </w:rPr>
             </w:pPr>
+            <w:proofErr w:type="spellStart"/>
             <w:r>
               <w:rPr>
                 <w:iCs/>
               </w:rPr>
               <w:t>product_id</w:t>
             </w:r>
+            <w:proofErr w:type="spellEnd"/>
           </w:p>
         </w:tc>
       </w:tr>
@@ -3930,8 +4057,23 @@
         <w:rPr>
           <w:iCs/>
         </w:rPr>
-        <w:t xml:space="preserve">Widget settings and appearance may be customized in the Stackla Dashboard. A widget’s appearance may be further customized by adding </w:t>
-      </w:r>
+        <w:t xml:space="preserve">Widget settings and appearance may be customized in the </w:t>
+      </w:r>
+      <w:proofErr w:type="spellStart"/>
+      <w:r>
+        <w:rPr>
+          <w:iCs/>
+        </w:rPr>
+        <w:t>Stackla</w:t>
+      </w:r>
+      <w:proofErr w:type="spellEnd"/>
+      <w:r>
+        <w:rPr>
+          <w:iCs/>
+        </w:rPr>
+        <w:t xml:space="preserve"> Dashboard. A widget’s appearance may be further customized by adding </w:t>
+      </w:r>
+      <w:proofErr w:type="spellStart"/>
       <w:r>
         <w:rPr>
           <w:iCs/>
@@ -3942,7 +4084,14 @@
         <w:rPr>
           <w:iCs/>
         </w:rPr>
-        <w:t>avascript and CSS in the widget’s Custom Code Editor.</w:t>
+        <w:t>avascript</w:t>
+      </w:r>
+      <w:proofErr w:type="spellEnd"/>
+      <w:r>
+        <w:rPr>
+          <w:iCs/>
+        </w:rPr>
+        <w:t xml:space="preserve"> and CSS in the widget’s Custom Code Editor.</w:t>
       </w:r>
     </w:p>
     <w:p>
@@ -4013,13 +4162,7 @@
         <w:rPr>
           <w:iCs/>
         </w:rPr>
-        <w:t xml:space="preserve">The widget is also available as a </w:t>
-      </w:r>
-      <w:r>
-        <w:rPr>
-          <w:iCs/>
-        </w:rPr>
-        <w:t>component in Page Designer, allowing for it to be easily added to any Page Designer page.</w:t>
+        <w:t>The widget is also available as a component in Page Designer, allowing for it to be easily added to any Page Designer page.</w:t>
       </w:r>
     </w:p>
     <w:p>
@@ -4078,33 +4221,41 @@
         <w:rPr>
           <w:iCs/>
         </w:rPr>
-        <w:t>This cartridge includes a job step for generating a product feed from the site catalog to be ingested by Stackla.</w:t>
-      </w:r>
-    </w:p>
-    <w:p>
-      <w:pPr>
-        <w:rPr>
-          <w:iCs/>
-        </w:rPr>
-      </w:pPr>
-    </w:p>
-    <w:p>
-      <w:pPr>
-        <w:rPr>
-          <w:iCs/>
-        </w:rPr>
-      </w:pPr>
-      <w:r>
-        <w:rPr>
-          <w:iCs/>
-        </w:rPr>
-        <w:t>The product feed requires t</w:t>
-      </w:r>
-      <w:r>
-        <w:rPr>
-          <w:iCs/>
-        </w:rPr>
-        <w:t>he following elements:</w:t>
+        <w:t xml:space="preserve">This cartridge includes a job step for generating a product feed from the site catalog to be ingested by </w:t>
+      </w:r>
+      <w:proofErr w:type="spellStart"/>
+      <w:r>
+        <w:rPr>
+          <w:iCs/>
+        </w:rPr>
+        <w:t>Stackla</w:t>
+      </w:r>
+      <w:proofErr w:type="spellEnd"/>
+      <w:r>
+        <w:rPr>
+          <w:iCs/>
+        </w:rPr>
+        <w:t>.</w:t>
+      </w:r>
+    </w:p>
+    <w:p>
+      <w:pPr>
+        <w:rPr>
+          <w:iCs/>
+        </w:rPr>
+      </w:pPr>
+    </w:p>
+    <w:p>
+      <w:pPr>
+        <w:rPr>
+          <w:iCs/>
+        </w:rPr>
+      </w:pPr>
+      <w:r>
+        <w:rPr>
+          <w:iCs/>
+        </w:rPr>
+        <w:t>The product feed requires the following elements:</w:t>
       </w:r>
     </w:p>
     <w:p>
@@ -4227,118 +4378,103 @@
           <w:bCs/>
           <w:iCs/>
         </w:rPr>
-        <w:t>&lt;image_link&gt;</w:t>
-      </w:r>
-      <w:r>
-        <w:rPr>
-          <w:iCs/>
-        </w:rPr>
-        <w:t xml:space="preserve"> - URL: Between 1 - 250 Characters </w:t>
-      </w:r>
-    </w:p>
-    <w:p>
-      <w:pPr>
-        <w:ind w:left="720"/>
-        <w:rPr>
-          <w:iCs/>
-        </w:rPr>
-      </w:pPr>
+        <w:t>&lt;</w:t>
+      </w:r>
+      <w:proofErr w:type="spellStart"/>
       <w:r>
         <w:rPr>
           <w:b/>
           <w:bCs/>
           <w:iCs/>
         </w:rPr>
-        <w:t>&lt;availability&gt;</w:t>
-      </w:r>
-      <w:r>
-        <w:rPr>
-          <w:iCs/>
-        </w:rPr>
-        <w:t xml:space="preserve"> - Options: 'in stock', 'out of stock', 'preorder' </w:t>
-      </w:r>
-    </w:p>
-    <w:p>
-      <w:pPr>
-        <w:ind w:left="720"/>
-        <w:rPr>
-          <w:iCs/>
-        </w:rPr>
-      </w:pPr>
+        <w:t>image_link</w:t>
+      </w:r>
+      <w:proofErr w:type="spellEnd"/>
       <w:r>
         <w:rPr>
           <w:b/>
           <w:bCs/>
           <w:iCs/>
         </w:rPr>
-        <w:t>&lt;price&gt;</w:t>
-      </w:r>
-      <w:r>
-        <w:rPr>
-          <w:iCs/>
-        </w:rPr>
-        <w:t xml:space="preserve"> - String: Between 3 - 20 Characters</w:t>
-      </w:r>
-    </w:p>
-    <w:p>
-      <w:pPr>
-        <w:rPr>
-          <w:iCs/>
-        </w:rPr>
-      </w:pPr>
-    </w:p>
-    <w:p>
-      <w:pPr>
-        <w:rPr>
-          <w:iCs/>
-        </w:rPr>
-      </w:pPr>
-      <w:r>
-        <w:rPr>
-          <w:iCs/>
-        </w:rPr>
-        <w:t>The Export Product Feed job step may be modified to include the following optional elements:</w:t>
-      </w:r>
-    </w:p>
-    <w:p>
-      <w:pPr>
-        <w:rPr>
-          <w:iCs/>
-        </w:rPr>
-      </w:pPr>
+        <w:t>&gt;</w:t>
+      </w:r>
+      <w:r>
+        <w:rPr>
+          <w:iCs/>
+        </w:rPr>
+        <w:t xml:space="preserve"> - URL: Between 1 - 250 Characters </w:t>
+      </w:r>
     </w:p>
     <w:p>
       <w:pPr>
         <w:ind w:left="720"/>
+        <w:rPr>
+          <w:iCs/>
+        </w:rPr>
       </w:pPr>
       <w:r>
         <w:rPr>
           <w:b/>
           <w:bCs/>
-        </w:rPr>
-        <w:t>&lt;condition&gt;</w:t>
-      </w:r>
-      <w:r>
-        <w:t xml:space="preserve"> - Options: 'new', 'refurbished', 'used'</w:t>
-      </w:r>
-      <w:r>
-        <w:t xml:space="preserve"> </w:t>
+          <w:iCs/>
+        </w:rPr>
+        <w:t>&lt;availability&gt;</w:t>
+      </w:r>
+      <w:r>
+        <w:rPr>
+          <w:iCs/>
+        </w:rPr>
+        <w:t xml:space="preserve"> - Options: 'in stock', 'out of stock', 'preorder' </w:t>
       </w:r>
     </w:p>
     <w:p>
       <w:pPr>
         <w:ind w:left="720"/>
+        <w:rPr>
+          <w:iCs/>
+        </w:rPr>
       </w:pPr>
       <w:r>
         <w:rPr>
           <w:b/>
           <w:bCs/>
-        </w:rPr>
-        <w:t>&lt;shipping&gt;</w:t>
-      </w:r>
-      <w:r>
-        <w:t xml:space="preserve"> - SubElements: 'country', 'service', 'price' </w:t>
-      </w:r>
+          <w:iCs/>
+        </w:rPr>
+        <w:t>&lt;price&gt;</w:t>
+      </w:r>
+      <w:r>
+        <w:rPr>
+          <w:iCs/>
+        </w:rPr>
+        <w:t xml:space="preserve"> - String: Between 3 - 20 Characters</w:t>
+      </w:r>
+    </w:p>
+    <w:p>
+      <w:pPr>
+        <w:rPr>
+          <w:iCs/>
+        </w:rPr>
+      </w:pPr>
+    </w:p>
+    <w:p>
+      <w:pPr>
+        <w:rPr>
+          <w:iCs/>
+        </w:rPr>
+      </w:pPr>
+      <w:r>
+        <w:rPr>
+          <w:iCs/>
+        </w:rPr>
+        <w:t>The Export Product Feed job step may be modified to include the following optional elements:</w:t>
+      </w:r>
+    </w:p>
+    <w:p>
+      <w:pPr>
+        <w:rPr>
+          <w:iCs/>
+        </w:rPr>
+      </w:pPr>
     </w:p>
     <w:p>
       <w:pPr>
@@ -4349,10 +4485,10 @@
           <w:b/>
           <w:bCs/>
         </w:rPr>
-        <w:t>&lt;expiration_date&gt;</w:t>
-      </w:r>
-      <w:r>
-        <w:t xml:space="preserve"> - dateTime </w:t>
+        <w:t>&lt;condition&gt;</w:t>
+      </w:r>
+      <w:r>
+        <w:t xml:space="preserve"> - Options: 'new', 'refurbished', 'used' </w:t>
       </w:r>
     </w:p>
     <w:p>
@@ -4364,10 +4500,18 @@
           <w:b/>
           <w:bCs/>
         </w:rPr>
-        <w:t>&lt;brand&gt;</w:t>
-      </w:r>
-      <w:r>
-        <w:t xml:space="preserve"> - String: Between 1 - 70 Characters </w:t>
+        <w:t>&lt;shipping&gt;</w:t>
+      </w:r>
+      <w:r>
+        <w:t xml:space="preserve"> - </w:t>
+      </w:r>
+      <w:proofErr w:type="spellStart"/>
+      <w:r>
+        <w:t>SubElements</w:t>
+      </w:r>
+      <w:proofErr w:type="spellEnd"/>
+      <w:r>
+        <w:t xml:space="preserve">: 'country', 'service', 'price' </w:t>
       </w:r>
     </w:p>
     <w:p>
@@ -4379,40 +4523,34 @@
           <w:b/>
           <w:bCs/>
         </w:rPr>
-        <w:t>&lt;gtin&gt;</w:t>
-      </w:r>
-      <w:r>
-        <w:t xml:space="preserve"> - String: Between 1 - 50 Characters </w:t>
-      </w:r>
-    </w:p>
-    <w:p>
-      <w:pPr>
-        <w:ind w:left="720"/>
-      </w:pPr>
+        <w:t>&lt;</w:t>
+      </w:r>
+      <w:proofErr w:type="spellStart"/>
       <w:r>
         <w:rPr>
           <w:b/>
           <w:bCs/>
         </w:rPr>
-        <w:t>&lt;mpn&gt;</w:t>
-      </w:r>
-      <w:r>
-        <w:t xml:space="preserve"> - String: Between 1 - 50 Characters </w:t>
-      </w:r>
-    </w:p>
-    <w:p>
-      <w:pPr>
-        <w:ind w:left="720"/>
-      </w:pPr>
+        <w:t>expiration_date</w:t>
+      </w:r>
+      <w:proofErr w:type="spellEnd"/>
       <w:r>
         <w:rPr>
           <w:b/>
           <w:bCs/>
         </w:rPr>
-        <w:t>&lt;product_category</w:t>
-      </w:r>
-      <w:r>
-        <w:t xml:space="preserve">&gt; - String: Between 1 - 250 Characters </w:t>
+        <w:t>&gt;</w:t>
+      </w:r>
+      <w:r>
+        <w:t xml:space="preserve"> - </w:t>
+      </w:r>
+      <w:proofErr w:type="spellStart"/>
+      <w:r>
+        <w:t>dateTime</w:t>
+      </w:r>
+      <w:proofErr w:type="spellEnd"/>
+      <w:r>
+        <w:t xml:space="preserve"> </w:t>
       </w:r>
     </w:p>
     <w:p>
@@ -4424,10 +4562,10 @@
           <w:b/>
           <w:bCs/>
         </w:rPr>
-        <w:t>&lt;product_type&gt;</w:t>
-      </w:r>
-      <w:r>
-        <w:t xml:space="preserve"> - String: Between 1 - 250 Characters </w:t>
+        <w:t>&lt;brand&gt;</w:t>
+      </w:r>
+      <w:r>
+        <w:t xml:space="preserve"> - String: Between 1 - 70 Characters </w:t>
       </w:r>
     </w:p>
     <w:p>
@@ -4439,43 +4577,26 @@
           <w:b/>
           <w:bCs/>
         </w:rPr>
-        <w:t>&lt;additional_image_type&gt;</w:t>
-      </w:r>
-      <w:r>
-        <w:t xml:space="preserve"> - String: Between 1 - 250 Characters </w:t>
-      </w:r>
-    </w:p>
-    <w:p>
-      <w:pPr>
-        <w:ind w:left="720"/>
-      </w:pPr>
+        <w:t>&lt;</w:t>
+      </w:r>
+      <w:proofErr w:type="spellStart"/>
       <w:r>
         <w:rPr>
           <w:b/>
           <w:bCs/>
         </w:rPr>
-        <w:t>&lt;gender&gt;</w:t>
-      </w:r>
-      <w:r>
-        <w:t xml:space="preserve"> - Options: 'Male', 'Female', 'Unisex'</w:t>
-      </w:r>
-      <w:r>
-        <w:t xml:space="preserve"> </w:t>
-      </w:r>
-    </w:p>
-    <w:p>
-      <w:pPr>
-        <w:ind w:left="720"/>
-      </w:pPr>
+        <w:t>gtin</w:t>
+      </w:r>
+      <w:proofErr w:type="spellEnd"/>
       <w:r>
         <w:rPr>
           <w:b/>
           <w:bCs/>
         </w:rPr>
-        <w:t>&lt;age_group&gt;</w:t>
-      </w:r>
-      <w:r>
-        <w:t xml:space="preserve"> - Options: 'Newborn', 'Infant', 'Toddler', 'Kids', 'Adult' </w:t>
+        <w:t>&gt;</w:t>
+      </w:r>
+      <w:r>
+        <w:t xml:space="preserve"> - String: Between 1 - 50 Characters </w:t>
       </w:r>
     </w:p>
     <w:p>
@@ -4487,37 +4608,23 @@
           <w:b/>
           <w:bCs/>
         </w:rPr>
-        <w:t>&lt;color&gt;</w:t>
-      </w:r>
-      <w:r>
-        <w:t xml:space="preserve"> - String: Between 1 - 25 Characters </w:t>
-      </w:r>
-    </w:p>
-    <w:p>
-      <w:pPr>
-        <w:ind w:left="720"/>
-      </w:pPr>
+        <w:t>&lt;</w:t>
+      </w:r>
+      <w:proofErr w:type="spellStart"/>
       <w:r>
         <w:rPr>
           <w:b/>
           <w:bCs/>
         </w:rPr>
-        <w:t>&lt;size&gt;</w:t>
-      </w:r>
-      <w:r>
-        <w:t xml:space="preserve"> - String: Between 1 - 25 Characters </w:t>
-      </w:r>
-    </w:p>
-    <w:p>
-      <w:pPr>
-        <w:ind w:left="720"/>
-      </w:pPr>
+        <w:t>mpn</w:t>
+      </w:r>
+      <w:proofErr w:type="spellEnd"/>
       <w:r>
         <w:rPr>
           <w:b/>
           <w:bCs/>
         </w:rPr>
-        <w:t>&lt;item_group_id&gt;</w:t>
+        <w:t>&gt;</w:t>
       </w:r>
       <w:r>
         <w:t xml:space="preserve"> - String: Between 1 - 50 Characters </w:t>
@@ -4532,25 +4639,19 @@
           <w:b/>
           <w:bCs/>
         </w:rPr>
-        <w:t>&lt;sale_price&gt;</w:t>
-      </w:r>
-      <w:r>
-        <w:t xml:space="preserve"> - String: Between 3 - 20 Characters </w:t>
-      </w:r>
-    </w:p>
-    <w:p>
-      <w:pPr>
-        <w:ind w:left="720"/>
-      </w:pPr>
+        <w:t>&lt;</w:t>
+      </w:r>
+      <w:proofErr w:type="spellStart"/>
       <w:r>
         <w:rPr>
           <w:b/>
           <w:bCs/>
         </w:rPr>
-        <w:t>&lt;sale_price_start_date&gt;</w:t>
-      </w:r>
-      <w:r>
-        <w:t xml:space="preserve"> - dateTime </w:t>
+        <w:t>product_category</w:t>
+      </w:r>
+      <w:proofErr w:type="spellEnd"/>
+      <w:r>
+        <w:t xml:space="preserve">&gt; - String: Between 1 - 250 Characters </w:t>
       </w:r>
     </w:p>
     <w:p>
@@ -4562,11 +4663,271 @@
           <w:b/>
           <w:bCs/>
         </w:rPr>
-        <w:t>&lt;sale_price_end_date&gt;</w:t>
-      </w:r>
-      <w:r>
-        <w:t xml:space="preserve"> - dateTime</w:t>
-      </w:r>
+        <w:t>&lt;</w:t>
+      </w:r>
+      <w:proofErr w:type="spellStart"/>
+      <w:r>
+        <w:rPr>
+          <w:b/>
+          <w:bCs/>
+        </w:rPr>
+        <w:t>product_type</w:t>
+      </w:r>
+      <w:proofErr w:type="spellEnd"/>
+      <w:r>
+        <w:rPr>
+          <w:b/>
+          <w:bCs/>
+        </w:rPr>
+        <w:t>&gt;</w:t>
+      </w:r>
+      <w:r>
+        <w:t xml:space="preserve"> - String: Between 1 - 250 Characters </w:t>
+      </w:r>
+    </w:p>
+    <w:p>
+      <w:pPr>
+        <w:ind w:left="720"/>
+      </w:pPr>
+      <w:r>
+        <w:rPr>
+          <w:b/>
+          <w:bCs/>
+        </w:rPr>
+        <w:t>&lt;</w:t>
+      </w:r>
+      <w:proofErr w:type="spellStart"/>
+      <w:r>
+        <w:rPr>
+          <w:b/>
+          <w:bCs/>
+        </w:rPr>
+        <w:t>additional_image_type</w:t>
+      </w:r>
+      <w:proofErr w:type="spellEnd"/>
+      <w:r>
+        <w:rPr>
+          <w:b/>
+          <w:bCs/>
+        </w:rPr>
+        <w:t>&gt;</w:t>
+      </w:r>
+      <w:r>
+        <w:t xml:space="preserve"> - String: Between 1 - 250 Characters </w:t>
+      </w:r>
+    </w:p>
+    <w:p>
+      <w:pPr>
+        <w:ind w:left="720"/>
+      </w:pPr>
+      <w:r>
+        <w:rPr>
+          <w:b/>
+          <w:bCs/>
+        </w:rPr>
+        <w:t>&lt;gender&gt;</w:t>
+      </w:r>
+      <w:r>
+        <w:t xml:space="preserve"> - Options: 'Male', 'Female', 'Unisex' </w:t>
+      </w:r>
+    </w:p>
+    <w:p>
+      <w:pPr>
+        <w:ind w:left="720"/>
+      </w:pPr>
+      <w:r>
+        <w:rPr>
+          <w:b/>
+          <w:bCs/>
+        </w:rPr>
+        <w:t>&lt;</w:t>
+      </w:r>
+      <w:proofErr w:type="spellStart"/>
+      <w:r>
+        <w:rPr>
+          <w:b/>
+          <w:bCs/>
+        </w:rPr>
+        <w:t>age_group</w:t>
+      </w:r>
+      <w:proofErr w:type="spellEnd"/>
+      <w:r>
+        <w:rPr>
+          <w:b/>
+          <w:bCs/>
+        </w:rPr>
+        <w:t>&gt;</w:t>
+      </w:r>
+      <w:r>
+        <w:t xml:space="preserve"> - Options: 'Newborn', 'Infant', 'Toddler', 'Kids', 'Adult' </w:t>
+      </w:r>
+    </w:p>
+    <w:p>
+      <w:pPr>
+        <w:ind w:left="720"/>
+      </w:pPr>
+      <w:r>
+        <w:rPr>
+          <w:b/>
+          <w:bCs/>
+        </w:rPr>
+        <w:t>&lt;color&gt;</w:t>
+      </w:r>
+      <w:r>
+        <w:t xml:space="preserve"> - String: Between 1 - 25 Characters </w:t>
+      </w:r>
+    </w:p>
+    <w:p>
+      <w:pPr>
+        <w:ind w:left="720"/>
+      </w:pPr>
+      <w:r>
+        <w:rPr>
+          <w:b/>
+          <w:bCs/>
+        </w:rPr>
+        <w:t>&lt;size&gt;</w:t>
+      </w:r>
+      <w:r>
+        <w:t xml:space="preserve"> - String: Between 1 - 25 Characters </w:t>
+      </w:r>
+    </w:p>
+    <w:p>
+      <w:pPr>
+        <w:ind w:left="720"/>
+      </w:pPr>
+      <w:r>
+        <w:rPr>
+          <w:b/>
+          <w:bCs/>
+        </w:rPr>
+        <w:t>&lt;</w:t>
+      </w:r>
+      <w:proofErr w:type="spellStart"/>
+      <w:r>
+        <w:rPr>
+          <w:b/>
+          <w:bCs/>
+        </w:rPr>
+        <w:t>item_group_id</w:t>
+      </w:r>
+      <w:proofErr w:type="spellEnd"/>
+      <w:r>
+        <w:rPr>
+          <w:b/>
+          <w:bCs/>
+        </w:rPr>
+        <w:t>&gt;</w:t>
+      </w:r>
+      <w:r>
+        <w:t xml:space="preserve"> - String: Between 1 - 50 Characters </w:t>
+      </w:r>
+    </w:p>
+    <w:p>
+      <w:pPr>
+        <w:ind w:left="720"/>
+      </w:pPr>
+      <w:r>
+        <w:rPr>
+          <w:b/>
+          <w:bCs/>
+        </w:rPr>
+        <w:t>&lt;</w:t>
+      </w:r>
+      <w:proofErr w:type="spellStart"/>
+      <w:r>
+        <w:rPr>
+          <w:b/>
+          <w:bCs/>
+        </w:rPr>
+        <w:t>sale_price</w:t>
+      </w:r>
+      <w:proofErr w:type="spellEnd"/>
+      <w:r>
+        <w:rPr>
+          <w:b/>
+          <w:bCs/>
+        </w:rPr>
+        <w:t>&gt;</w:t>
+      </w:r>
+      <w:r>
+        <w:t xml:space="preserve"> - String: Between 3 - 20 Characters </w:t>
+      </w:r>
+    </w:p>
+    <w:p>
+      <w:pPr>
+        <w:ind w:left="720"/>
+      </w:pPr>
+      <w:r>
+        <w:rPr>
+          <w:b/>
+          <w:bCs/>
+        </w:rPr>
+        <w:t>&lt;</w:t>
+      </w:r>
+      <w:proofErr w:type="spellStart"/>
+      <w:r>
+        <w:rPr>
+          <w:b/>
+          <w:bCs/>
+        </w:rPr>
+        <w:t>sale_price_start_date</w:t>
+      </w:r>
+      <w:proofErr w:type="spellEnd"/>
+      <w:r>
+        <w:rPr>
+          <w:b/>
+          <w:bCs/>
+        </w:rPr>
+        <w:t>&gt;</w:t>
+      </w:r>
+      <w:r>
+        <w:t xml:space="preserve"> - </w:t>
+      </w:r>
+      <w:proofErr w:type="spellStart"/>
+      <w:r>
+        <w:t>dateTime</w:t>
+      </w:r>
+      <w:proofErr w:type="spellEnd"/>
+      <w:r>
+        <w:t xml:space="preserve"> </w:t>
+      </w:r>
+    </w:p>
+    <w:p>
+      <w:pPr>
+        <w:ind w:left="720"/>
+      </w:pPr>
+      <w:r>
+        <w:rPr>
+          <w:b/>
+          <w:bCs/>
+        </w:rPr>
+        <w:t>&lt;</w:t>
+      </w:r>
+      <w:proofErr w:type="spellStart"/>
+      <w:r>
+        <w:rPr>
+          <w:b/>
+          <w:bCs/>
+        </w:rPr>
+        <w:t>sale_price_end_date</w:t>
+      </w:r>
+      <w:proofErr w:type="spellEnd"/>
+      <w:r>
+        <w:rPr>
+          <w:b/>
+          <w:bCs/>
+        </w:rPr>
+        <w:t>&gt;</w:t>
+      </w:r>
+      <w:r>
+        <w:t xml:space="preserve"> - </w:t>
+      </w:r>
+      <w:proofErr w:type="spellStart"/>
+      <w:r>
+        <w:t>dateTime</w:t>
+      </w:r>
+      <w:proofErr w:type="spellEnd"/>
     </w:p>
     <w:p>
       <w:pPr>
@@ -4725,7 +5086,25 @@
         <w:rPr>
           <w:iCs/>
         </w:rPr>
-        <w:t>4.4.1</w:t>
+        <w:t>5</w:t>
+      </w:r>
+      <w:r>
+        <w:rPr>
+          <w:iCs/>
+        </w:rPr>
+        <w:t>.</w:t>
+      </w:r>
+      <w:r>
+        <w:rPr>
+          <w:iCs/>
+        </w:rPr>
+        <w:t>0</w:t>
+      </w:r>
+      <w:r>
+        <w:rPr>
+          <w:iCs/>
+        </w:rPr>
+        <w:t>.1</w:t>
       </w:r>
       <w:r>
         <w:rPr>
@@ -4803,7 +5182,15 @@
     <w:p/>
     <w:p>
       <w:r>
-        <w:t xml:space="preserve">Customer order details are sent to Stackla. </w:t>
+        <w:t xml:space="preserve">Customer order details are sent to </w:t>
+      </w:r>
+      <w:proofErr w:type="spellStart"/>
+      <w:r>
+        <w:t>Stackla</w:t>
+      </w:r>
+      <w:proofErr w:type="spellEnd"/>
+      <w:r>
+        <w:t xml:space="preserve">. </w:t>
       </w:r>
       <w:r>
         <w:t xml:space="preserve">No customer payment </w:t>
@@ -4906,6 +5293,7 @@
         </w:rPr>
         <w:t xml:space="preserve">Compile the </w:t>
       </w:r>
+      <w:proofErr w:type="spellStart"/>
       <w:r>
         <w:rPr>
           <w:iCs/>
@@ -4916,7 +5304,14 @@
         <w:rPr>
           <w:iCs/>
         </w:rPr>
-        <w:t xml:space="preserve">avascript </w:t>
+        <w:t>avascript</w:t>
+      </w:r>
+      <w:proofErr w:type="spellEnd"/>
+      <w:r>
+        <w:rPr>
+          <w:iCs/>
+        </w:rPr>
+        <w:t xml:space="preserve"> </w:t>
       </w:r>
       <w:r>
         <w:rPr>
@@ -4928,7 +5323,35 @@
         <w:rPr>
           <w:iCs/>
         </w:rPr>
-        <w:t>run the command “npm run compile:js”</w:t>
+        <w:t>run the command “</w:t>
+      </w:r>
+      <w:proofErr w:type="spellStart"/>
+      <w:r>
+        <w:rPr>
+          <w:iCs/>
+        </w:rPr>
+        <w:t>npm</w:t>
+      </w:r>
+      <w:proofErr w:type="spellEnd"/>
+      <w:r>
+        <w:rPr>
+          <w:iCs/>
+        </w:rPr>
+        <w:t xml:space="preserve"> run </w:t>
+      </w:r>
+      <w:proofErr w:type="spellStart"/>
+      <w:r>
+        <w:rPr>
+          <w:iCs/>
+        </w:rPr>
+        <w:t>compile:js</w:t>
+      </w:r>
+      <w:proofErr w:type="spellEnd"/>
+      <w:r>
+        <w:rPr>
+          <w:iCs/>
+        </w:rPr>
+        <w:t>”</w:t>
       </w:r>
       <w:r>
         <w:rPr>
@@ -5018,7 +5441,21 @@
         <w:rPr>
           <w:iCs/>
         </w:rPr>
-        <w:t>, i.e., "int_stackla:app_storefront_base”.</w:t>
+        <w:t>, i.e., "</w:t>
+      </w:r>
+      <w:proofErr w:type="spellStart"/>
+      <w:r>
+        <w:rPr>
+          <w:iCs/>
+        </w:rPr>
+        <w:t>int_stackla:app_storefront_base</w:t>
+      </w:r>
+      <w:proofErr w:type="spellEnd"/>
+      <w:r>
+        <w:rPr>
+          <w:iCs/>
+        </w:rPr>
+        <w:t>”.</w:t>
       </w:r>
     </w:p>
     <w:p>
@@ -5180,13 +5617,7 @@
         <w:rPr>
           <w:iCs/>
         </w:rPr>
-        <w:t>. Uplo</w:t>
-      </w:r>
-      <w:r>
-        <w:rPr>
-          <w:iCs/>
-        </w:rPr>
-        <w:t>ad and import metadata.zip.</w:t>
+        <w:t>. Upload and import metadata.zip.</w:t>
       </w:r>
     </w:p>
     <w:p>
@@ -5334,6 +5765,7 @@
                 <w:shd w:val="clear" w:color="auto" w:fill="FFFFFF"/>
               </w:rPr>
             </w:pPr>
+            <w:proofErr w:type="spellStart"/>
             <w:r>
               <w:rPr>
                 <w:rFonts w:asciiTheme="minorHAnsi" w:hAnsiTheme="minorHAnsi" w:cs="Arial"/>
@@ -5344,6 +5776,7 @@
               </w:rPr>
               <w:t>Stackla</w:t>
             </w:r>
+            <w:proofErr w:type="spellEnd"/>
             <w:r>
               <w:rPr>
                 <w:rFonts w:asciiTheme="minorHAnsi" w:hAnsiTheme="minorHAnsi" w:cs="Arial"/>
@@ -5367,12 +5800,14 @@
                 <w:rFonts w:asciiTheme="minorHAnsi" w:eastAsia="Times New Roman" w:hAnsiTheme="minorHAnsi" w:cs="Times New Roman"/>
               </w:rPr>
             </w:pPr>
+            <w:proofErr w:type="spellStart"/>
             <w:r>
               <w:rPr>
                 <w:rFonts w:asciiTheme="minorHAnsi" w:eastAsia="Times New Roman" w:hAnsiTheme="minorHAnsi" w:cs="Times New Roman"/>
               </w:rPr>
               <w:t>stacklaTrackingEnabled</w:t>
             </w:r>
+            <w:proofErr w:type="spellEnd"/>
           </w:p>
         </w:tc>
         <w:tc>
@@ -5407,6 +5842,7 @@
                 <w:rFonts w:asciiTheme="minorHAnsi" w:hAnsiTheme="minorHAnsi"/>
               </w:rPr>
             </w:pPr>
+            <w:proofErr w:type="spellStart"/>
             <w:r>
               <w:rPr>
                 <w:rFonts w:asciiTheme="minorHAnsi" w:hAnsiTheme="minorHAnsi" w:cs="Arial"/>
@@ -5415,7 +5851,18 @@
                 <w:color w:val="000000"/>
                 <w:shd w:val="clear" w:color="auto" w:fill="FFFFFF"/>
               </w:rPr>
-              <w:t>Stackla Tracking Pixel URL</w:t>
+              <w:t>Stackla</w:t>
+            </w:r>
+            <w:proofErr w:type="spellEnd"/>
+            <w:r>
+              <w:rPr>
+                <w:rFonts w:asciiTheme="minorHAnsi" w:hAnsiTheme="minorHAnsi" w:cs="Arial"/>
+                <w:b w:val="0"/>
+                <w:bCs w:val="0"/>
+                <w:color w:val="000000"/>
+                <w:shd w:val="clear" w:color="auto" w:fill="FFFFFF"/>
+              </w:rPr>
+              <w:t xml:space="preserve"> Tracking Pixel URL</w:t>
             </w:r>
           </w:p>
         </w:tc>
@@ -5430,12 +5877,14 @@
                 <w:rFonts w:asciiTheme="minorHAnsi" w:eastAsia="Times New Roman" w:hAnsiTheme="minorHAnsi" w:cs="Times New Roman"/>
               </w:rPr>
             </w:pPr>
+            <w:proofErr w:type="spellStart"/>
             <w:r>
               <w:rPr>
                 <w:rFonts w:asciiTheme="minorHAnsi" w:eastAsia="Times New Roman" w:hAnsiTheme="minorHAnsi" w:cs="Times New Roman"/>
               </w:rPr>
               <w:t>stacklaTrackingPixelUrl</w:t>
             </w:r>
+            <w:proofErr w:type="spellEnd"/>
           </w:p>
         </w:tc>
         <w:tc>
@@ -5470,6 +5919,7 @@
                 <w:rFonts w:asciiTheme="minorHAnsi" w:eastAsia="Times New Roman" w:hAnsiTheme="minorHAnsi" w:cs="Times New Roman"/>
               </w:rPr>
             </w:pPr>
+            <w:proofErr w:type="spellStart"/>
             <w:r>
               <w:rPr>
                 <w:rFonts w:asciiTheme="minorHAnsi" w:eastAsia="Times New Roman" w:hAnsiTheme="minorHAnsi" w:cs="Times New Roman"/>
@@ -5484,7 +5934,16 @@
                 <w:b w:val="0"/>
                 <w:bCs w:val="0"/>
               </w:rPr>
-              <w:t>tackla Widget ID</w:t>
+              <w:t>tackla</w:t>
+            </w:r>
+            <w:proofErr w:type="spellEnd"/>
+            <w:r>
+              <w:rPr>
+                <w:rFonts w:asciiTheme="minorHAnsi" w:eastAsia="Times New Roman" w:hAnsiTheme="minorHAnsi" w:cs="Times New Roman"/>
+                <w:b w:val="0"/>
+                <w:bCs w:val="0"/>
+              </w:rPr>
+              <w:t xml:space="preserve"> Widget ID</w:t>
             </w:r>
           </w:p>
         </w:tc>
@@ -5499,12 +5958,14 @@
                 <w:rFonts w:asciiTheme="minorHAnsi" w:eastAsia="Times New Roman" w:hAnsiTheme="minorHAnsi" w:cs="Times New Roman"/>
               </w:rPr>
             </w:pPr>
+            <w:proofErr w:type="spellStart"/>
             <w:r>
               <w:rPr>
                 <w:rFonts w:asciiTheme="minorHAnsi" w:eastAsia="Times New Roman" w:hAnsiTheme="minorHAnsi" w:cs="Times New Roman"/>
               </w:rPr>
               <w:t>stacklaWidgetId</w:t>
             </w:r>
+            <w:proofErr w:type="spellEnd"/>
           </w:p>
         </w:tc>
         <w:tc>
@@ -5566,7 +6027,21 @@
               <w:rPr>
                 <w:rFonts w:asciiTheme="minorHAnsi" w:eastAsia="Times New Roman" w:hAnsiTheme="minorHAnsi" w:cs="Times New Roman"/>
               </w:rPr>
-              <w:t xml:space="preserve">in the Stackla Dashboard &gt; </w:t>
+              <w:t xml:space="preserve">in the </w:t>
+            </w:r>
+            <w:proofErr w:type="spellStart"/>
+            <w:r>
+              <w:rPr>
+                <w:rFonts w:asciiTheme="minorHAnsi" w:eastAsia="Times New Roman" w:hAnsiTheme="minorHAnsi" w:cs="Times New Roman"/>
+              </w:rPr>
+              <w:t>Stackla</w:t>
+            </w:r>
+            <w:proofErr w:type="spellEnd"/>
+            <w:r>
+              <w:rPr>
+                <w:rFonts w:asciiTheme="minorHAnsi" w:eastAsia="Times New Roman" w:hAnsiTheme="minorHAnsi" w:cs="Times New Roman"/>
+              </w:rPr>
+              <w:t xml:space="preserve"> Dashboard &gt; </w:t>
             </w:r>
             <w:r>
               <w:rPr>
@@ -5601,13 +6076,23 @@
                 <w:rFonts w:asciiTheme="minorHAnsi" w:eastAsia="Times New Roman" w:hAnsiTheme="minorHAnsi" w:cs="Times New Roman"/>
               </w:rPr>
             </w:pPr>
+            <w:proofErr w:type="spellStart"/>
             <w:r>
               <w:rPr>
                 <w:rFonts w:asciiTheme="minorHAnsi" w:eastAsia="Times New Roman" w:hAnsiTheme="minorHAnsi" w:cs="Times New Roman"/>
                 <w:b w:val="0"/>
                 <w:bCs w:val="0"/>
               </w:rPr>
-              <w:t>Stackla Widget Available Products Only</w:t>
+              <w:t>Stackla</w:t>
+            </w:r>
+            <w:proofErr w:type="spellEnd"/>
+            <w:r>
+              <w:rPr>
+                <w:rFonts w:asciiTheme="minorHAnsi" w:eastAsia="Times New Roman" w:hAnsiTheme="minorHAnsi" w:cs="Times New Roman"/>
+                <w:b w:val="0"/>
+                <w:bCs w:val="0"/>
+              </w:rPr>
+              <w:t xml:space="preserve"> Widget Available Products Only</w:t>
             </w:r>
           </w:p>
         </w:tc>
@@ -5622,12 +6107,14 @@
                 <w:rFonts w:asciiTheme="minorHAnsi" w:eastAsia="Times New Roman" w:hAnsiTheme="minorHAnsi" w:cs="Times New Roman"/>
               </w:rPr>
             </w:pPr>
+            <w:proofErr w:type="spellStart"/>
             <w:r>
               <w:rPr>
                 <w:rFonts w:asciiTheme="minorHAnsi" w:eastAsia="Times New Roman" w:hAnsiTheme="minorHAnsi" w:cs="Times New Roman"/>
               </w:rPr>
               <w:t>stacklaWidgetAvailableProductsOnly</w:t>
             </w:r>
+            <w:proofErr w:type="spellEnd"/>
           </w:p>
         </w:tc>
         <w:tc>
@@ -5674,21 +6161,23 @@
                 <w:rFonts w:asciiTheme="minorHAnsi" w:eastAsia="Times New Roman" w:hAnsiTheme="minorHAnsi" w:cs="Times New Roman"/>
               </w:rPr>
             </w:pPr>
+            <w:proofErr w:type="spellStart"/>
             <w:r>
               <w:rPr>
                 <w:rFonts w:asciiTheme="minorHAnsi" w:eastAsia="Times New Roman" w:hAnsiTheme="minorHAnsi" w:cs="Times New Roman"/>
                 <w:b w:val="0"/>
                 <w:bCs w:val="0"/>
               </w:rPr>
-              <w:t xml:space="preserve">Stackla </w:t>
-            </w:r>
+              <w:t>Stackla</w:t>
+            </w:r>
+            <w:proofErr w:type="spellEnd"/>
             <w:r>
               <w:rPr>
                 <w:rFonts w:asciiTheme="minorHAnsi" w:eastAsia="Times New Roman" w:hAnsiTheme="minorHAnsi" w:cs="Times New Roman"/>
                 <w:b w:val="0"/>
                 <w:bCs w:val="0"/>
               </w:rPr>
-              <w:t>Widget Filter</w:t>
+              <w:t xml:space="preserve"> Widget Filter</w:t>
             </w:r>
           </w:p>
         </w:tc>
@@ -5703,12 +6192,14 @@
                 <w:rFonts w:asciiTheme="minorHAnsi" w:eastAsia="Times New Roman" w:hAnsiTheme="minorHAnsi" w:cs="Times New Roman"/>
               </w:rPr>
             </w:pPr>
+            <w:proofErr w:type="spellStart"/>
             <w:r>
               <w:rPr>
                 <w:rFonts w:asciiTheme="minorHAnsi" w:eastAsia="Times New Roman" w:hAnsiTheme="minorHAnsi" w:cs="Times New Roman"/>
               </w:rPr>
               <w:t>stacklaWidgetFilter</w:t>
             </w:r>
+            <w:proofErr w:type="spellEnd"/>
           </w:p>
         </w:tc>
         <w:tc>
@@ -5743,13 +6234,23 @@
                 <w:rFonts w:asciiTheme="minorHAnsi" w:eastAsia="Times New Roman" w:hAnsiTheme="minorHAnsi" w:cs="Times New Roman"/>
               </w:rPr>
             </w:pPr>
+            <w:proofErr w:type="spellStart"/>
             <w:r>
               <w:rPr>
                 <w:rFonts w:asciiTheme="minorHAnsi" w:eastAsia="Times New Roman" w:hAnsiTheme="minorHAnsi" w:cs="Times New Roman"/>
                 <w:b w:val="0"/>
                 <w:bCs w:val="0"/>
               </w:rPr>
-              <w:t>Stackla Widget Tag Group</w:t>
+              <w:t>Stackla</w:t>
+            </w:r>
+            <w:proofErr w:type="spellEnd"/>
+            <w:r>
+              <w:rPr>
+                <w:rFonts w:asciiTheme="minorHAnsi" w:eastAsia="Times New Roman" w:hAnsiTheme="minorHAnsi" w:cs="Times New Roman"/>
+                <w:b w:val="0"/>
+                <w:bCs w:val="0"/>
+              </w:rPr>
+              <w:t xml:space="preserve"> Widget Tag Group</w:t>
             </w:r>
           </w:p>
         </w:tc>
@@ -5764,12 +6265,14 @@
                 <w:rFonts w:asciiTheme="minorHAnsi" w:eastAsia="Times New Roman" w:hAnsiTheme="minorHAnsi" w:cs="Times New Roman"/>
               </w:rPr>
             </w:pPr>
+            <w:proofErr w:type="spellStart"/>
             <w:r>
               <w:rPr>
                 <w:rFonts w:asciiTheme="minorHAnsi" w:eastAsia="Times New Roman" w:hAnsiTheme="minorHAnsi" w:cs="Times New Roman"/>
               </w:rPr>
               <w:t>stacklaWidgetTagGroup</w:t>
             </w:r>
+            <w:proofErr w:type="spellEnd"/>
           </w:p>
         </w:tc>
         <w:tc>
@@ -5804,13 +6307,23 @@
                 <w:rFonts w:asciiTheme="minorHAnsi" w:eastAsia="Times New Roman" w:hAnsiTheme="minorHAnsi" w:cs="Times New Roman"/>
               </w:rPr>
             </w:pPr>
+            <w:proofErr w:type="spellStart"/>
             <w:r>
               <w:rPr>
                 <w:rFonts w:asciiTheme="minorHAnsi" w:eastAsia="Times New Roman" w:hAnsiTheme="minorHAnsi" w:cs="Times New Roman"/>
                 <w:b w:val="0"/>
                 <w:bCs w:val="0"/>
               </w:rPr>
-              <w:t xml:space="preserve">Stackla </w:t>
+              <w:t>Stackla</w:t>
+            </w:r>
+            <w:proofErr w:type="spellEnd"/>
+            <w:r>
+              <w:rPr>
+                <w:rFonts w:asciiTheme="minorHAnsi" w:eastAsia="Times New Roman" w:hAnsiTheme="minorHAnsi" w:cs="Times New Roman"/>
+                <w:b w:val="0"/>
+                <w:bCs w:val="0"/>
+              </w:rPr>
+              <w:t xml:space="preserve"> </w:t>
             </w:r>
             <w:r>
               <w:rPr>
@@ -5833,12 +6346,14 @@
                 <w:rFonts w:asciiTheme="minorHAnsi" w:eastAsia="Times New Roman" w:hAnsiTheme="minorHAnsi" w:cs="Times New Roman"/>
               </w:rPr>
             </w:pPr>
+            <w:proofErr w:type="spellStart"/>
             <w:r>
               <w:rPr>
                 <w:rFonts w:asciiTheme="minorHAnsi" w:eastAsia="Times New Roman" w:hAnsiTheme="minorHAnsi" w:cs="Times New Roman"/>
               </w:rPr>
               <w:t>stacklaWidgetTagsGroupedAs</w:t>
             </w:r>
+            <w:proofErr w:type="spellEnd"/>
           </w:p>
         </w:tc>
         <w:tc>
@@ -5873,21 +6388,23 @@
                 <w:rFonts w:asciiTheme="minorHAnsi" w:eastAsia="Times New Roman" w:hAnsiTheme="minorHAnsi" w:cs="Times New Roman"/>
               </w:rPr>
             </w:pPr>
+            <w:proofErr w:type="spellStart"/>
             <w:r>
               <w:rPr>
                 <w:rFonts w:asciiTheme="minorHAnsi" w:eastAsia="Times New Roman" w:hAnsiTheme="minorHAnsi" w:cs="Times New Roman"/>
                 <w:b w:val="0"/>
                 <w:bCs w:val="0"/>
               </w:rPr>
-              <w:t>Stackl</w:t>
-            </w:r>
+              <w:t>Stackla</w:t>
+            </w:r>
+            <w:proofErr w:type="spellEnd"/>
             <w:r>
               <w:rPr>
                 <w:rFonts w:asciiTheme="minorHAnsi" w:eastAsia="Times New Roman" w:hAnsiTheme="minorHAnsi" w:cs="Times New Roman"/>
                 <w:b w:val="0"/>
                 <w:bCs w:val="0"/>
               </w:rPr>
-              <w:t>a PDP Widget Enabled</w:t>
+              <w:t xml:space="preserve"> PDP Widget Enabled</w:t>
             </w:r>
           </w:p>
         </w:tc>
@@ -5902,12 +6419,14 @@
                 <w:rFonts w:asciiTheme="minorHAnsi" w:eastAsia="Times New Roman" w:hAnsiTheme="minorHAnsi" w:cs="Times New Roman"/>
               </w:rPr>
             </w:pPr>
+            <w:proofErr w:type="spellStart"/>
             <w:r>
               <w:rPr>
                 <w:rFonts w:asciiTheme="minorHAnsi" w:eastAsia="Times New Roman" w:hAnsiTheme="minorHAnsi" w:cs="Times New Roman"/>
               </w:rPr>
               <w:t>stacklaWidgetEnabled</w:t>
             </w:r>
+            <w:proofErr w:type="spellEnd"/>
           </w:p>
         </w:tc>
         <w:tc>
@@ -6019,7 +6538,21 @@
         <w:rPr>
           <w:iCs/>
         </w:rPr>
-        <w:t>The Stackla-ProductFeed job</w:t>
+        <w:t xml:space="preserve">The </w:t>
+      </w:r>
+      <w:proofErr w:type="spellStart"/>
+      <w:r>
+        <w:rPr>
+          <w:iCs/>
+        </w:rPr>
+        <w:t>Stackla-ProductFeed</w:t>
+      </w:r>
+      <w:proofErr w:type="spellEnd"/>
+      <w:r>
+        <w:rPr>
+          <w:iCs/>
+        </w:rPr>
+        <w:t xml:space="preserve"> job</w:t>
       </w:r>
       <w:r>
         <w:rPr>
@@ -6063,6 +6596,8 @@
         </w:rPr>
         <w:t xml:space="preserve"> </w:t>
       </w:r>
+      <w:proofErr w:type="spellStart"/>
+      <w:proofErr w:type="gramStart"/>
       <w:r>
         <w:rPr>
           <w:iCs/>
@@ -6085,8 +6620,16 @@
         <w:rPr>
           <w:iCs/>
         </w:rPr>
-        <w:t>tackla.ExportProductFeed</w:t>
-      </w:r>
+        <w:t>tackla</w:t>
+      </w:r>
+      <w:proofErr w:type="gramEnd"/>
+      <w:r>
+        <w:rPr>
+          <w:iCs/>
+        </w:rPr>
+        <w:t>.ExportProductFeed</w:t>
+      </w:r>
+      <w:proofErr w:type="spellEnd"/>
       <w:r>
         <w:rPr>
           <w:iCs/>
@@ -6123,33 +6666,41 @@
         <w:rPr>
           <w:iCs/>
         </w:rPr>
-        <w:t>Specific product IDs (separated by commas) may be entered for the “Products” parameter. If no product IDs are specified, all</w:t>
-      </w:r>
-      <w:r>
-        <w:rPr>
-          <w:iCs/>
-        </w:rPr>
-        <w:t xml:space="preserve"> products assigned to the current site will be exported to the product feed.</w:t>
-      </w:r>
-    </w:p>
-    <w:p>
-      <w:pPr>
-        <w:rPr>
-          <w:iCs/>
-        </w:rPr>
-      </w:pPr>
-    </w:p>
-    <w:p>
-      <w:pPr>
-        <w:rPr>
-          <w:iCs/>
-        </w:rPr>
-      </w:pPr>
-      <w:r>
-        <w:rPr>
-          <w:iCs/>
-        </w:rPr>
-        <w:t>The default value for the “TargetFolder” parameter is “</w:t>
+        <w:t>Specific product IDs (separated by commas) may be entered for the “Products” parameter. If no product IDs are specified, all products assigned to the current site will be exported to the product feed.</w:t>
+      </w:r>
+    </w:p>
+    <w:p>
+      <w:pPr>
+        <w:rPr>
+          <w:iCs/>
+        </w:rPr>
+      </w:pPr>
+    </w:p>
+    <w:p>
+      <w:pPr>
+        <w:rPr>
+          <w:iCs/>
+        </w:rPr>
+      </w:pPr>
+      <w:r>
+        <w:rPr>
+          <w:iCs/>
+        </w:rPr>
+        <w:t>The default value for the “</w:t>
+      </w:r>
+      <w:proofErr w:type="spellStart"/>
+      <w:r>
+        <w:rPr>
+          <w:iCs/>
+        </w:rPr>
+        <w:t>TargetFolder</w:t>
+      </w:r>
+      <w:proofErr w:type="spellEnd"/>
+      <w:r>
+        <w:rPr>
+          <w:iCs/>
+        </w:rPr>
+        <w:t>” parameter is “</w:t>
       </w:r>
       <w:r>
         <w:rPr>
@@ -6175,12 +6726,14 @@
         </w:rPr>
         <w:t xml:space="preserve"> parameter is “</w:t>
       </w:r>
+      <w:proofErr w:type="spellStart"/>
       <w:r>
         <w:rPr>
           <w:iCs/>
         </w:rPr>
         <w:t>stackla_product_feed</w:t>
       </w:r>
+      <w:proofErr w:type="spellEnd"/>
       <w:r>
         <w:rPr>
           <w:iCs/>
@@ -6208,6 +6761,8 @@
         <w:lastRenderedPageBreak/>
         <w:t xml:space="preserve">The scope of the </w:t>
       </w:r>
+      <w:proofErr w:type="spellStart"/>
+      <w:proofErr w:type="gramStart"/>
       <w:r>
         <w:rPr>
           <w:iCs/>
@@ -6230,8 +6785,16 @@
         <w:rPr>
           <w:iCs/>
         </w:rPr>
-        <w:t>tackla.ExportProductFeed</w:t>
-      </w:r>
+        <w:t>tackla</w:t>
+      </w:r>
+      <w:proofErr w:type="gramEnd"/>
+      <w:r>
+        <w:rPr>
+          <w:iCs/>
+        </w:rPr>
+        <w:t>.ExportProductFeed</w:t>
+      </w:r>
+      <w:proofErr w:type="spellEnd"/>
       <w:r>
         <w:rPr>
           <w:iCs/>
@@ -6338,8 +6901,30 @@
         <w:rPr>
           <w:iCs/>
         </w:rPr>
-        <w:t>In order to enable the tracking pixel “add_to_wishlist” event for use with the “plugin_wishlists</w:t>
-      </w:r>
+        <w:t>In order to enable the tracking pixel “</w:t>
+      </w:r>
+      <w:proofErr w:type="spellStart"/>
+      <w:r>
+        <w:rPr>
+          <w:iCs/>
+        </w:rPr>
+        <w:t>add_to_wishlist</w:t>
+      </w:r>
+      <w:proofErr w:type="spellEnd"/>
+      <w:r>
+        <w:rPr>
+          <w:iCs/>
+        </w:rPr>
+        <w:t>” event for use with the “</w:t>
+      </w:r>
+      <w:proofErr w:type="spellStart"/>
+      <w:r>
+        <w:rPr>
+          <w:iCs/>
+        </w:rPr>
+        <w:t>plugin_wishlists</w:t>
+      </w:r>
+      <w:proofErr w:type="spellEnd"/>
       <w:r>
         <w:rPr>
           <w:iCs/>
@@ -6364,11 +6949,47 @@
         </w:rPr>
         <w:t xml:space="preserve"> containing “</w:t>
       </w:r>
-      <w:r>
-        <w:rPr>
-          <w:iCs/>
-        </w:rPr>
-        <w:t>processInclude(require('./product/wishlist'))</w:t>
+      <w:proofErr w:type="spellStart"/>
+      <w:r>
+        <w:rPr>
+          <w:iCs/>
+        </w:rPr>
+        <w:t>processInclude</w:t>
+      </w:r>
+      <w:proofErr w:type="spellEnd"/>
+      <w:r>
+        <w:rPr>
+          <w:iCs/>
+        </w:rPr>
+        <w:t>(require(</w:t>
+      </w:r>
+      <w:proofErr w:type="gramStart"/>
+      <w:r>
+        <w:rPr>
+          <w:iCs/>
+        </w:rPr>
+        <w:t>'./</w:t>
+      </w:r>
+      <w:proofErr w:type="gramEnd"/>
+      <w:r>
+        <w:rPr>
+          <w:iCs/>
+        </w:rPr>
+        <w:t>product/</w:t>
+      </w:r>
+      <w:proofErr w:type="spellStart"/>
+      <w:r>
+        <w:rPr>
+          <w:iCs/>
+        </w:rPr>
+        <w:t>wishlist</w:t>
+      </w:r>
+      <w:proofErr w:type="spellEnd"/>
+      <w:r>
+        <w:rPr>
+          <w:iCs/>
+        </w:rPr>
+        <w:t>'))</w:t>
       </w:r>
       <w:r>
         <w:rPr>
@@ -6386,7 +7007,21 @@
         <w:rPr>
           <w:iCs/>
         </w:rPr>
-        <w:t>“cartridge/client/default/js”</w:t>
+        <w:t>“cartridge/client/default/</w:t>
+      </w:r>
+      <w:proofErr w:type="spellStart"/>
+      <w:r>
+        <w:rPr>
+          <w:iCs/>
+        </w:rPr>
+        <w:t>js</w:t>
+      </w:r>
+      <w:proofErr w:type="spellEnd"/>
+      <w:r>
+        <w:rPr>
+          <w:iCs/>
+        </w:rPr>
+        <w:t>”</w:t>
       </w:r>
       <w:r>
         <w:rPr>
@@ -6418,14 +7053,23 @@
         <w:rPr>
           <w:iCs/>
         </w:rPr>
-        <w:t>In the main.js file located in the same direct</w:t>
-      </w:r>
-      <w:r>
-        <w:rPr>
-          <w:iCs/>
-        </w:rPr>
-        <w:t xml:space="preserve">ory, change the path for miniCart to </w:t>
-      </w:r>
+        <w:t xml:space="preserve">In the main.js file located in the same directory, change the path for </w:t>
+      </w:r>
+      <w:proofErr w:type="spellStart"/>
+      <w:r>
+        <w:rPr>
+          <w:iCs/>
+        </w:rPr>
+        <w:t>miniCart</w:t>
+      </w:r>
+      <w:proofErr w:type="spellEnd"/>
+      <w:r>
+        <w:rPr>
+          <w:iCs/>
+        </w:rPr>
+        <w:t xml:space="preserve"> to </w:t>
+      </w:r>
+      <w:proofErr w:type="gramStart"/>
       <w:r>
         <w:rPr>
           <w:iCs/>
@@ -6436,8 +7080,23 @@
         <w:rPr>
           <w:iCs/>
         </w:rPr>
-        <w:t>./components/miniCart</w:t>
-      </w:r>
+        <w:t>./</w:t>
+      </w:r>
+      <w:proofErr w:type="gramEnd"/>
+      <w:r>
+        <w:rPr>
+          <w:iCs/>
+        </w:rPr>
+        <w:t>components/</w:t>
+      </w:r>
+      <w:proofErr w:type="spellStart"/>
+      <w:r>
+        <w:rPr>
+          <w:iCs/>
+        </w:rPr>
+        <w:t>miniCart</w:t>
+      </w:r>
+      <w:proofErr w:type="spellEnd"/>
       <w:r>
         <w:rPr>
           <w:iCs/>
@@ -6462,7 +7121,49 @@
         <w:rPr>
           <w:iCs/>
         </w:rPr>
-        <w:t>In the “paths” property of the package.json file located in the top level of the cartridge, add a “wishlists” property with a path to your “plugin_wishlists” cartridge.</w:t>
+        <w:t xml:space="preserve">In the “paths” property of the </w:t>
+      </w:r>
+      <w:proofErr w:type="spellStart"/>
+      <w:r>
+        <w:rPr>
+          <w:iCs/>
+        </w:rPr>
+        <w:t>package.json</w:t>
+      </w:r>
+      <w:proofErr w:type="spellEnd"/>
+      <w:r>
+        <w:rPr>
+          <w:iCs/>
+        </w:rPr>
+        <w:t xml:space="preserve"> file located in the top level of the cartridge, add a “</w:t>
+      </w:r>
+      <w:proofErr w:type="spellStart"/>
+      <w:r>
+        <w:rPr>
+          <w:iCs/>
+        </w:rPr>
+        <w:t>wishlists</w:t>
+      </w:r>
+      <w:proofErr w:type="spellEnd"/>
+      <w:r>
+        <w:rPr>
+          <w:iCs/>
+        </w:rPr>
+        <w:t>” property with a path to your “</w:t>
+      </w:r>
+      <w:proofErr w:type="spellStart"/>
+      <w:r>
+        <w:rPr>
+          <w:iCs/>
+        </w:rPr>
+        <w:t>plugin_wishlists</w:t>
+      </w:r>
+      <w:proofErr w:type="spellEnd"/>
+      <w:r>
+        <w:rPr>
+          <w:iCs/>
+        </w:rPr>
+        <w:t>” cartridge.</w:t>
       </w:r>
     </w:p>
     <w:p>
@@ -6498,10 +7199,23 @@
     <w:p/>
     <w:p>
       <w:r>
-        <w:t>Integration t</w:t>
-      </w:r>
-      <w:r>
-        <w:t>ests for the Cart-AddProduct route and the optional Wishlist-AddProduct route have been included in the cartridge.</w:t>
+        <w:t>Integration tests for the Cart-</w:t>
+      </w:r>
+      <w:proofErr w:type="spellStart"/>
+      <w:r>
+        <w:t>AddProduct</w:t>
+      </w:r>
+      <w:proofErr w:type="spellEnd"/>
+      <w:r>
+        <w:t xml:space="preserve"> route and the optional Wishlist-</w:t>
+      </w:r>
+      <w:proofErr w:type="spellStart"/>
+      <w:r>
+        <w:t>AddProduct</w:t>
+      </w:r>
+      <w:proofErr w:type="spellEnd"/>
+      <w:r>
+        <w:t xml:space="preserve"> route have been included in the cartridge.</w:t>
       </w:r>
     </w:p>
     <w:p/>
@@ -6580,11 +7294,19 @@
         </w:rPr>
         <w:t xml:space="preserve">by the </w:t>
       </w:r>
-      <w:r>
-        <w:rPr>
-          <w:iCs/>
-        </w:rPr>
-        <w:t xml:space="preserve">Stackla-ProductFeed </w:t>
+      <w:proofErr w:type="spellStart"/>
+      <w:r>
+        <w:rPr>
+          <w:iCs/>
+        </w:rPr>
+        <w:t>Stackla-ProductFeed</w:t>
+      </w:r>
+      <w:proofErr w:type="spellEnd"/>
+      <w:r>
+        <w:rPr>
+          <w:iCs/>
+        </w:rPr>
+        <w:t xml:space="preserve"> </w:t>
       </w:r>
       <w:r>
         <w:rPr>
@@ -6676,7 +7398,21 @@
         <w:rPr>
           <w:iCs/>
         </w:rPr>
-        <w:t>Cartridge functionality is dependent on the availability of the Stackla service.</w:t>
+        <w:t xml:space="preserve">Cartridge functionality is dependent on the availability of the </w:t>
+      </w:r>
+      <w:proofErr w:type="spellStart"/>
+      <w:r>
+        <w:rPr>
+          <w:iCs/>
+        </w:rPr>
+        <w:t>Stackla</w:t>
+      </w:r>
+      <w:proofErr w:type="spellEnd"/>
+      <w:r>
+        <w:rPr>
+          <w:iCs/>
+        </w:rPr>
+        <w:t xml:space="preserve"> service.</w:t>
       </w:r>
     </w:p>
     <w:p>
@@ -6717,19 +7453,41 @@
         <w:rPr>
           <w:iCs/>
         </w:rPr>
-        <w:t xml:space="preserve">When the Stackla service is down, customer </w:t>
-      </w:r>
-      <w:r>
-        <w:rPr>
-          <w:iCs/>
-        </w:rPr>
-        <w:t>activity will not be tracked, and widgets will not appear.</w:t>
-      </w:r>
-      <w:r>
-        <w:rPr>
-          <w:iCs/>
-        </w:rPr>
-        <w:t xml:space="preserve"> Contact Stackla support.</w:t>
+        <w:t xml:space="preserve">When the </w:t>
+      </w:r>
+      <w:proofErr w:type="spellStart"/>
+      <w:r>
+        <w:rPr>
+          <w:iCs/>
+        </w:rPr>
+        <w:t>Stackla</w:t>
+      </w:r>
+      <w:proofErr w:type="spellEnd"/>
+      <w:r>
+        <w:rPr>
+          <w:iCs/>
+        </w:rPr>
+        <w:t xml:space="preserve"> service is down, customer activity will not be tracked, and widgets will not appear.</w:t>
+      </w:r>
+      <w:r>
+        <w:rPr>
+          <w:iCs/>
+        </w:rPr>
+        <w:t xml:space="preserve"> Contact </w:t>
+      </w:r>
+      <w:proofErr w:type="spellStart"/>
+      <w:r>
+        <w:rPr>
+          <w:iCs/>
+        </w:rPr>
+        <w:t>Stackla</w:t>
+      </w:r>
+      <w:proofErr w:type="spellEnd"/>
+      <w:r>
+        <w:rPr>
+          <w:iCs/>
+        </w:rPr>
+        <w:t xml:space="preserve"> support.</w:t>
       </w:r>
     </w:p>
     <w:p>
@@ -6832,13 +7590,35 @@
         <w:rPr>
           <w:iCs/>
         </w:rPr>
-        <w:t>The product feed generated by the S</w:t>
-      </w:r>
-      <w:r>
-        <w:rPr>
-          <w:iCs/>
-        </w:rPr>
-        <w:t>tackla-ProductFeed job needs to be imported into Stackla.</w:t>
+        <w:t xml:space="preserve">The product feed generated by the </w:t>
+      </w:r>
+      <w:proofErr w:type="spellStart"/>
+      <w:r>
+        <w:rPr>
+          <w:iCs/>
+        </w:rPr>
+        <w:t>Stackla-ProductFeed</w:t>
+      </w:r>
+      <w:proofErr w:type="spellEnd"/>
+      <w:r>
+        <w:rPr>
+          <w:iCs/>
+        </w:rPr>
+        <w:t xml:space="preserve"> job needs to be imported into </w:t>
+      </w:r>
+      <w:proofErr w:type="spellStart"/>
+      <w:r>
+        <w:rPr>
+          <w:iCs/>
+        </w:rPr>
+        <w:t>Stackla</w:t>
+      </w:r>
+      <w:proofErr w:type="spellEnd"/>
+      <w:r>
+        <w:rPr>
+          <w:iCs/>
+        </w:rPr>
+        <w:t>.</w:t>
       </w:r>
     </w:p>
     <w:p>
@@ -6913,13 +7693,7 @@
         <w:rPr>
           <w:iCs/>
         </w:rPr>
-        <w:t>Find the product fe</w:t>
-      </w:r>
-      <w:r>
-        <w:rPr>
-          <w:iCs/>
-        </w:rPr>
-        <w:t>ed XML file and copy the URL, i.e., {domain}/on/demandware.static/-/Sites-storefront-catalog-m-en/default/feeds/productfeed.xml.</w:t>
+        <w:t>Find the product feed XML file and copy the URL, i.e., {domain}/on/demandware.static/-/Sites-storefront-catalog-m-en/default/feeds/productfeed.xml.</w:t>
       </w:r>
     </w:p>
     <w:p>
@@ -6943,7 +7717,21 @@
         <w:rPr>
           <w:iCs/>
         </w:rPr>
-        <w:t>o to the Stackla Dashboard</w:t>
+        <w:t xml:space="preserve">o to the </w:t>
+      </w:r>
+      <w:proofErr w:type="spellStart"/>
+      <w:r>
+        <w:rPr>
+          <w:iCs/>
+        </w:rPr>
+        <w:t>Stackla</w:t>
+      </w:r>
+      <w:proofErr w:type="spellEnd"/>
+      <w:r>
+        <w:rPr>
+          <w:iCs/>
+        </w:rPr>
+        <w:t xml:space="preserve"> Dashboard</w:t>
       </w:r>
       <w:r>
         <w:rPr>
@@ -6989,13 +7777,7 @@
         <w:rPr>
           <w:iCs/>
         </w:rPr>
-        <w:t xml:space="preserve">Add the URL of the product feed XML file from the </w:t>
-      </w:r>
-      <w:r>
-        <w:rPr>
-          <w:iCs/>
-        </w:rPr>
-        <w:t>Salesforce B2C Commerce site.</w:t>
+        <w:t>Add the URL of the product feed XML file from the Salesforce B2C Commerce site.</w:t>
       </w:r>
     </w:p>
     <w:p>
@@ -7356,10 +8138,7 @@
         <w:ind w:hanging="2"/>
       </w:pPr>
       <w:r>
-        <w:t>The Page Designer widget appears as a component</w:t>
-      </w:r>
-      <w:r>
-        <w:t xml:space="preserve"> that can be added to any Page Designer page. </w:t>
+        <w:t xml:space="preserve">The Page Designer widget appears as a component that can be added to any Page Designer page. </w:t>
       </w:r>
       <w:r>
         <w:t xml:space="preserve">Page Designer is located in Business Manager in </w:t>
@@ -7545,7 +8324,21 @@
         <w:rPr>
           <w:iCs/>
         </w:rPr>
-        <w:t>The widget appears on the Product Detail Page. The productDetails.isml template may be modified to change the position of the widget.</w:t>
+        <w:t xml:space="preserve">The widget appears on the Product Detail Page. The </w:t>
+      </w:r>
+      <w:proofErr w:type="spellStart"/>
+      <w:r>
+        <w:rPr>
+          <w:iCs/>
+        </w:rPr>
+        <w:t>productDetails.isml</w:t>
+      </w:r>
+      <w:proofErr w:type="spellEnd"/>
+      <w:r>
+        <w:rPr>
+          <w:iCs/>
+        </w:rPr>
+        <w:t xml:space="preserve"> template may be modified to change the position of the widget.</w:t>
       </w:r>
     </w:p>
     <w:p>
@@ -7634,14 +8427,30 @@
         <w:rPr>
           <w:iCs/>
         </w:rPr>
-        <w:t>The Stackla tracking pixel can be viewed by checking the source code of the page. For example, the ‘</w:t>
-      </w:r>
+        <w:t xml:space="preserve">The </w:t>
+      </w:r>
+      <w:proofErr w:type="spellStart"/>
+      <w:r>
+        <w:rPr>
+          <w:iCs/>
+        </w:rPr>
+        <w:t>Stackla</w:t>
+      </w:r>
+      <w:proofErr w:type="spellEnd"/>
+      <w:r>
+        <w:rPr>
+          <w:iCs/>
+        </w:rPr>
+        <w:t xml:space="preserve"> tracking pixel can be viewed by checking the source code of the page. For example, the ‘</w:t>
+      </w:r>
+      <w:proofErr w:type="spellStart"/>
       <w:r>
         <w:rPr>
           <w:iCs/>
         </w:rPr>
         <w:t>product_page_view</w:t>
       </w:r>
+      <w:proofErr w:type="spellEnd"/>
       <w:r>
         <w:rPr>
           <w:iCs/>
@@ -7695,6 +8504,7 @@
       <w:r>
         <w:rPr>
           <w:iCs/>
+          <w:noProof/>
         </w:rPr>
         <w:drawing>
           <wp:inline distT="0" distB="0" distL="0" distR="0" wp14:anchorId="71915687" wp14:editId="59889CF2">
@@ -7916,10 +8726,7 @@
           </w:tcPr>
           <w:p>
             <w:r>
-              <w:t xml:space="preserve">Initial </w:t>
-            </w:r>
-            <w:r>
-              <w:t>release</w:t>
+              <w:t>Initial release</w:t>
             </w:r>
           </w:p>
         </w:tc>
@@ -8099,12 +8906,21 @@
       </w:rPr>
       <w:t>{</w:t>
     </w:r>
+    <w:proofErr w:type="spellStart"/>
     <w:r>
       <w:rPr>
         <w:i/>
         <w:color w:val="000000"/>
       </w:rPr>
-      <w:t xml:space="preserve">Stackla </w:t>
+      <w:t>Stackla</w:t>
+    </w:r>
+    <w:proofErr w:type="spellEnd"/>
+    <w:r>
+      <w:rPr>
+        <w:i/>
+        <w:color w:val="000000"/>
+      </w:rPr>
+      <w:t xml:space="preserve"> </w:t>
     </w:r>
     <w:r>
       <w:rPr>
@@ -10712,28 +11528,28 @@
 </file>
 
 <file path=customXml/item1.xml><?xml version="1.0" encoding="utf-8"?>
-<b:Sources xmlns:b="http://schemas.openxmlformats.org/officeDocument/2006/bibliography" xmlns="http://schemas.openxmlformats.org/officeDocument/2006/bibliography" SelectedStyle="/APASixthEditionOfficeOnline.xsl" StyleName="APA" Version="6"/>
-</file>
-
-<file path=customXml/item2.xml><?xml version="1.0" encoding="utf-8"?>
 <go:gDocsCustomXmlDataStorage xmlns:go="http://customooxmlschemas.google.com/" xmlns:r="http://schemas.openxmlformats.org/officeDocument/2006/relationships">
   <go:docsCustomData xmlns:go="http://customooxmlschemas.google.com/" roundtripDataSignature="AMtx7miLXpKHyZHFigoZR0EhLCAYQHencg==">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</go:docsCustomData>
 </go:gDocsCustomXmlDataStorage>
 </file>
 
-<file path=customXml/itemProps1.xml><?xml version="1.0" encoding="utf-8"?>
-<ds:datastoreItem xmlns:ds="http://schemas.openxmlformats.org/officeDocument/2006/customXml" ds:itemID="{4892CD12-AC0A-1348-BF0A-D1047FD14552}">
-  <ds:schemaRefs>
-    <ds:schemaRef ds:uri="http://schemas.openxmlformats.org/officeDocument/2006/bibliography"/>
-  </ds:schemaRefs>
-</ds:datastoreItem>
+<file path=customXml/item2.xml><?xml version="1.0" encoding="utf-8"?>
+<b:Sources xmlns:b="http://schemas.openxmlformats.org/officeDocument/2006/bibliography" xmlns="http://schemas.openxmlformats.org/officeDocument/2006/bibliography" SelectedStyle="/APASixthEditionOfficeOnline.xsl" StyleName="APA" Version="6"/>
 </file>
 
-<file path=customXml/itemProps2.xml><?xml version="1.0" encoding="utf-8"?>
+<file path=customXml/itemProps1.xml><?xml version="1.0" encoding="utf-8"?>
 <ds:datastoreItem xmlns:ds="http://schemas.openxmlformats.org/officeDocument/2006/customXml" ds:itemID="{11111111-1234-1234-1234-123412341234}">
   <ds:schemaRefs>
     <ds:schemaRef ds:uri="http://customooxmlschemas.google.com/"/>
     <ds:schemaRef ds:uri="http://schemas.openxmlformats.org/officeDocument/2006/relationships"/>
   </ds:schemaRefs>
 </ds:datastoreItem>
+</file>
+
+<file path=customXml/itemProps2.xml><?xml version="1.0" encoding="utf-8"?>
+<ds:datastoreItem xmlns:ds="http://schemas.openxmlformats.org/officeDocument/2006/customXml" ds:itemID="{4892CD12-AC0A-1348-BF0A-D1047FD14552}">
+  <ds:schemaRefs>
+    <ds:schemaRef ds:uri="http://schemas.openxmlformats.org/officeDocument/2006/bibliography"/>
+  </ds:schemaRefs>
+</ds:datastoreItem>
 </file>
</xml_diff>

<commit_message>
removes Page Designer files and references in documentation
</commit_message>
<xml_diff>
--- a/documentation/Stackla_Integration_Guide_20_1_0.docx
+++ b/documentation/Stackla_Integration_Guide_20_1_0.docx
@@ -11528,28 +11528,28 @@
 </file>
 
 <file path=customXml/item1.xml><?xml version="1.0" encoding="utf-8"?>
+<b:Sources xmlns:b="http://schemas.openxmlformats.org/officeDocument/2006/bibliography" xmlns="http://schemas.openxmlformats.org/officeDocument/2006/bibliography" SelectedStyle="/APASixthEditionOfficeOnline.xsl" StyleName="APA" Version="6"/>
+</file>
+
+<file path=customXml/item2.xml><?xml version="1.0" encoding="utf-8"?>
 <go:gDocsCustomXmlDataStorage xmlns:go="http://customooxmlschemas.google.com/" xmlns:r="http://schemas.openxmlformats.org/officeDocument/2006/relationships">
   <go:docsCustomData xmlns:go="http://customooxmlschemas.google.com/" roundtripDataSignature="AMtx7miLXpKHyZHFigoZR0EhLCAYQHencg==">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</go:docsCustomData>
 </go:gDocsCustomXmlDataStorage>
 </file>
 
-<file path=customXml/item2.xml><?xml version="1.0" encoding="utf-8"?>
-<b:Sources xmlns:b="http://schemas.openxmlformats.org/officeDocument/2006/bibliography" xmlns="http://schemas.openxmlformats.org/officeDocument/2006/bibliography" SelectedStyle="/APASixthEditionOfficeOnline.xsl" StyleName="APA" Version="6"/>
+<file path=customXml/itemProps1.xml><?xml version="1.0" encoding="utf-8"?>
+<ds:datastoreItem xmlns:ds="http://schemas.openxmlformats.org/officeDocument/2006/customXml" ds:itemID="{4892CD12-AC0A-1348-BF0A-D1047FD14552}">
+  <ds:schemaRefs>
+    <ds:schemaRef ds:uri="http://schemas.openxmlformats.org/officeDocument/2006/bibliography"/>
+  </ds:schemaRefs>
+</ds:datastoreItem>
 </file>
 
-<file path=customXml/itemProps1.xml><?xml version="1.0" encoding="utf-8"?>
+<file path=customXml/itemProps2.xml><?xml version="1.0" encoding="utf-8"?>
 <ds:datastoreItem xmlns:ds="http://schemas.openxmlformats.org/officeDocument/2006/customXml" ds:itemID="{11111111-1234-1234-1234-123412341234}">
   <ds:schemaRefs>
     <ds:schemaRef ds:uri="http://customooxmlschemas.google.com/"/>
     <ds:schemaRef ds:uri="http://schemas.openxmlformats.org/officeDocument/2006/relationships"/>
   </ds:schemaRefs>
 </ds:datastoreItem>
-</file>
-
-<file path=customXml/itemProps2.xml><?xml version="1.0" encoding="utf-8"?>
-<ds:datastoreItem xmlns:ds="http://schemas.openxmlformats.org/officeDocument/2006/customXml" ds:itemID="{4892CD12-AC0A-1348-BF0A-D1047FD14552}">
-  <ds:schemaRefs>
-    <ds:schemaRef ds:uri="http://schemas.openxmlformats.org/officeDocument/2006/bibliography"/>
-  </ds:schemaRefs>
-</ds:datastoreItem>
 </file>
</xml_diff>

<commit_message>
upload the correct version of the documentation w/ Page Designer references
</commit_message>
<xml_diff>
--- a/documentation/Stackla_Integration_Guide_20_1_0.docx
+++ b/documentation/Stackla_Integration_Guide_20_1_0.docx
@@ -2144,6 +2144,12 @@
         <w:rPr>
           <w:iCs/>
         </w:rPr>
+        <w:t xml:space="preserve"> visual content engine</w:t>
+      </w:r>
+      <w:r>
+        <w:rPr>
+          <w:iCs/>
+        </w:rPr>
         <w:t xml:space="preserve"> features:</w:t>
       </w:r>
     </w:p>
@@ -2223,36 +2229,6 @@
         <w:rPr>
           <w:iCs/>
         </w:rPr>
-        <w:t xml:space="preserve">Page Designer </w:t>
-      </w:r>
-      <w:r>
-        <w:rPr>
-          <w:iCs/>
-        </w:rPr>
-        <w:t>W</w:t>
-      </w:r>
-      <w:r>
-        <w:rPr>
-          <w:iCs/>
-        </w:rPr>
-        <w:t>idget</w:t>
-      </w:r>
-    </w:p>
-    <w:p>
-      <w:pPr>
-        <w:pStyle w:val="ListParagraph"/>
-        <w:numPr>
-          <w:ilvl w:val="0"/>
-          <w:numId w:val="5"/>
-        </w:numPr>
-        <w:rPr>
-          <w:iCs/>
-        </w:rPr>
-      </w:pPr>
-      <w:r>
-        <w:rPr>
-          <w:iCs/>
-        </w:rPr>
         <w:t xml:space="preserve">Product </w:t>
       </w:r>
       <w:r>
@@ -2267,13 +2243,6 @@
         </w:rPr>
         <w:t>eed</w:t>
       </w:r>
-    </w:p>
-    <w:p>
-      <w:pPr>
-        <w:rPr>
-          <w:iCs/>
-        </w:rPr>
-      </w:pPr>
     </w:p>
     <w:p>
       <w:pPr>
@@ -2911,7 +2880,6 @@
         <w:rPr>
           <w:color w:val="7B7B7B"/>
         </w:rPr>
-        <w:lastRenderedPageBreak/>
         <w:t xml:space="preserve">2.2 </w:t>
       </w:r>
       <w:r>
@@ -4039,13 +4007,84 @@
         </w:rPr>
         <w:t>The widget is available on the Product Detail Page.</w:t>
       </w:r>
-    </w:p>
-    <w:p>
-      <w:pPr>
-        <w:rPr>
-          <w:iCs/>
-        </w:rPr>
-      </w:pPr>
+      <w:r>
+        <w:rPr>
+          <w:iCs/>
+        </w:rPr>
+        <w:t xml:space="preserve"> </w:t>
+      </w:r>
+      <w:r>
+        <w:rPr>
+          <w:iCs/>
+        </w:rPr>
+        <w:t xml:space="preserve">The Product Details Page widget renders UGC content tagged in </w:t>
+      </w:r>
+      <w:proofErr w:type="spellStart"/>
+      <w:r>
+        <w:rPr>
+          <w:iCs/>
+        </w:rPr>
+        <w:t>Stackla</w:t>
+      </w:r>
+      <w:proofErr w:type="spellEnd"/>
+      <w:r>
+        <w:rPr>
+          <w:iCs/>
+        </w:rPr>
+        <w:t xml:space="preserve"> for th</w:t>
+      </w:r>
+      <w:r>
+        <w:rPr>
+          <w:iCs/>
+        </w:rPr>
+        <w:t xml:space="preserve">at unique </w:t>
+      </w:r>
+      <w:r>
+        <w:rPr>
+          <w:iCs/>
+        </w:rPr>
+        <w:t>Product ID.</w:t>
+      </w:r>
+      <w:r>
+        <w:rPr>
+          <w:iCs/>
+        </w:rPr>
+        <w:t xml:space="preserve"> Tags are generated or created in </w:t>
+      </w:r>
+      <w:proofErr w:type="spellStart"/>
+      <w:r>
+        <w:rPr>
+          <w:iCs/>
+        </w:rPr>
+        <w:t>Stackla</w:t>
+      </w:r>
+      <w:proofErr w:type="spellEnd"/>
+      <w:r>
+        <w:rPr>
+          <w:iCs/>
+        </w:rPr>
+        <w:t xml:space="preserve"> based on the Product Feed included in the </w:t>
+      </w:r>
+      <w:proofErr w:type="spellStart"/>
+      <w:r>
+        <w:rPr>
+          <w:iCs/>
+        </w:rPr>
+        <w:t>int_stackla</w:t>
+      </w:r>
+      <w:proofErr w:type="spellEnd"/>
+      <w:r>
+        <w:rPr>
+          <w:iCs/>
+        </w:rPr>
+        <w:t xml:space="preserve"> cartridge.</w:t>
+      </w:r>
+      <w:r>
+        <w:rPr>
+          <w:iCs/>
+        </w:rPr>
+        <w:br/>
+      </w:r>
     </w:p>
     <w:p>
       <w:pPr>
@@ -4118,78 +4157,19 @@
         <w:rPr>
           <w:iCs/>
         </w:rPr>
-        <w:t xml:space="preserve">2.2.3 </w:t>
-      </w:r>
-      <w:r>
-        <w:rPr>
-          <w:iCs/>
-        </w:rPr>
-        <w:t xml:space="preserve">  </w:t>
-      </w:r>
-      <w:r>
-        <w:rPr>
-          <w:iCs/>
-        </w:rPr>
-        <w:t xml:space="preserve">Page </w:t>
-      </w:r>
-      <w:r>
-        <w:rPr>
-          <w:iCs/>
-        </w:rPr>
-        <w:t>D</w:t>
-      </w:r>
-      <w:r>
-        <w:rPr>
-          <w:iCs/>
-        </w:rPr>
-        <w:t>esigner PDP</w:t>
-      </w:r>
-    </w:p>
-    <w:p>
-      <w:pPr>
-        <w:rPr>
-          <w:iCs/>
-        </w:rPr>
-      </w:pPr>
-    </w:p>
-    <w:p>
-      <w:pPr>
-        <w:rPr>
-          <w:iCs/>
-        </w:rPr>
-      </w:pPr>
-      <w:r>
-        <w:rPr>
-          <w:iCs/>
-        </w:rPr>
-        <w:t>The widget is also available as a component in Page Designer, allowing for it to be easily added to any Page Designer page.</w:t>
-      </w:r>
-    </w:p>
-    <w:p>
-      <w:pPr>
-        <w:rPr>
-          <w:iCs/>
-        </w:rPr>
-      </w:pPr>
-    </w:p>
-    <w:p>
-      <w:pPr>
-        <w:rPr>
-          <w:iCs/>
-        </w:rPr>
-      </w:pPr>
-    </w:p>
-    <w:p>
-      <w:pPr>
-        <w:rPr>
-          <w:iCs/>
-        </w:rPr>
-      </w:pPr>
-      <w:r>
-        <w:rPr>
-          <w:iCs/>
-        </w:rPr>
-        <w:t xml:space="preserve">2.2.4 </w:t>
+        <w:t>2.2.</w:t>
+      </w:r>
+      <w:r>
+        <w:rPr>
+          <w:iCs/>
+        </w:rPr>
+        <w:t>3</w:t>
+      </w:r>
+      <w:r>
+        <w:rPr>
+          <w:iCs/>
+        </w:rPr>
+        <w:t xml:space="preserve"> </w:t>
       </w:r>
       <w:r>
         <w:rPr>
@@ -5220,7 +5200,6 @@
       <w:bookmarkStart w:id="7" w:name="_heading=h.1t3h5sf" w:colFirst="0" w:colLast="0"/>
       <w:bookmarkEnd w:id="7"/>
       <w:r>
-        <w:lastRenderedPageBreak/>
         <w:t>Implementation Guide</w:t>
       </w:r>
     </w:p>
@@ -5291,6 +5270,7 @@
         <w:rPr>
           <w:iCs/>
         </w:rPr>
+        <w:lastRenderedPageBreak/>
         <w:t xml:space="preserve">Compile the </w:t>
       </w:r>
       <w:proofErr w:type="spellStart"/>
@@ -6758,7 +6738,6 @@
         <w:rPr>
           <w:iCs/>
         </w:rPr>
-        <w:lastRenderedPageBreak/>
         <w:t xml:space="preserve">The scope of the </w:t>
       </w:r>
       <w:proofErr w:type="spellStart"/>
@@ -6901,6 +6880,7 @@
         <w:rPr>
           <w:iCs/>
         </w:rPr>
+        <w:lastRenderedPageBreak/>
         <w:t>In order to enable the tracking pixel “</w:t>
       </w:r>
       <w:proofErr w:type="spellStart"/>
@@ -7165,13 +7145,6 @@
         </w:rPr>
         <w:t>” cartridge.</w:t>
       </w:r>
-    </w:p>
-    <w:p>
-      <w:pPr>
-        <w:rPr>
-          <w:iCs/>
-        </w:rPr>
-      </w:pPr>
     </w:p>
     <w:p>
       <w:pPr>
@@ -7219,7 +7192,6 @@
       </w:r>
     </w:p>
     <w:p/>
-    <w:p/>
     <w:p>
       <w:pPr>
         <w:pStyle w:val="Heading1"/>
@@ -7535,7 +7507,6 @@
       </w:r>
     </w:p>
     <w:p/>
-    <w:p/>
     <w:p>
       <w:pPr>
         <w:pStyle w:val="Heading1"/>
@@ -7547,7 +7518,6 @@
       <w:bookmarkStart w:id="18" w:name="_heading=h.3j2qqm3" w:colFirst="0" w:colLast="0"/>
       <w:bookmarkEnd w:id="18"/>
       <w:r>
-        <w:lastRenderedPageBreak/>
         <w:t>User Guide</w:t>
       </w:r>
     </w:p>
@@ -7711,6 +7681,7 @@
         <w:rPr>
           <w:iCs/>
         </w:rPr>
+        <w:lastRenderedPageBreak/>
         <w:t>G</w:t>
       </w:r>
       <w:r>
@@ -7973,7 +7944,6 @@
           <w:iCs/>
           <w:noProof/>
         </w:rPr>
-        <w:lastRenderedPageBreak/>
         <w:drawing>
           <wp:inline distT="0" distB="0" distL="0" distR="0">
             <wp:extent cx="5943600" cy="1354455"/>
@@ -8037,10 +8007,11 @@
           <w:iCs/>
           <w:noProof/>
         </w:rPr>
+        <w:lastRenderedPageBreak/>
         <w:drawing>
           <wp:inline distT="0" distB="0" distL="0" distR="0">
-            <wp:extent cx="5943600" cy="2663190"/>
-            <wp:effectExtent l="0" t="0" r="0" b="3810"/>
+            <wp:extent cx="5067300" cy="2270539"/>
+            <wp:effectExtent l="0" t="0" r="0" b="3175"/>
             <wp:docPr id="2" name="Picture 2"/>
             <wp:cNvGraphicFramePr>
               <a:graphicFrameLocks xmlns:a="http://schemas.openxmlformats.org/drawingml/2006/main" noChangeAspect="1"/>
@@ -8067,7 +8038,7 @@
                   <pic:spPr>
                     <a:xfrm>
                       <a:off x="0" y="0"/>
-                      <a:ext cx="5943600" cy="2663190"/>
+                      <a:ext cx="5075860" cy="2274375"/>
                     </a:xfrm>
                     <a:prstGeom prst="rect">
                       <a:avLst/>
@@ -8081,87 +8052,113 @@
       </w:r>
     </w:p>
     <w:p>
-      <w:pPr>
-        <w:ind w:hanging="2"/>
-        <w:rPr>
-          <w:iCs/>
-        </w:rPr>
-      </w:pPr>
-    </w:p>
-    <w:p>
-      <w:pPr>
-        <w:ind w:hanging="2"/>
-        <w:rPr>
-          <w:iCs/>
-        </w:rPr>
-      </w:pPr>
-    </w:p>
-    <w:p>
-      <w:pPr>
-        <w:ind w:hanging="2"/>
-        <w:rPr>
-          <w:iCs/>
-        </w:rPr>
-      </w:pPr>
-      <w:r>
-        <w:rPr>
-          <w:iCs/>
-        </w:rPr>
-        <w:t>6.</w:t>
-      </w:r>
-      <w:r>
-        <w:rPr>
-          <w:iCs/>
-        </w:rPr>
-        <w:t xml:space="preserve">2.2 </w:t>
-      </w:r>
-      <w:r>
-        <w:rPr>
-          <w:iCs/>
-        </w:rPr>
-        <w:t xml:space="preserve">  </w:t>
-      </w:r>
-      <w:r>
-        <w:rPr>
-          <w:iCs/>
-        </w:rPr>
-        <w:t>Page Designer Widget</w:t>
-      </w:r>
-    </w:p>
-    <w:p>
-      <w:pPr>
-        <w:ind w:hanging="2"/>
-      </w:pPr>
-    </w:p>
-    <w:p>
-      <w:pPr>
-        <w:ind w:hanging="2"/>
-      </w:pPr>
-      <w:r>
-        <w:t xml:space="preserve">The Page Designer widget appears as a component that can be added to any Page Designer page. </w:t>
-      </w:r>
-      <w:r>
-        <w:t xml:space="preserve">Page Designer is located in Business Manager in </w:t>
-      </w:r>
-      <w:r>
-        <w:rPr>
-          <w:b/>
-          <w:bCs/>
-        </w:rPr>
-        <w:t>Merchant Tools &gt; Content &gt; Page Designer</w:t>
-      </w:r>
-      <w:r>
-        <w:t>.</w:t>
-      </w:r>
-    </w:p>
-    <w:p>
-      <w:pPr>
-        <w:ind w:hanging="2"/>
-      </w:pPr>
-    </w:p>
-    <w:p>
-      <w:pPr>
-        <w:ind w:hanging="2"/>
+      <w:r>
+        <w:rPr>
+          <w:iCs/>
+        </w:rPr>
+        <w:softHyphen/>
+      </w:r>
+      <w:r>
+        <w:rPr>
+          <w:iCs/>
+        </w:rPr>
+        <w:softHyphen/>
+      </w:r>
+      <w:r>
+        <w:rPr>
+          <w:iCs/>
+        </w:rPr>
+        <w:softHyphen/>
+      </w:r>
+      <w:r>
+        <w:rPr>
+          <w:iCs/>
+        </w:rPr>
+        <w:softHyphen/>
+      </w:r>
+      <w:r>
+        <w:rPr>
+          <w:iCs/>
+        </w:rPr>
+        <w:softHyphen/>
+      </w:r>
+      <w:r>
+        <w:rPr>
+          <w:iCs/>
+        </w:rPr>
+        <w:softHyphen/>
+      </w:r>
+      <w:r>
+        <w:rPr>
+          <w:iCs/>
+        </w:rPr>
+        <w:softHyphen/>
+      </w:r>
+    </w:p>
+    <w:p>
+      <w:pPr>
+        <w:pStyle w:val="Heading2"/>
+        <w:rPr>
+          <w:color w:val="7B7B7B"/>
+        </w:rPr>
+      </w:pPr>
+      <w:bookmarkStart w:id="21" w:name="_heading=h.2xcytpi" w:colFirst="0" w:colLast="0"/>
+      <w:bookmarkEnd w:id="21"/>
+      <w:r>
+        <w:rPr>
+          <w:color w:val="7B7B7B"/>
+        </w:rPr>
+        <w:t xml:space="preserve">6.3 </w:t>
+      </w:r>
+      <w:r>
+        <w:rPr>
+          <w:color w:val="7B7B7B"/>
+        </w:rPr>
+        <w:t>Storefront Functionality</w:t>
+      </w:r>
+    </w:p>
+    <w:p>
+      <w:pPr>
+        <w:rPr>
+          <w:iCs/>
+        </w:rPr>
+      </w:pPr>
+    </w:p>
+    <w:p>
+      <w:pPr>
+        <w:rPr>
+          <w:iCs/>
+        </w:rPr>
+      </w:pPr>
+      <w:r>
+        <w:rPr>
+          <w:iCs/>
+        </w:rPr>
+        <w:t xml:space="preserve">The widget appears on the Product Detail Page. The </w:t>
+      </w:r>
+      <w:proofErr w:type="spellStart"/>
+      <w:r>
+        <w:rPr>
+          <w:iCs/>
+        </w:rPr>
+        <w:t>productDetails.isml</w:t>
+      </w:r>
+      <w:proofErr w:type="spellEnd"/>
+      <w:r>
+        <w:rPr>
+          <w:iCs/>
+        </w:rPr>
+        <w:t xml:space="preserve"> template may be modified to change the position of the widget.</w:t>
+      </w:r>
+      <w:r>
+        <w:rPr>
+          <w:iCs/>
+        </w:rPr>
+        <w:t xml:space="preserve"> </w:t>
+      </w:r>
+    </w:p>
+    <w:p>
+      <w:pPr>
         <w:rPr>
           <w:iCs/>
         </w:rPr>
@@ -8171,12 +8168,11 @@
           <w:iCs/>
           <w:noProof/>
         </w:rPr>
-        <w:lastRenderedPageBreak/>
         <w:drawing>
           <wp:inline distT="0" distB="0" distL="0" distR="0">
-            <wp:extent cx="5943600" cy="2985135"/>
+            <wp:extent cx="4893013" cy="4018439"/>
             <wp:effectExtent l="0" t="0" r="0" b="0"/>
-            <wp:docPr id="3" name="Picture 3"/>
+            <wp:docPr id="4" name="Picture 4"/>
             <wp:cNvGraphicFramePr>
               <a:graphicFrameLocks xmlns:a="http://schemas.openxmlformats.org/drawingml/2006/main" noChangeAspect="1"/>
             </wp:cNvGraphicFramePr>
@@ -8184,7 +8180,7 @@
               <a:graphicData uri="http://schemas.openxmlformats.org/drawingml/2006/picture">
                 <pic:pic xmlns:pic="http://schemas.openxmlformats.org/drawingml/2006/picture">
                   <pic:nvPicPr>
-                    <pic:cNvPr id="1132931740" name="Screen Shot 2020-07-07 at 3.19.00 AM.png"/>
+                    <pic:cNvPr id="1588387598" name="Screen Shot 2020-07-07 at 3.26.07 AM.png"/>
                     <pic:cNvPicPr/>
                   </pic:nvPicPr>
                   <pic:blipFill>
@@ -8202,7 +8198,7 @@
                   <pic:spPr>
                     <a:xfrm>
                       <a:off x="0" y="0"/>
-                      <a:ext cx="5943600" cy="2985135"/>
+                      <a:ext cx="4901096" cy="4025077"/>
                     </a:xfrm>
                     <a:prstGeom prst="rect">
                       <a:avLst/>
@@ -8214,29 +8210,35 @@
           </wp:inline>
         </w:drawing>
       </w:r>
-    </w:p>
-    <w:p>
-      <w:pPr>
-        <w:ind w:hanging="2"/>
-        <w:rPr>
-          <w:iCs/>
-        </w:rPr>
-      </w:pPr>
-    </w:p>
-    <w:p>
-      <w:pPr>
-        <w:ind w:hanging="2"/>
-      </w:pPr>
-      <w:r>
-        <w:rPr>
-          <w:noProof/>
+      <w:r>
+        <w:rPr>
+          <w:iCs/>
+        </w:rPr>
+        <w:br/>
+      </w:r>
+    </w:p>
+    <w:p>
+      <w:pPr>
+        <w:rPr>
+          <w:iCs/>
+        </w:rPr>
+      </w:pPr>
+      <w:r>
+        <w:rPr>
+          <w:iCs/>
         </w:rPr>
         <w:lastRenderedPageBreak/>
+        <w:br/>
+      </w:r>
+      <w:r>
+        <w:rPr>
+          <w:iCs/>
+        </w:rPr>
         <w:drawing>
-          <wp:inline distT="0" distB="0" distL="0" distR="0">
-            <wp:extent cx="3120571" cy="6217156"/>
-            <wp:effectExtent l="0" t="0" r="3810" b="6350"/>
-            <wp:docPr id="7" name="Picture 7"/>
+          <wp:inline distT="0" distB="0" distL="0" distR="0" wp14:anchorId="5C406ABA" wp14:editId="44ABFF5D">
+            <wp:extent cx="5330121" cy="4844374"/>
+            <wp:effectExtent l="0" t="0" r="4445" b="0"/>
+            <wp:docPr id="8" name="Picture 8" descr="Graphical user interface, website&#10;&#10;Description automatically generated"/>
             <wp:cNvGraphicFramePr>
               <a:graphicFrameLocks xmlns:a="http://schemas.openxmlformats.org/drawingml/2006/main" noChangeAspect="1"/>
             </wp:cNvGraphicFramePr>
@@ -8244,17 +8246,11 @@
               <a:graphicData uri="http://schemas.openxmlformats.org/drawingml/2006/picture">
                 <pic:pic xmlns:pic="http://schemas.openxmlformats.org/drawingml/2006/picture">
                   <pic:nvPicPr>
-                    <pic:cNvPr id="1106853546" name="Screen Shot 2020-07-08 at 2.45.29 AM.png"/>
+                    <pic:cNvPr id="8" name="Picture 8" descr="Graphical user interface, website&#10;&#10;Description automatically generated"/>
                     <pic:cNvPicPr/>
                   </pic:nvPicPr>
                   <pic:blipFill>
-                    <a:blip r:embed="rId16" cstate="print">
-                      <a:extLst>
-                        <a:ext uri="{28A0092B-C50C-407E-A947-70E740481C1C}">
-                          <a14:useLocalDpi xmlns:a14="http://schemas.microsoft.com/office/drawing/2010/main" val="0"/>
-                        </a:ext>
-                      </a:extLst>
-                    </a:blip>
+                    <a:blip r:embed="rId16"/>
                     <a:stretch>
                       <a:fillRect/>
                     </a:stretch>
@@ -8262,7 +8258,7 @@
                   <pic:spPr>
                     <a:xfrm>
                       <a:off x="0" y="0"/>
-                      <a:ext cx="3133118" cy="6242153"/>
+                      <a:ext cx="5333379" cy="4847335"/>
                     </a:xfrm>
                     <a:prstGeom prst="rect">
                       <a:avLst/>
@@ -8277,131 +8273,10 @@
     </w:p>
     <w:p>
       <w:pPr>
-        <w:ind w:hanging="2"/>
-      </w:pPr>
-    </w:p>
-    <w:p>
-      <w:pPr>
-        <w:ind w:hanging="2"/>
-      </w:pPr>
-    </w:p>
-    <w:p>
-      <w:pPr>
-        <w:pStyle w:val="Heading2"/>
-        <w:rPr>
-          <w:color w:val="7B7B7B"/>
-        </w:rPr>
-      </w:pPr>
-      <w:bookmarkStart w:id="21" w:name="_heading=h.2xcytpi" w:colFirst="0" w:colLast="0"/>
-      <w:bookmarkEnd w:id="21"/>
-      <w:r>
-        <w:rPr>
-          <w:color w:val="7B7B7B"/>
-        </w:rPr>
-        <w:t xml:space="preserve">6.3 </w:t>
-      </w:r>
-      <w:r>
-        <w:rPr>
-          <w:color w:val="7B7B7B"/>
-        </w:rPr>
-        <w:t>Storefront Functionality</w:t>
-      </w:r>
-    </w:p>
-    <w:p>
-      <w:pPr>
-        <w:rPr>
-          <w:iCs/>
-        </w:rPr>
-      </w:pPr>
-    </w:p>
-    <w:p>
-      <w:pPr>
-        <w:rPr>
-          <w:iCs/>
-        </w:rPr>
-      </w:pPr>
-      <w:r>
-        <w:rPr>
-          <w:iCs/>
-        </w:rPr>
-        <w:t xml:space="preserve">The widget appears on the Product Detail Page. The </w:t>
-      </w:r>
-      <w:proofErr w:type="spellStart"/>
-      <w:r>
-        <w:rPr>
-          <w:iCs/>
-        </w:rPr>
-        <w:t>productDetails.isml</w:t>
-      </w:r>
-      <w:proofErr w:type="spellEnd"/>
-      <w:r>
-        <w:rPr>
-          <w:iCs/>
-        </w:rPr>
-        <w:t xml:space="preserve"> template may be modified to change the position of the widget.</w:t>
-      </w:r>
-    </w:p>
-    <w:p>
-      <w:pPr>
-        <w:rPr>
-          <w:iCs/>
-        </w:rPr>
-      </w:pPr>
-    </w:p>
-    <w:p>
-      <w:pPr>
-        <w:rPr>
-          <w:iCs/>
-        </w:rPr>
-      </w:pPr>
-      <w:r>
-        <w:rPr>
-          <w:iCs/>
-          <w:noProof/>
-        </w:rPr>
-        <w:lastRenderedPageBreak/>
-        <w:drawing>
-          <wp:inline distT="0" distB="0" distL="0" distR="0">
-            <wp:extent cx="5943600" cy="4881245"/>
-            <wp:effectExtent l="0" t="0" r="0" b="0"/>
-            <wp:docPr id="4" name="Picture 4"/>
-            <wp:cNvGraphicFramePr>
-              <a:graphicFrameLocks xmlns:a="http://schemas.openxmlformats.org/drawingml/2006/main" noChangeAspect="1"/>
-            </wp:cNvGraphicFramePr>
-            <a:graphic xmlns:a="http://schemas.openxmlformats.org/drawingml/2006/main">
-              <a:graphicData uri="http://schemas.openxmlformats.org/drawingml/2006/picture">
-                <pic:pic xmlns:pic="http://schemas.openxmlformats.org/drawingml/2006/picture">
-                  <pic:nvPicPr>
-                    <pic:cNvPr id="1588387598" name="Screen Shot 2020-07-07 at 3.26.07 AM.png"/>
-                    <pic:cNvPicPr/>
-                  </pic:nvPicPr>
-                  <pic:blipFill>
-                    <a:blip r:embed="rId17" cstate="print">
-                      <a:extLst>
-                        <a:ext uri="{28A0092B-C50C-407E-A947-70E740481C1C}">
-                          <a14:useLocalDpi xmlns:a14="http://schemas.microsoft.com/office/drawing/2010/main" val="0"/>
-                        </a:ext>
-                      </a:extLst>
-                    </a:blip>
-                    <a:stretch>
-                      <a:fillRect/>
-                    </a:stretch>
-                  </pic:blipFill>
-                  <pic:spPr>
-                    <a:xfrm>
-                      <a:off x="0" y="0"/>
-                      <a:ext cx="5943600" cy="4881245"/>
-                    </a:xfrm>
-                    <a:prstGeom prst="rect">
-                      <a:avLst/>
-                    </a:prstGeom>
-                  </pic:spPr>
-                </pic:pic>
-              </a:graphicData>
-            </a:graphic>
-          </wp:inline>
-        </w:drawing>
-      </w:r>
+        <w:rPr>
+          <w:iCs/>
+        </w:rPr>
+      </w:pPr>
     </w:p>
     <w:p>
       <w:pPr>
@@ -8522,7 +8397,7 @@
                     <pic:cNvPicPr/>
                   </pic:nvPicPr>
                   <pic:blipFill>
-                    <a:blip r:embed="rId18"/>
+                    <a:blip r:embed="rId17"/>
                     <a:stretch>
                       <a:fillRect/>
                     </a:stretch>
@@ -8734,12 +8609,12 @@
     </w:tbl>
     <w:p/>
     <w:sectPr>
-      <w:headerReference w:type="even" r:id="rId19"/>
-      <w:headerReference w:type="default" r:id="rId20"/>
-      <w:footerReference w:type="even" r:id="rId21"/>
-      <w:footerReference w:type="default" r:id="rId22"/>
-      <w:headerReference w:type="first" r:id="rId23"/>
-      <w:footerReference w:type="first" r:id="rId24"/>
+      <w:headerReference w:type="even" r:id="rId18"/>
+      <w:headerReference w:type="default" r:id="rId19"/>
+      <w:footerReference w:type="even" r:id="rId20"/>
+      <w:footerReference w:type="default" r:id="rId21"/>
+      <w:headerReference w:type="first" r:id="rId22"/>
+      <w:footerReference w:type="first" r:id="rId23"/>
       <w:pgSz w:w="12240" w:h="15840"/>
       <w:pgMar w:top="1440" w:right="1440" w:bottom="1440" w:left="1440" w:header="720" w:footer="720" w:gutter="0"/>
       <w:pgNumType w:start="1"/>

</xml_diff>